<commit_message>
Added Kamogelo's part (AI Solution) - closes #8
</commit_message>
<xml_diff>
--- a/MediCareAi-Documentation.docx
+++ b/MediCareAi-Documentation.docx
@@ -1,6 +1,6 @@
 
 <file path=word/document.xml><?xml version="1.0" encoding="utf-8"?>
-<w:document xmlns:wpc="http://schemas.microsoft.com/office/word/2010/wordprocessingCanvas" xmlns:cx="http://schemas.microsoft.com/office/drawing/2014/chartex" xmlns:cx1="http://schemas.microsoft.com/office/drawing/2015/9/8/chartex" xmlns:cx2="http://schemas.microsoft.com/office/drawing/2015/10/21/chartex" xmlns:cx3="http://schemas.microsoft.com/office/drawing/2016/5/9/chartex" xmlns:cx4="http://schemas.microsoft.com/office/drawing/2016/5/10/chartex" xmlns:cx5="http://schemas.microsoft.com/office/drawing/2016/5/11/chartex" xmlns:cx6="http://schemas.microsoft.com/office/drawing/2016/5/12/chartex" xmlns:cx7="http://schemas.microsoft.com/office/drawing/2016/5/13/chartex" xmlns:cx8="http://schemas.microsoft.com/office/drawing/2016/5/14/chartex" xmlns:mc="http://schemas.openxmlformats.org/markup-compatibility/2006" xmlns:aink="http://schemas.microsoft.com/office/drawing/2016/ink" xmlns:am3d="http://schemas.microsoft.com/office/drawing/2017/model3d" xmlns:o="urn:schemas-microsoft-com:office:office" xmlns:r="http://schemas.openxmlformats.org/officeDocument/2006/relationships" xmlns:m="http://schemas.openxmlformats.org/officeDocument/2006/math" xmlns:v="urn:schemas-microsoft-com:vml" xmlns:wp14="http://schemas.microsoft.com/office/word/2010/wordprocessingDrawing" xmlns:wp="http://schemas.openxmlformats.org/drawingml/2006/wordprocessingDrawing" xmlns:w10="urn:schemas-microsoft-com:office:word" xmlns:w="http://schemas.openxmlformats.org/wordprocessingml/2006/main" xmlns:w14="http://schemas.microsoft.com/office/word/2010/wordml" xmlns:w15="http://schemas.microsoft.com/office/word/2012/wordml" xmlns:w16cid="http://schemas.microsoft.com/office/word/2016/wordml/cid" xmlns:w16se="http://schemas.microsoft.com/office/word/2015/wordml/symex" xmlns:wpg="http://schemas.microsoft.com/office/word/2010/wordprocessingGroup" xmlns:wpi="http://schemas.microsoft.com/office/word/2010/wordprocessingInk" xmlns:wne="http://schemas.microsoft.com/office/word/2006/wordml" xmlns:wps="http://schemas.microsoft.com/office/word/2010/wordprocessingShape" mc:Ignorable="w14 w15 w16se w16cid wp14">
+<w:document xmlns:wpc="http://schemas.microsoft.com/office/word/2010/wordprocessingCanvas" xmlns:cx="http://schemas.microsoft.com/office/drawing/2014/chartex" xmlns:mc="http://schemas.openxmlformats.org/markup-compatibility/2006" xmlns:o="urn:schemas-microsoft-com:office:office" xmlns:r="http://schemas.openxmlformats.org/officeDocument/2006/relationships" xmlns:m="http://schemas.openxmlformats.org/officeDocument/2006/math" xmlns:v="urn:schemas-microsoft-com:vml" xmlns:wp14="http://schemas.microsoft.com/office/word/2010/wordprocessingDrawing" xmlns:wp="http://schemas.openxmlformats.org/drawingml/2006/wordprocessingDrawing" xmlns:w10="urn:schemas-microsoft-com:office:word" xmlns:w="http://schemas.openxmlformats.org/wordprocessingml/2006/main" xmlns:w14="http://schemas.microsoft.com/office/word/2010/wordml" xmlns:w15="http://schemas.microsoft.com/office/word/2012/wordml" xmlns:w16se="http://schemas.microsoft.com/office/word/2015/wordml/symex" xmlns:wpg="http://schemas.microsoft.com/office/word/2010/wordprocessingGroup" xmlns:wpi="http://schemas.microsoft.com/office/word/2010/wordprocessingInk" xmlns:wne="http://schemas.microsoft.com/office/word/2006/wordml" xmlns:wps="http://schemas.microsoft.com/office/word/2010/wordprocessingShape" mc:Ignorable="w14 w15 w16se wp14">
   <w:body>
     <w:p>
       <w:pPr>
@@ -18,6 +18,87 @@
     </w:p>
     <w:p>
       <w:pPr>
+        <w:jc w:val="both"/>
+        <w:rPr>
+          <w:rFonts w:ascii="Arial" w:hAnsi="Arial" w:cs="Arial"/>
+          <w:sz w:val="24"/>
+          <w:szCs w:val="24"/>
+          <w:lang w:val="en-US"/>
+        </w:rPr>
+      </w:pPr>
+      <w:bookmarkStart w:id="0" w:name="_GoBack"/>
+      <w:proofErr w:type="spellStart"/>
+      <w:r>
+        <w:rPr>
+          <w:rFonts w:ascii="Arial" w:hAnsi="Arial" w:cs="Arial"/>
+          <w:sz w:val="24"/>
+          <w:szCs w:val="24"/>
+          <w:lang w:val="en-US"/>
+        </w:rPr>
+        <w:t>MediCareAI</w:t>
+      </w:r>
+      <w:proofErr w:type="spellEnd"/>
+      <w:r>
+        <w:rPr>
+          <w:rFonts w:ascii="Arial" w:hAnsi="Arial" w:cs="Arial"/>
+          <w:sz w:val="24"/>
+          <w:szCs w:val="24"/>
+          <w:lang w:val="en-US"/>
+        </w:rPr>
+        <w:t xml:space="preserve">, is an AI-powered disease prediction system that uses patient symptoms as input to predict possible illnesses through a machine learning classification model. This solution is relevant to the theme “AI Solutions for Industries” because it demonstrates how Artificial Intelligence can transform the healthcare industry, one of the most vital sectors of society. By automating early disease prediction, </w:t>
+      </w:r>
+      <w:proofErr w:type="spellStart"/>
+      <w:r>
+        <w:rPr>
+          <w:rFonts w:ascii="Arial" w:hAnsi="Arial" w:cs="Arial"/>
+          <w:sz w:val="24"/>
+          <w:szCs w:val="24"/>
+          <w:lang w:val="en-US"/>
+        </w:rPr>
+        <w:t>MediCareAI</w:t>
+      </w:r>
+      <w:proofErr w:type="spellEnd"/>
+      <w:r>
+        <w:rPr>
+          <w:rFonts w:ascii="Arial" w:hAnsi="Arial" w:cs="Arial"/>
+          <w:sz w:val="24"/>
+          <w:szCs w:val="24"/>
+          <w:lang w:val="en-US"/>
+        </w:rPr>
+        <w:t xml:space="preserve"> enhances medical decision-making, improves patient outcomes, and aligns with the Forth Industrial Revolution (4IR) vision of using AI to solve real-world industry challenges.</w:t>
+      </w:r>
+    </w:p>
+    <w:bookmarkEnd w:id="0"/>
+    <w:p>
+      <w:pPr>
+        <w:pStyle w:val="Heading1"/>
+        <w:rPr>
+          <w:lang w:val="en-US"/>
+        </w:rPr>
+      </w:pPr>
+      <w:r>
+        <w:rPr>
+          <w:lang w:val="en-US"/>
+        </w:rPr>
+        <w:t>Business objectives (25 marks)</w:t>
+      </w:r>
+    </w:p>
+    <w:p>
+      <w:pPr>
+        <w:pStyle w:val="Heading2"/>
+        <w:rPr>
+          <w:lang w:val="en-US"/>
+        </w:rPr>
+      </w:pPr>
+      <w:r>
+        <w:rPr>
+          <w:lang w:val="en-US"/>
+        </w:rPr>
+        <w:t>Business objectives</w:t>
+      </w:r>
+    </w:p>
+    <w:p>
+      <w:pPr>
         <w:rPr>
           <w:lang w:val="en-US"/>
         </w:rPr>
@@ -31,6 +112,168 @@
     </w:p>
     <w:p>
       <w:pPr>
+        <w:pStyle w:val="Heading2"/>
+        <w:rPr>
+          <w:lang w:val="en-US"/>
+        </w:rPr>
+      </w:pPr>
+      <w:r>
+        <w:rPr>
+          <w:lang w:val="en-US"/>
+        </w:rPr>
+        <w:t>Business success criteria</w:t>
+      </w:r>
+    </w:p>
+    <w:p>
+      <w:pPr>
+        <w:rPr>
+          <w:lang w:val="en-US"/>
+        </w:rPr>
+      </w:pPr>
+      <w:r>
+        <w:rPr>
+          <w:lang w:val="en-US"/>
+        </w:rPr>
+        <w:t>Type here</w:t>
+      </w:r>
+    </w:p>
+    <w:p>
+      <w:pPr>
+        <w:pStyle w:val="Heading2"/>
+        <w:rPr>
+          <w:lang w:val="en-US"/>
+        </w:rPr>
+      </w:pPr>
+      <w:r>
+        <w:rPr>
+          <w:lang w:val="en-US"/>
+        </w:rPr>
+        <w:t>Business background</w:t>
+      </w:r>
+    </w:p>
+    <w:p>
+      <w:pPr>
+        <w:rPr>
+          <w:lang w:val="en-US"/>
+        </w:rPr>
+      </w:pPr>
+      <w:r>
+        <w:rPr>
+          <w:lang w:val="en-US"/>
+        </w:rPr>
+        <w:t>Type here</w:t>
+      </w:r>
+    </w:p>
+    <w:p>
+      <w:pPr>
+        <w:pStyle w:val="Heading2"/>
+        <w:rPr>
+          <w:lang w:val="en-US"/>
+        </w:rPr>
+      </w:pPr>
+      <w:r>
+        <w:rPr>
+          <w:lang w:val="en-US"/>
+        </w:rPr>
+        <w:t>Requirements</w:t>
+      </w:r>
+    </w:p>
+    <w:p>
+      <w:pPr>
+        <w:rPr>
+          <w:lang w:val="en-US"/>
+        </w:rPr>
+      </w:pPr>
+      <w:r>
+        <w:rPr>
+          <w:lang w:val="en-US"/>
+        </w:rPr>
+        <w:t>Type here</w:t>
+      </w:r>
+    </w:p>
+    <w:p>
+      <w:pPr>
+        <w:pStyle w:val="Heading2"/>
+        <w:rPr>
+          <w:lang w:val="en-US"/>
+        </w:rPr>
+      </w:pPr>
+      <w:r>
+        <w:rPr>
+          <w:lang w:val="en-US"/>
+        </w:rPr>
+        <w:t>Constraints</w:t>
+      </w:r>
+    </w:p>
+    <w:p>
+      <w:pPr>
+        <w:rPr>
+          <w:lang w:val="en-US"/>
+        </w:rPr>
+      </w:pPr>
+      <w:r>
+        <w:rPr>
+          <w:lang w:val="en-US"/>
+        </w:rPr>
+        <w:t>Type here</w:t>
+      </w:r>
+    </w:p>
+    <w:p>
+      <w:pPr>
+        <w:pStyle w:val="Heading2"/>
+        <w:rPr>
+          <w:lang w:val="en-US"/>
+        </w:rPr>
+      </w:pPr>
+      <w:r>
+        <w:rPr>
+          <w:lang w:val="en-US"/>
+        </w:rPr>
+        <w:t>Risks</w:t>
+      </w:r>
+    </w:p>
+    <w:p>
+      <w:pPr>
+        <w:rPr>
+          <w:lang w:val="en-US"/>
+        </w:rPr>
+      </w:pPr>
+      <w:r>
+        <w:rPr>
+          <w:lang w:val="en-US"/>
+        </w:rPr>
+        <w:t>Type here</w:t>
+      </w:r>
+    </w:p>
+    <w:p>
+      <w:pPr>
+        <w:pStyle w:val="Heading2"/>
+        <w:rPr>
+          <w:lang w:val="en-US"/>
+        </w:rPr>
+      </w:pPr>
+      <w:r>
+        <w:rPr>
+          <w:lang w:val="en-US"/>
+        </w:rPr>
+        <w:t>Tools and techniques</w:t>
+      </w:r>
+    </w:p>
+    <w:p>
+      <w:pPr>
+        <w:rPr>
+          <w:lang w:val="en-US"/>
+        </w:rPr>
+      </w:pPr>
+      <w:r>
+        <w:rPr>
+          <w:lang w:val="en-US"/>
+        </w:rPr>
+        <w:t>Type here</w:t>
+      </w:r>
+    </w:p>
+    <w:p>
+      <w:pPr>
         <w:pStyle w:val="Heading1"/>
         <w:rPr>
           <w:lang w:val="en-US"/>
@@ -40,7 +283,13 @@
         <w:rPr>
           <w:lang w:val="en-US"/>
         </w:rPr>
-        <w:t>Business objectives (25 marks)</w:t>
+        <w:t>Problem definition</w:t>
+      </w:r>
+      <w:r>
+        <w:rPr>
+          <w:lang w:val="en-US"/>
+        </w:rPr>
+        <w:t xml:space="preserve"> (10 marks)</w:t>
       </w:r>
     </w:p>
     <w:p>
@@ -54,7 +303,7 @@
         <w:rPr>
           <w:lang w:val="en-US"/>
         </w:rPr>
-        <w:t>Business objectives</w:t>
+        <w:t>What is the problem?</w:t>
       </w:r>
     </w:p>
     <w:p>
@@ -81,7 +330,7 @@
         <w:rPr>
           <w:lang w:val="en-US"/>
         </w:rPr>
-        <w:t>Business success criteria</w:t>
+        <w:t>How relevant is it to the theme and how beneficial it will be in solving the problem?</w:t>
       </w:r>
     </w:p>
     <w:p>
@@ -99,141 +348,6 @@
     </w:p>
     <w:p>
       <w:pPr>
-        <w:pStyle w:val="Heading2"/>
-        <w:rPr>
-          <w:lang w:val="en-US"/>
-        </w:rPr>
-      </w:pPr>
-      <w:r>
-        <w:rPr>
-          <w:lang w:val="en-US"/>
-        </w:rPr>
-        <w:t>Business background</w:t>
-      </w:r>
-    </w:p>
-    <w:p>
-      <w:pPr>
-        <w:rPr>
-          <w:lang w:val="en-US"/>
-        </w:rPr>
-      </w:pPr>
-      <w:r>
-        <w:rPr>
-          <w:lang w:val="en-US"/>
-        </w:rPr>
-        <w:t>Type here</w:t>
-      </w:r>
-    </w:p>
-    <w:p>
-      <w:pPr>
-        <w:pStyle w:val="Heading2"/>
-        <w:rPr>
-          <w:lang w:val="en-US"/>
-        </w:rPr>
-      </w:pPr>
-      <w:r>
-        <w:rPr>
-          <w:lang w:val="en-US"/>
-        </w:rPr>
-        <w:t>Requirements</w:t>
-      </w:r>
-    </w:p>
-    <w:p>
-      <w:pPr>
-        <w:rPr>
-          <w:lang w:val="en-US"/>
-        </w:rPr>
-      </w:pPr>
-      <w:r>
-        <w:rPr>
-          <w:lang w:val="en-US"/>
-        </w:rPr>
-        <w:t>Type here</w:t>
-      </w:r>
-    </w:p>
-    <w:p>
-      <w:pPr>
-        <w:pStyle w:val="Heading2"/>
-        <w:rPr>
-          <w:lang w:val="en-US"/>
-        </w:rPr>
-      </w:pPr>
-      <w:r>
-        <w:rPr>
-          <w:lang w:val="en-US"/>
-        </w:rPr>
-        <w:t>Constraints</w:t>
-      </w:r>
-    </w:p>
-    <w:p>
-      <w:pPr>
-        <w:rPr>
-          <w:lang w:val="en-US"/>
-        </w:rPr>
-      </w:pPr>
-      <w:r>
-        <w:rPr>
-          <w:lang w:val="en-US"/>
-        </w:rPr>
-        <w:t>Type here</w:t>
-      </w:r>
-    </w:p>
-    <w:p>
-      <w:pPr>
-        <w:pStyle w:val="Heading2"/>
-        <w:rPr>
-          <w:lang w:val="en-US"/>
-        </w:rPr>
-      </w:pPr>
-      <w:r>
-        <w:rPr>
-          <w:lang w:val="en-US"/>
-        </w:rPr>
-        <w:t>Risks</w:t>
-      </w:r>
-    </w:p>
-    <w:p>
-      <w:pPr>
-        <w:rPr>
-          <w:lang w:val="en-US"/>
-        </w:rPr>
-      </w:pPr>
-      <w:r>
-        <w:rPr>
-          <w:lang w:val="en-US"/>
-        </w:rPr>
-        <w:t>Type here</w:t>
-      </w:r>
-    </w:p>
-    <w:p>
-      <w:pPr>
-        <w:pStyle w:val="Heading2"/>
-        <w:rPr>
-          <w:lang w:val="en-US"/>
-        </w:rPr>
-      </w:pPr>
-      <w:r>
-        <w:rPr>
-          <w:lang w:val="en-US"/>
-        </w:rPr>
-        <w:t>Tools and techniques</w:t>
-      </w:r>
-    </w:p>
-    <w:p>
-      <w:pPr>
-        <w:rPr>
-          <w:lang w:val="en-US"/>
-        </w:rPr>
-      </w:pPr>
-      <w:r>
-        <w:rPr>
-          <w:lang w:val="en-US"/>
-        </w:rPr>
-        <w:t>Type here</w:t>
-      </w:r>
-    </w:p>
-    <w:p>
-      <w:pPr>
         <w:pStyle w:val="Heading1"/>
         <w:rPr>
           <w:lang w:val="en-US"/>
@@ -243,80 +357,6 @@
         <w:rPr>
           <w:lang w:val="en-US"/>
         </w:rPr>
-        <w:t>Problem definition</w:t>
-      </w:r>
-      <w:r>
-        <w:rPr>
-          <w:lang w:val="en-US"/>
-        </w:rPr>
-        <w:t xml:space="preserve"> (10 marks)</w:t>
-      </w:r>
-    </w:p>
-    <w:p>
-      <w:pPr>
-        <w:pStyle w:val="Heading2"/>
-        <w:rPr>
-          <w:lang w:val="en-US"/>
-        </w:rPr>
-      </w:pPr>
-      <w:r>
-        <w:rPr>
-          <w:lang w:val="en-US"/>
-        </w:rPr>
-        <w:t>What is the problem?</w:t>
-      </w:r>
-    </w:p>
-    <w:p>
-      <w:pPr>
-        <w:rPr>
-          <w:lang w:val="en-US"/>
-        </w:rPr>
-      </w:pPr>
-      <w:r>
-        <w:rPr>
-          <w:lang w:val="en-US"/>
-        </w:rPr>
-        <w:t>Type here</w:t>
-      </w:r>
-    </w:p>
-    <w:p>
-      <w:pPr>
-        <w:pStyle w:val="Heading2"/>
-        <w:rPr>
-          <w:lang w:val="en-US"/>
-        </w:rPr>
-      </w:pPr>
-      <w:r>
-        <w:rPr>
-          <w:lang w:val="en-US"/>
-        </w:rPr>
-        <w:t>How relevant is it to the theme and how beneficial it will be in solving the problem?</w:t>
-      </w:r>
-    </w:p>
-    <w:p>
-      <w:pPr>
-        <w:rPr>
-          <w:lang w:val="en-US"/>
-        </w:rPr>
-      </w:pPr>
-      <w:r>
-        <w:rPr>
-          <w:lang w:val="en-US"/>
-        </w:rPr>
-        <w:t>Type here</w:t>
-      </w:r>
-    </w:p>
-    <w:p>
-      <w:pPr>
-        <w:pStyle w:val="Heading1"/>
-        <w:rPr>
-          <w:lang w:val="en-US"/>
-        </w:rPr>
-      </w:pPr>
-      <w:r>
-        <w:rPr>
-          <w:lang w:val="en-US"/>
-        </w:rPr>
         <w:t>References</w:t>
       </w:r>
     </w:p>
@@ -326,8 +366,6 @@
           <w:lang w:val="en-US"/>
         </w:rPr>
       </w:pPr>
-      <w:bookmarkStart w:id="0" w:name="_GoBack"/>
-      <w:bookmarkEnd w:id="0"/>
     </w:p>
     <w:sectPr>
       <w:pgSz w:w="11906" w:h="16838"/>
@@ -340,7 +378,7 @@
 </file>
 
 <file path=word/styles.xml><?xml version="1.0" encoding="utf-8"?>
-<w:styles xmlns:mc="http://schemas.openxmlformats.org/markup-compatibility/2006" xmlns:r="http://schemas.openxmlformats.org/officeDocument/2006/relationships" xmlns:w="http://schemas.openxmlformats.org/wordprocessingml/2006/main" xmlns:w14="http://schemas.microsoft.com/office/word/2010/wordml" xmlns:w15="http://schemas.microsoft.com/office/word/2012/wordml" xmlns:w16cid="http://schemas.microsoft.com/office/word/2016/wordml/cid" xmlns:w16se="http://schemas.microsoft.com/office/word/2015/wordml/symex" mc:Ignorable="w14 w15 w16se w16cid">
+<w:styles xmlns:mc="http://schemas.openxmlformats.org/markup-compatibility/2006" xmlns:r="http://schemas.openxmlformats.org/officeDocument/2006/relationships" xmlns:w="http://schemas.openxmlformats.org/wordprocessingml/2006/main" xmlns:w14="http://schemas.microsoft.com/office/word/2010/wordml" xmlns:w15="http://schemas.microsoft.com/office/word/2012/wordml" xmlns:w16se="http://schemas.microsoft.com/office/word/2015/wordml/symex" mc:Ignorable="w14 w15 w16se">
   <w:docDefaults>
     <w:rPrDefault>
       <w:rPr>
@@ -356,7 +394,7 @@
       </w:pPr>
     </w:pPrDefault>
   </w:docDefaults>
-  <w:latentStyles w:defLockedState="0" w:defUIPriority="99" w:defSemiHidden="0" w:defUnhideWhenUsed="0" w:defQFormat="0" w:count="375">
+  <w:latentStyles w:defLockedState="0" w:defUIPriority="99" w:defSemiHidden="0" w:defUnhideWhenUsed="0" w:defQFormat="0" w:count="371">
     <w:lsdException w:name="Normal" w:uiPriority="0" w:qFormat="1"/>
     <w:lsdException w:name="heading 1" w:uiPriority="9" w:qFormat="1"/>
     <w:lsdException w:name="heading 2" w:semiHidden="1" w:uiPriority="9" w:unhideWhenUsed="1" w:qFormat="1"/>
@@ -728,10 +766,6 @@
     <w:lsdException w:name="List Table 5 Dark Accent 6" w:uiPriority="50"/>
     <w:lsdException w:name="List Table 6 Colorful Accent 6" w:uiPriority="51"/>
     <w:lsdException w:name="List Table 7 Colorful Accent 6" w:uiPriority="52"/>
-    <w:lsdException w:name="Mention" w:semiHidden="1" w:unhideWhenUsed="1"/>
-    <w:lsdException w:name="Smart Hyperlink" w:semiHidden="1" w:unhideWhenUsed="1"/>
-    <w:lsdException w:name="Hashtag" w:semiHidden="1" w:unhideWhenUsed="1"/>
-    <w:lsdException w:name="Unresolved Mention" w:semiHidden="1" w:unhideWhenUsed="1"/>
   </w:latentStyles>
   <w:style w:type="paragraph" w:default="1" w:styleId="Normal">
     <w:name w:val="Normal"/>

</xml_diff>

<commit_message>
Addition of Theoratical aspects
</commit_message>
<xml_diff>
--- a/MediCareAi-Documentation.docx
+++ b/MediCareAi-Documentation.docx
@@ -1,6 +1,6 @@
 
 <file path=word/document.xml><?xml version="1.0" encoding="utf-8"?>
-<w:document xmlns:wpc="http://schemas.microsoft.com/office/word/2010/wordprocessingCanvas" xmlns:cx="http://schemas.microsoft.com/office/drawing/2014/chartex" xmlns:cx1="http://schemas.microsoft.com/office/drawing/2015/9/8/chartex" xmlns:cx2="http://schemas.microsoft.com/office/drawing/2015/10/21/chartex" xmlns:cx3="http://schemas.microsoft.com/office/drawing/2016/5/9/chartex" xmlns:cx4="http://schemas.microsoft.com/office/drawing/2016/5/10/chartex" xmlns:cx5="http://schemas.microsoft.com/office/drawing/2016/5/11/chartex" xmlns:cx6="http://schemas.microsoft.com/office/drawing/2016/5/12/chartex" xmlns:cx7="http://schemas.microsoft.com/office/drawing/2016/5/13/chartex" xmlns:cx8="http://schemas.microsoft.com/office/drawing/2016/5/14/chartex" xmlns:mc="http://schemas.openxmlformats.org/markup-compatibility/2006" xmlns:aink="http://schemas.microsoft.com/office/drawing/2016/ink" xmlns:am3d="http://schemas.microsoft.com/office/drawing/2017/model3d" xmlns:o="urn:schemas-microsoft-com:office:office" xmlns:oel="http://schemas.microsoft.com/office/2019/extlst" xmlns:r="http://schemas.openxmlformats.org/officeDocument/2006/relationships" xmlns:m="http://schemas.openxmlformats.org/officeDocument/2006/math" xmlns:v="urn:schemas-microsoft-com:vml" xmlns:wp14="http://schemas.microsoft.com/office/word/2010/wordprocessingDrawing" xmlns:wp="http://schemas.openxmlformats.org/drawingml/2006/wordprocessingDrawing" xmlns:w10="urn:schemas-microsoft-com:office:word" xmlns:w="http://schemas.openxmlformats.org/wordprocessingml/2006/main" xmlns:w14="http://schemas.microsoft.com/office/word/2010/wordml" xmlns:w15="http://schemas.microsoft.com/office/word/2012/wordml" xmlns:w16cex="http://schemas.microsoft.com/office/word/2018/wordml/cex" xmlns:w16cid="http://schemas.microsoft.com/office/word/2016/wordml/cid" xmlns:w16="http://schemas.microsoft.com/office/word/2018/wordml" xmlns:w16sdtdh="http://schemas.microsoft.com/office/word/2020/wordml/sdtdatahash" xmlns:w16se="http://schemas.microsoft.com/office/word/2015/wordml/symex" xmlns:wpg="http://schemas.microsoft.com/office/word/2010/wordprocessingGroup" xmlns:wpi="http://schemas.microsoft.com/office/word/2010/wordprocessingInk" xmlns:wne="http://schemas.microsoft.com/office/word/2006/wordml" xmlns:wps="http://schemas.microsoft.com/office/word/2010/wordprocessingShape" mc:Ignorable="w14 w15 w16se w16cid w16 w16cex w16sdtdh wp14">
+<w:document xmlns:wpc="http://schemas.microsoft.com/office/word/2010/wordprocessingCanvas" xmlns:cx="http://schemas.microsoft.com/office/drawing/2014/chartex" xmlns:cx1="http://schemas.microsoft.com/office/drawing/2015/9/8/chartex" xmlns:cx2="http://schemas.microsoft.com/office/drawing/2015/10/21/chartex" xmlns:cx3="http://schemas.microsoft.com/office/drawing/2016/5/9/chartex" xmlns:cx4="http://schemas.microsoft.com/office/drawing/2016/5/10/chartex" xmlns:cx5="http://schemas.microsoft.com/office/drawing/2016/5/11/chartex" xmlns:cx6="http://schemas.microsoft.com/office/drawing/2016/5/12/chartex" xmlns:cx7="http://schemas.microsoft.com/office/drawing/2016/5/13/chartex" xmlns:cx8="http://schemas.microsoft.com/office/drawing/2016/5/14/chartex" xmlns:mc="http://schemas.openxmlformats.org/markup-compatibility/2006" xmlns:aink="http://schemas.microsoft.com/office/drawing/2016/ink" xmlns:am3d="http://schemas.microsoft.com/office/drawing/2017/model3d" xmlns:o="urn:schemas-microsoft-com:office:office" xmlns:r="http://schemas.openxmlformats.org/officeDocument/2006/relationships" xmlns:m="http://schemas.openxmlformats.org/officeDocument/2006/math" xmlns:v="urn:schemas-microsoft-com:vml" xmlns:wp14="http://schemas.microsoft.com/office/word/2010/wordprocessingDrawing" xmlns:wp="http://schemas.openxmlformats.org/drawingml/2006/wordprocessingDrawing" xmlns:w10="urn:schemas-microsoft-com:office:word" xmlns:w="http://schemas.openxmlformats.org/wordprocessingml/2006/main" xmlns:w14="http://schemas.microsoft.com/office/word/2010/wordml" xmlns:w15="http://schemas.microsoft.com/office/word/2012/wordml" xmlns:w16cid="http://schemas.microsoft.com/office/word/2016/wordml/cid" xmlns:w16se="http://schemas.microsoft.com/office/word/2015/wordml/symex" xmlns:wpg="http://schemas.microsoft.com/office/word/2010/wordprocessingGroup" xmlns:wpi="http://schemas.microsoft.com/office/word/2010/wordprocessingInk" xmlns:wne="http://schemas.microsoft.com/office/word/2006/wordml" xmlns:wps="http://schemas.microsoft.com/office/word/2010/wordprocessingShape" mc:Ignorable="w14 w15 w16se w16cid wp14">
   <w:body>
     <w:p>
       <w:pPr>
@@ -372,15 +372,27 @@
         </w:rPr>
         <w:t xml:space="preserve">     </w:t>
       </w:r>
-      <w:r>
-        <w:rPr>
-          <w:rFonts w:ascii="Arial" w:hAnsi="Arial" w:cs="Arial"/>
-          <w:b/>
-          <w:sz w:val="32"/>
-          <w:szCs w:val="32"/>
-          <w:lang w:val="en-US"/>
-        </w:rPr>
-        <w:t>TaalTech (</w:t>
+      <w:proofErr w:type="spellStart"/>
+      <w:r>
+        <w:rPr>
+          <w:rFonts w:ascii="Arial" w:hAnsi="Arial" w:cs="Arial"/>
+          <w:b/>
+          <w:sz w:val="32"/>
+          <w:szCs w:val="32"/>
+          <w:lang w:val="en-US"/>
+        </w:rPr>
+        <w:t>TaalTech</w:t>
+      </w:r>
+      <w:proofErr w:type="spellEnd"/>
+      <w:r>
+        <w:rPr>
+          <w:rFonts w:ascii="Arial" w:hAnsi="Arial" w:cs="Arial"/>
+          <w:b/>
+          <w:sz w:val="32"/>
+          <w:szCs w:val="32"/>
+          <w:lang w:val="en-US"/>
+        </w:rPr>
+        <w:t xml:space="preserve"> (</w:t>
       </w:r>
       <w:proofErr w:type="spellStart"/>
       <w:r>
@@ -2856,12 +2868,57 @@
       </w:r>
     </w:p>
     <w:p>
+      <w:r>
+        <w:br w:type="page"/>
+      </w:r>
+    </w:p>
+    <w:p/>
+    <w:p>
       <w:pPr>
         <w:pStyle w:val="Heading1"/>
         <w:rPr>
-          <w:rFonts w:ascii="Arial" w:eastAsiaTheme="minorHAnsi" w:hAnsi="Arial" w:cs="Arial"/>
-          <w:sz w:val="28"/>
-          <w:szCs w:val="28"/>
+          <w:rFonts w:ascii="Arial" w:hAnsi="Arial" w:cs="Arial"/>
+          <w:lang w:val="en-US"/>
+        </w:rPr>
+      </w:pPr>
+      <w:r>
+        <w:rPr>
+          <w:rFonts w:ascii="Arial" w:hAnsi="Arial" w:cs="Arial"/>
+          <w:lang w:val="en-US"/>
+        </w:rPr>
+        <w:t>Poster</w:t>
+      </w:r>
+    </w:p>
+    <w:p>
+      <w:pPr>
+        <w:rPr>
+          <w:lang w:val="en-US"/>
+        </w:rPr>
+      </w:pPr>
+      <w:r>
+        <w:rPr>
+          <w:lang w:val="en-US"/>
+        </w:rPr>
+        <w:t>Paste here</w:t>
+      </w:r>
+    </w:p>
+    <w:p>
+      <w:pPr>
+        <w:rPr>
+          <w:lang w:val="en-US"/>
+        </w:rPr>
+      </w:pPr>
+      <w:r>
+        <w:rPr>
+          <w:lang w:val="en-US"/>
+        </w:rPr>
+        <w:br w:type="page"/>
+      </w:r>
+    </w:p>
+    <w:p>
+      <w:pPr>
+        <w:rPr>
+          <w:lang w:val="en-US"/>
         </w:rPr>
       </w:pPr>
     </w:p>
@@ -2869,15 +2926,279 @@
       <w:pPr>
         <w:pStyle w:val="Heading1"/>
         <w:rPr>
-          <w:rFonts w:ascii="Arial" w:hAnsi="Arial" w:cs="Arial"/>
-          <w:lang w:val="en-US"/>
-        </w:rPr>
-      </w:pPr>
-      <w:r>
-        <w:rPr>
-          <w:rFonts w:ascii="Arial" w:hAnsi="Arial" w:cs="Arial"/>
-          <w:lang w:val="en-US"/>
-        </w:rPr>
+          <w:lang w:val="en-US"/>
+        </w:rPr>
+      </w:pPr>
+      <w:r>
+        <w:rPr>
+          <w:lang w:val="en-US"/>
+        </w:rPr>
+        <w:t>Theoretical Aspect</w:t>
+      </w:r>
+    </w:p>
+    <w:p>
+      <w:pPr>
+        <w:pStyle w:val="Heading1"/>
+        <w:rPr>
+          <w:lang w:val="en-US"/>
+        </w:rPr>
+      </w:pPr>
+      <w:r>
+        <w:rPr>
+          <w:lang w:val="en-US"/>
+        </w:rPr>
+        <w:t>Machine Learning Approach (5 marks)</w:t>
+      </w:r>
+    </w:p>
+    <w:p>
+      <w:pPr>
+        <w:rPr>
+          <w:lang w:val="en-US"/>
+        </w:rPr>
+      </w:pPr>
+      <w:r>
+        <w:rPr>
+          <w:lang w:val="en-US"/>
+        </w:rPr>
+        <w:t>Type here</w:t>
+      </w:r>
+    </w:p>
+    <w:p>
+      <w:pPr>
+        <w:pStyle w:val="Heading1"/>
+        <w:rPr>
+          <w:lang w:val="en-US"/>
+        </w:rPr>
+      </w:pPr>
+      <w:r>
+        <w:rPr>
+          <w:lang w:val="en-US"/>
+        </w:rPr>
+        <w:t>Data (5 marks)</w:t>
+      </w:r>
+    </w:p>
+    <w:p>
+      <w:pPr>
+        <w:rPr>
+          <w:lang w:val="en-US"/>
+        </w:rPr>
+      </w:pPr>
+      <w:r>
+        <w:rPr>
+          <w:lang w:val="en-US"/>
+        </w:rPr>
+        <w:t>Type here</w:t>
+      </w:r>
+    </w:p>
+    <w:p>
+      <w:pPr>
+        <w:pStyle w:val="Heading1"/>
+        <w:rPr>
+          <w:lang w:val="en-US"/>
+        </w:rPr>
+      </w:pPr>
+      <w:r>
+        <w:rPr>
+          <w:lang w:val="en-US"/>
+        </w:rPr>
+        <w:t>Model</w:t>
+      </w:r>
+    </w:p>
+    <w:p>
+      <w:pPr>
+        <w:rPr>
+          <w:lang w:val="en-US"/>
+        </w:rPr>
+      </w:pPr>
+      <w:r>
+        <w:rPr>
+          <w:lang w:val="en-US"/>
+        </w:rPr>
+        <w:t>Type here</w:t>
+      </w:r>
+    </w:p>
+    <w:p>
+      <w:pPr>
+        <w:pStyle w:val="Heading1"/>
+        <w:rPr>
+          <w:lang w:val="en-US"/>
+        </w:rPr>
+      </w:pPr>
+      <w:r>
+        <w:rPr>
+          <w:lang w:val="en-US"/>
+        </w:rPr>
+        <w:t>Time Series Analysis on Data</w:t>
+      </w:r>
+    </w:p>
+    <w:p>
+      <w:pPr>
+        <w:rPr>
+          <w:lang w:val="en-US"/>
+        </w:rPr>
+      </w:pPr>
+      <w:r>
+        <w:rPr>
+          <w:lang w:val="en-US"/>
+        </w:rPr>
+        <w:t>Type here</w:t>
+      </w:r>
+    </w:p>
+    <w:p>
+      <w:pPr>
+        <w:pStyle w:val="Heading1"/>
+        <w:rPr>
+          <w:lang w:val="en-US"/>
+        </w:rPr>
+      </w:pPr>
+      <w:r>
+        <w:rPr>
+          <w:lang w:val="en-US"/>
+        </w:rPr>
+        <w:t>Solution Techniques (5 marks)</w:t>
+      </w:r>
+    </w:p>
+    <w:p>
+      <w:pPr>
+        <w:rPr>
+          <w:lang w:val="en-US"/>
+        </w:rPr>
+      </w:pPr>
+      <w:r>
+        <w:rPr>
+          <w:lang w:val="en-US"/>
+        </w:rPr>
+        <w:t>Type here</w:t>
+      </w:r>
+    </w:p>
+    <w:p>
+      <w:pPr>
+        <w:pStyle w:val="Heading1"/>
+        <w:rPr>
+          <w:lang w:val="en-US"/>
+        </w:rPr>
+      </w:pPr>
+      <w:r>
+        <w:rPr>
+          <w:lang w:val="en-US"/>
+        </w:rPr>
+        <w:t>Natural Language Processing</w:t>
+      </w:r>
+      <w:r>
+        <w:rPr>
+          <w:lang w:val="en-US"/>
+        </w:rPr>
+        <w:t>, Speech Recognition or Speech Synthesis (5 marks)</w:t>
+      </w:r>
+    </w:p>
+    <w:p>
+      <w:pPr>
+        <w:rPr>
+          <w:lang w:val="en-US"/>
+        </w:rPr>
+      </w:pPr>
+      <w:r>
+        <w:rPr>
+          <w:lang w:val="en-US"/>
+        </w:rPr>
+        <w:t>Type here</w:t>
+      </w:r>
+    </w:p>
+    <w:p>
+      <w:pPr>
+        <w:pStyle w:val="Heading1"/>
+        <w:rPr>
+          <w:lang w:val="en-US"/>
+        </w:rPr>
+      </w:pPr>
+      <w:r>
+        <w:rPr>
+          <w:lang w:val="en-US"/>
+        </w:rPr>
+        <w:t>Deep Learning (5 marks)</w:t>
+      </w:r>
+    </w:p>
+    <w:p>
+      <w:pPr>
+        <w:rPr>
+          <w:lang w:val="en-US"/>
+        </w:rPr>
+      </w:pPr>
+      <w:r>
+        <w:rPr>
+          <w:lang w:val="en-US"/>
+        </w:rPr>
+        <w:t>Type here</w:t>
+      </w:r>
+    </w:p>
+    <w:p>
+      <w:pPr>
+        <w:pStyle w:val="Heading1"/>
+        <w:rPr>
+          <w:lang w:val="en-US"/>
+        </w:rPr>
+      </w:pPr>
+      <w:r>
+        <w:rPr>
+          <w:lang w:val="en-US"/>
+        </w:rPr>
+        <w:t>Other Features (5 marks)</w:t>
+      </w:r>
+    </w:p>
+    <w:p>
+      <w:pPr>
+        <w:rPr>
+          <w:lang w:val="en-US"/>
+        </w:rPr>
+      </w:pPr>
+      <w:r>
+        <w:rPr>
+          <w:lang w:val="en-US"/>
+        </w:rPr>
+        <w:t>Type here</w:t>
+      </w:r>
+    </w:p>
+    <w:p>
+      <w:pPr>
+        <w:rPr>
+          <w:lang w:val="en-US"/>
+        </w:rPr>
+      </w:pPr>
+    </w:p>
+    <w:p>
+      <w:pPr>
+        <w:rPr>
+          <w:lang w:val="en-US"/>
+        </w:rPr>
+      </w:pPr>
+    </w:p>
+    <w:p>
+      <w:pPr>
+        <w:rPr>
+          <w:lang w:val="en-US"/>
+        </w:rPr>
+        <w:sectPr>
+          <w:pgSz w:w="11906" w:h="16838"/>
+          <w:pgMar w:top="1440" w:right="1440" w:bottom="1440" w:left="1440" w:header="708" w:footer="708" w:gutter="0"/>
+          <w:cols w:space="708"/>
+          <w:docGrid w:linePitch="360"/>
+        </w:sectPr>
+      </w:pPr>
+    </w:p>
+    <w:p>
+      <w:pPr>
+        <w:pStyle w:val="Heading1"/>
+        <w:rPr>
+          <w:rFonts w:ascii="Arial" w:hAnsi="Arial" w:cs="Arial"/>
+          <w:lang w:val="en-US"/>
+        </w:rPr>
+      </w:pPr>
+      <w:r>
+        <w:rPr>
+          <w:rFonts w:ascii="Arial" w:hAnsi="Arial" w:cs="Arial"/>
+          <w:lang w:val="en-US"/>
+        </w:rPr>
+        <w:lastRenderedPageBreak/>
         <w:t>References</w:t>
       </w:r>
     </w:p>
@@ -3042,6 +3363,27 @@
           <w:lang w:val="en-US"/>
         </w:rPr>
       </w:pPr>
+      <w:r>
+        <w:rPr>
+          <w:rFonts w:ascii="Arial" w:hAnsi="Arial" w:cs="Arial"/>
+          <w:sz w:val="32"/>
+          <w:szCs w:val="32"/>
+          <w:lang w:val="en-US"/>
+        </w:rPr>
+        <w:br w:type="page"/>
+      </w:r>
+    </w:p>
+    <w:p>
+      <w:pPr>
+        <w:rPr>
+          <w:rFonts w:ascii="Arial" w:hAnsi="Arial" w:cs="Arial"/>
+          <w:sz w:val="32"/>
+          <w:szCs w:val="32"/>
+          <w:lang w:val="en-US"/>
+        </w:rPr>
+      </w:pPr>
+      <w:bookmarkStart w:id="0" w:name="_GoBack"/>
+      <w:bookmarkEnd w:id="0"/>
     </w:p>
     <w:p>
       <w:pPr>
@@ -3789,7 +4131,6 @@
                 <w:sz w:val="32"/>
                 <w:szCs w:val="32"/>
               </w:rPr>
-              <w:lastRenderedPageBreak/>
               <w:t>10.</w:t>
             </w:r>
           </w:p>
@@ -3859,7 +4200,7 @@
 </file>
 
 <file path=word/numbering.xml><?xml version="1.0" encoding="utf-8"?>
-<w:numbering xmlns:wpc="http://schemas.microsoft.com/office/word/2010/wordprocessingCanvas" xmlns:cx="http://schemas.microsoft.com/office/drawing/2014/chartex" xmlns:cx1="http://schemas.microsoft.com/office/drawing/2015/9/8/chartex" xmlns:cx2="http://schemas.microsoft.com/office/drawing/2015/10/21/chartex" xmlns:cx3="http://schemas.microsoft.com/office/drawing/2016/5/9/chartex" xmlns:cx4="http://schemas.microsoft.com/office/drawing/2016/5/10/chartex" xmlns:cx5="http://schemas.microsoft.com/office/drawing/2016/5/11/chartex" xmlns:cx6="http://schemas.microsoft.com/office/drawing/2016/5/12/chartex" xmlns:cx7="http://schemas.microsoft.com/office/drawing/2016/5/13/chartex" xmlns:cx8="http://schemas.microsoft.com/office/drawing/2016/5/14/chartex" xmlns:mc="http://schemas.openxmlformats.org/markup-compatibility/2006" xmlns:aink="http://schemas.microsoft.com/office/drawing/2016/ink" xmlns:am3d="http://schemas.microsoft.com/office/drawing/2017/model3d" xmlns:o="urn:schemas-microsoft-com:office:office" xmlns:oel="http://schemas.microsoft.com/office/2019/extlst" xmlns:r="http://schemas.openxmlformats.org/officeDocument/2006/relationships" xmlns:m="http://schemas.openxmlformats.org/officeDocument/2006/math" xmlns:v="urn:schemas-microsoft-com:vml" xmlns:wp14="http://schemas.microsoft.com/office/word/2010/wordprocessingDrawing" xmlns:wp="http://schemas.openxmlformats.org/drawingml/2006/wordprocessingDrawing" xmlns:w10="urn:schemas-microsoft-com:office:word" xmlns:w="http://schemas.openxmlformats.org/wordprocessingml/2006/main" xmlns:w14="http://schemas.microsoft.com/office/word/2010/wordml" xmlns:w15="http://schemas.microsoft.com/office/word/2012/wordml" xmlns:w16cex="http://schemas.microsoft.com/office/word/2018/wordml/cex" xmlns:w16cid="http://schemas.microsoft.com/office/word/2016/wordml/cid" xmlns:w16="http://schemas.microsoft.com/office/word/2018/wordml" xmlns:w16sdtdh="http://schemas.microsoft.com/office/word/2020/wordml/sdtdatahash" xmlns:w16se="http://schemas.microsoft.com/office/word/2015/wordml/symex" xmlns:wpg="http://schemas.microsoft.com/office/word/2010/wordprocessingGroup" xmlns:wpi="http://schemas.microsoft.com/office/word/2010/wordprocessingInk" xmlns:wne="http://schemas.microsoft.com/office/word/2006/wordml" xmlns:wps="http://schemas.microsoft.com/office/word/2010/wordprocessingShape" mc:Ignorable="w14 w15 w16se w16cid w16 w16cex w16sdtdh wp14">
+<w:numbering xmlns:wpc="http://schemas.microsoft.com/office/word/2010/wordprocessingCanvas" xmlns:cx="http://schemas.microsoft.com/office/drawing/2014/chartex" xmlns:cx1="http://schemas.microsoft.com/office/drawing/2015/9/8/chartex" xmlns:cx2="http://schemas.microsoft.com/office/drawing/2015/10/21/chartex" xmlns:cx3="http://schemas.microsoft.com/office/drawing/2016/5/9/chartex" xmlns:cx4="http://schemas.microsoft.com/office/drawing/2016/5/10/chartex" xmlns:cx5="http://schemas.microsoft.com/office/drawing/2016/5/11/chartex" xmlns:cx6="http://schemas.microsoft.com/office/drawing/2016/5/12/chartex" xmlns:cx7="http://schemas.microsoft.com/office/drawing/2016/5/13/chartex" xmlns:cx8="http://schemas.microsoft.com/office/drawing/2016/5/14/chartex" xmlns:mc="http://schemas.openxmlformats.org/markup-compatibility/2006" xmlns:aink="http://schemas.microsoft.com/office/drawing/2016/ink" xmlns:am3d="http://schemas.microsoft.com/office/drawing/2017/model3d" xmlns:o="urn:schemas-microsoft-com:office:office" xmlns:r="http://schemas.openxmlformats.org/officeDocument/2006/relationships" xmlns:m="http://schemas.openxmlformats.org/officeDocument/2006/math" xmlns:v="urn:schemas-microsoft-com:vml" xmlns:wp14="http://schemas.microsoft.com/office/word/2010/wordprocessingDrawing" xmlns:wp="http://schemas.openxmlformats.org/drawingml/2006/wordprocessingDrawing" xmlns:w10="urn:schemas-microsoft-com:office:word" xmlns:w="http://schemas.openxmlformats.org/wordprocessingml/2006/main" xmlns:w14="http://schemas.microsoft.com/office/word/2010/wordml" xmlns:w15="http://schemas.microsoft.com/office/word/2012/wordml" xmlns:w16cid="http://schemas.microsoft.com/office/word/2016/wordml/cid" xmlns:w16se="http://schemas.microsoft.com/office/word/2015/wordml/symex" xmlns:wpg="http://schemas.microsoft.com/office/word/2010/wordprocessingGroup" xmlns:wpi="http://schemas.microsoft.com/office/word/2010/wordprocessingInk" xmlns:wne="http://schemas.microsoft.com/office/word/2006/wordml" xmlns:wps="http://schemas.microsoft.com/office/word/2010/wordprocessingShape" mc:Ignorable="w14 w15 w16se w16cid wp14">
   <w:abstractNum w:abstractNumId="0" w15:restartNumberingAfterBreak="0">
     <w:nsid w:val="13123C09"/>
     <w:multiLevelType w:val="hybridMultilevel"/>
@@ -4650,32 +4991,32 @@
       </w:rPr>
     </w:lvl>
   </w:abstractNum>
-  <w:num w:numId="1" w16cid:durableId="591475673">
+  <w:num w:numId="1">
     <w:abstractNumId w:val="1"/>
   </w:num>
-  <w:num w:numId="2" w16cid:durableId="784424234">
+  <w:num w:numId="2">
     <w:abstractNumId w:val="2"/>
   </w:num>
-  <w:num w:numId="3" w16cid:durableId="173999158">
+  <w:num w:numId="3">
     <w:abstractNumId w:val="6"/>
   </w:num>
-  <w:num w:numId="4" w16cid:durableId="1465268921">
+  <w:num w:numId="4">
     <w:abstractNumId w:val="4"/>
   </w:num>
-  <w:num w:numId="5" w16cid:durableId="972713961">
+  <w:num w:numId="5">
     <w:abstractNumId w:val="3"/>
   </w:num>
-  <w:num w:numId="6" w16cid:durableId="446855466">
+  <w:num w:numId="6">
     <w:abstractNumId w:val="5"/>
   </w:num>
-  <w:num w:numId="7" w16cid:durableId="543490727">
+  <w:num w:numId="7">
     <w:abstractNumId w:val="0"/>
   </w:num>
 </w:numbering>
 </file>
 
 <file path=word/styles.xml><?xml version="1.0" encoding="utf-8"?>
-<w:styles xmlns:mc="http://schemas.openxmlformats.org/markup-compatibility/2006" xmlns:r="http://schemas.openxmlformats.org/officeDocument/2006/relationships" xmlns:w="http://schemas.openxmlformats.org/wordprocessingml/2006/main" xmlns:w14="http://schemas.microsoft.com/office/word/2010/wordml" xmlns:w15="http://schemas.microsoft.com/office/word/2012/wordml" xmlns:w16cex="http://schemas.microsoft.com/office/word/2018/wordml/cex" xmlns:w16cid="http://schemas.microsoft.com/office/word/2016/wordml/cid" xmlns:w16="http://schemas.microsoft.com/office/word/2018/wordml" xmlns:w16sdtdh="http://schemas.microsoft.com/office/word/2020/wordml/sdtdatahash" xmlns:w16se="http://schemas.microsoft.com/office/word/2015/wordml/symex" mc:Ignorable="w14 w15 w16se w16cid w16 w16cex w16sdtdh">
+<w:styles xmlns:mc="http://schemas.openxmlformats.org/markup-compatibility/2006" xmlns:r="http://schemas.openxmlformats.org/officeDocument/2006/relationships" xmlns:w="http://schemas.openxmlformats.org/wordprocessingml/2006/main" xmlns:w14="http://schemas.microsoft.com/office/word/2010/wordml" xmlns:w15="http://schemas.microsoft.com/office/word/2012/wordml" xmlns:w16cid="http://schemas.microsoft.com/office/word/2016/wordml/cid" xmlns:w16se="http://schemas.microsoft.com/office/word/2015/wordml/symex" mc:Ignorable="w14 w15 w16se w16cid">
   <w:docDefaults>
     <w:rPrDefault>
       <w:rPr>
@@ -4691,7 +5032,7 @@
       </w:pPr>
     </w:pPrDefault>
   </w:docDefaults>
-  <w:latentStyles w:defLockedState="0" w:defUIPriority="99" w:defSemiHidden="0" w:defUnhideWhenUsed="0" w:defQFormat="0" w:count="376">
+  <w:latentStyles w:defLockedState="0" w:defUIPriority="99" w:defSemiHidden="0" w:defUnhideWhenUsed="0" w:defQFormat="0" w:count="375">
     <w:lsdException w:name="Normal" w:uiPriority="0" w:qFormat="1"/>
     <w:lsdException w:name="heading 1" w:uiPriority="9" w:qFormat="1"/>
     <w:lsdException w:name="heading 2" w:semiHidden="1" w:uiPriority="9" w:unhideWhenUsed="1" w:qFormat="1"/>
@@ -5067,7 +5408,6 @@
     <w:lsdException w:name="Smart Hyperlink" w:semiHidden="1" w:unhideWhenUsed="1"/>
     <w:lsdException w:name="Hashtag" w:semiHidden="1" w:unhideWhenUsed="1"/>
     <w:lsdException w:name="Unresolved Mention" w:semiHidden="1" w:unhideWhenUsed="1"/>
-    <w:lsdException w:name="Smart Link" w:semiHidden="1" w:unhideWhenUsed="1"/>
   </w:latentStyles>
   <w:style w:type="paragraph" w:default="1" w:styleId="Normal">
     <w:name w:val="Normal"/>

</xml_diff>

<commit_message>
Added Machine Learning Approach
</commit_message>
<xml_diff>
--- a/MediCareAi-Documentation.docx
+++ b/MediCareAi-Documentation.docx
@@ -1400,6 +1400,13 @@
     </w:tbl>
     <w:sdt>
       <w:sdtPr>
+        <w:rPr>
+          <w:rFonts w:asciiTheme="minorHAnsi" w:eastAsiaTheme="minorHAnsi" w:hAnsiTheme="minorHAnsi" w:cstheme="minorBidi"/>
+          <w:color w:val="auto"/>
+          <w:sz w:val="22"/>
+          <w:szCs w:val="22"/>
+          <w:lang w:val="en-ZA"/>
+        </w:rPr>
         <w:id w:val="-2145416480"/>
         <w:docPartObj>
           <w:docPartGallery w:val="Table of Contents"/>
@@ -1408,14 +1415,9 @@
       </w:sdtPr>
       <w:sdtEndPr>
         <w:rPr>
-          <w:rFonts w:asciiTheme="minorHAnsi" w:eastAsiaTheme="minorHAnsi" w:hAnsiTheme="minorHAnsi" w:cstheme="minorBidi"/>
           <w:b/>
           <w:bCs/>
           <w:noProof/>
-          <w:color w:val="auto"/>
-          <w:sz w:val="22"/>
-          <w:szCs w:val="22"/>
-          <w:lang w:val="en-ZA"/>
         </w:rPr>
       </w:sdtEndPr>
       <w:sdtContent>
@@ -1424,12 +1426,7 @@
             <w:pStyle w:val="TOCHeading"/>
           </w:pPr>
           <w:r>
-            <w:t>Table of C</w:t>
-          </w:r>
-          <w:bookmarkStart w:id="0" w:name="_GoBack"/>
-          <w:bookmarkEnd w:id="0"/>
-          <w:r>
-            <w:t>ontents</w:t>
+            <w:t>Table of Contents</w:t>
           </w:r>
         </w:p>
         <w:p>
@@ -3275,7 +3272,7 @@
           <w:b/>
         </w:rPr>
       </w:pPr>
-      <w:bookmarkStart w:id="1" w:name="_Toc209540063"/>
+      <w:bookmarkStart w:id="0" w:name="_Toc209540063"/>
       <w:r>
         <w:rPr>
           <w:rFonts w:ascii="Arial" w:hAnsi="Arial" w:cs="Arial"/>
@@ -3284,7 +3281,7 @@
         <w:lastRenderedPageBreak/>
         <w:t>Declaration</w:t>
       </w:r>
-      <w:bookmarkEnd w:id="1"/>
+      <w:bookmarkEnd w:id="0"/>
     </w:p>
     <w:p/>
     <w:p>
@@ -3328,16 +3325,7 @@
           <w:szCs w:val="24"/>
           <w:lang w:val="en-US"/>
         </w:rPr>
-        <w:t xml:space="preserve">We, </w:t>
-      </w:r>
-      <w:r>
-        <w:rPr>
-          <w:rFonts w:ascii="Arial" w:hAnsi="Arial" w:cs="Arial"/>
-          <w:sz w:val="24"/>
-          <w:szCs w:val="24"/>
-          <w:lang w:val="en-US"/>
-        </w:rPr>
-        <w:t>the undersigned, declare that:</w:t>
+        <w:t>We, the undersigned, declare that:</w:t>
       </w:r>
     </w:p>
     <w:p>
@@ -3381,16 +3369,7 @@
           <w:szCs w:val="24"/>
           <w:lang w:val="en-US"/>
         </w:rPr>
-        <w:t xml:space="preserve"> – AI-powered Disease Predic</w:t>
-      </w:r>
-      <w:r>
-        <w:rPr>
-          <w:rFonts w:ascii="Arial" w:hAnsi="Arial" w:cs="Arial"/>
-          <w:sz w:val="24"/>
-          <w:szCs w:val="24"/>
-          <w:lang w:val="en-US"/>
-        </w:rPr>
-        <w:t>tion System” is our own work.</w:t>
+        <w:t xml:space="preserve"> – AI-powered Disease Prediction System” is our own work.</w:t>
       </w:r>
     </w:p>
     <w:p>
@@ -3414,16 +3393,7 @@
           <w:szCs w:val="24"/>
           <w:lang w:val="en-US"/>
         </w:rPr>
-        <w:t xml:space="preserve">All sources of information and references used have been acknowledged </w:t>
-      </w:r>
-      <w:r>
-        <w:rPr>
-          <w:rFonts w:ascii="Arial" w:hAnsi="Arial" w:cs="Arial"/>
-          <w:sz w:val="24"/>
-          <w:szCs w:val="24"/>
-          <w:lang w:val="en-US"/>
-        </w:rPr>
-        <w:t>appropriately.</w:t>
+        <w:t>All sources of information and references used have been acknowledged appropriately.</w:t>
       </w:r>
     </w:p>
     <w:p>
@@ -3447,16 +3417,7 @@
           <w:szCs w:val="24"/>
           <w:lang w:val="en-US"/>
         </w:rPr>
-        <w:t>No part of this work has been copied without proper citation, nor has it been submitted for assessmen</w:t>
-      </w:r>
-      <w:r>
-        <w:rPr>
-          <w:rFonts w:ascii="Arial" w:hAnsi="Arial" w:cs="Arial"/>
-          <w:sz w:val="24"/>
-          <w:szCs w:val="24"/>
-          <w:lang w:val="en-US"/>
-        </w:rPr>
-        <w:t>t in any other course/module.</w:t>
+        <w:t>No part of this work has been copied without proper citation, nor has it been submitted for assessment in any other course/module.</w:t>
       </w:r>
     </w:p>
     <w:p>
@@ -4050,7 +4011,7 @@
           <w:lang w:val="en-US"/>
         </w:rPr>
       </w:pPr>
-      <w:bookmarkStart w:id="2" w:name="_Toc209540064"/>
+      <w:bookmarkStart w:id="1" w:name="_Toc209540064"/>
       <w:r>
         <w:rPr>
           <w:rFonts w:ascii="Arial" w:hAnsi="Arial" w:cs="Arial"/>
@@ -4060,127 +4021,127 @@
         <w:lastRenderedPageBreak/>
         <w:t>Documentation Aspects:</w:t>
       </w:r>
+      <w:bookmarkEnd w:id="1"/>
+    </w:p>
+    <w:p>
+      <w:pPr>
+        <w:pStyle w:val="Heading1"/>
+        <w:rPr>
+          <w:rFonts w:ascii="Arial" w:hAnsi="Arial" w:cs="Arial"/>
+          <w:b/>
+          <w:lang w:val="en-US"/>
+        </w:rPr>
+      </w:pPr>
+      <w:bookmarkStart w:id="2" w:name="_Toc209540065"/>
+      <w:r>
+        <w:rPr>
+          <w:rFonts w:ascii="Arial" w:hAnsi="Arial" w:cs="Arial"/>
+          <w:b/>
+          <w:lang w:val="en-US"/>
+        </w:rPr>
+        <w:t xml:space="preserve">AI </w:t>
+      </w:r>
+      <w:proofErr w:type="gramStart"/>
+      <w:r>
+        <w:rPr>
+          <w:rFonts w:ascii="Arial" w:hAnsi="Arial" w:cs="Arial"/>
+          <w:b/>
+          <w:lang w:val="en-US"/>
+        </w:rPr>
+        <w:t>Solution</w:t>
+      </w:r>
+      <w:r>
+        <w:rPr>
+          <w:rFonts w:ascii="Arial" w:hAnsi="Arial" w:cs="Arial"/>
+          <w:b/>
+          <w:lang w:val="en-US"/>
+        </w:rPr>
+        <w:t>(</w:t>
+      </w:r>
+      <w:proofErr w:type="gramEnd"/>
+      <w:r>
+        <w:rPr>
+          <w:rFonts w:ascii="Arial" w:hAnsi="Arial" w:cs="Arial"/>
+          <w:b/>
+          <w:lang w:val="en-US"/>
+        </w:rPr>
+        <w:t>5 Marks)</w:t>
+      </w:r>
       <w:bookmarkEnd w:id="2"/>
     </w:p>
     <w:p>
       <w:pPr>
+        <w:jc w:val="both"/>
+        <w:rPr>
+          <w:rFonts w:ascii="Arial" w:hAnsi="Arial" w:cs="Arial"/>
+          <w:sz w:val="24"/>
+          <w:szCs w:val="32"/>
+          <w:lang w:val="en-US"/>
+        </w:rPr>
+      </w:pPr>
+      <w:r>
+        <w:rPr>
+          <w:rFonts w:ascii="Arial" w:hAnsi="Arial" w:cs="Arial"/>
+          <w:sz w:val="24"/>
+          <w:szCs w:val="32"/>
+          <w:lang w:val="en-US"/>
+        </w:rPr>
+        <w:t>MediCareAI, is an AI-powered disease prediction system that uses patient symptoms as input to predict possible illnesses through a machine learning classification model. This solution is relevant to the theme “AI Solutions for Industries” because it demonstrates how Artificial Intelligence can transform the healthcare industry, one of the most vital sectors of society. By automating early disease prediction, MediCareAI enhances medical decision-making, improves patient outcomes, and aligns with the Fo</w:t>
+      </w:r>
+      <w:r>
+        <w:rPr>
+          <w:rFonts w:ascii="Arial" w:hAnsi="Arial" w:cs="Arial"/>
+          <w:sz w:val="24"/>
+          <w:szCs w:val="32"/>
+          <w:lang w:val="en-US"/>
+        </w:rPr>
+        <w:t>u</w:t>
+      </w:r>
+      <w:r>
+        <w:rPr>
+          <w:rFonts w:ascii="Arial" w:hAnsi="Arial" w:cs="Arial"/>
+          <w:sz w:val="24"/>
+          <w:szCs w:val="32"/>
+          <w:lang w:val="en-US"/>
+        </w:rPr>
+        <w:t>rth Industrial Revolution (4IR) vision of using AI to solve real-world industry challenges.</w:t>
+      </w:r>
+    </w:p>
+    <w:p>
+      <w:pPr>
         <w:pStyle w:val="Heading1"/>
         <w:rPr>
           <w:rFonts w:ascii="Arial" w:hAnsi="Arial" w:cs="Arial"/>
           <w:b/>
-          <w:lang w:val="en-US"/>
-        </w:rPr>
-      </w:pPr>
-      <w:bookmarkStart w:id="3" w:name="_Toc209540065"/>
+        </w:rPr>
+      </w:pPr>
+      <w:bookmarkStart w:id="3" w:name="_Toc209540066"/>
       <w:r>
         <w:rPr>
           <w:rFonts w:ascii="Arial" w:hAnsi="Arial" w:cs="Arial"/>
           <w:b/>
-          <w:lang w:val="en-US"/>
-        </w:rPr>
-        <w:t xml:space="preserve">AI </w:t>
-      </w:r>
-      <w:proofErr w:type="gramStart"/>
-      <w:r>
-        <w:rPr>
-          <w:rFonts w:ascii="Arial" w:hAnsi="Arial" w:cs="Arial"/>
-          <w:b/>
-          <w:lang w:val="en-US"/>
-        </w:rPr>
-        <w:t>Solution</w:t>
-      </w:r>
-      <w:r>
-        <w:rPr>
-          <w:rFonts w:ascii="Arial" w:hAnsi="Arial" w:cs="Arial"/>
-          <w:b/>
-          <w:lang w:val="en-US"/>
-        </w:rPr>
-        <w:t>(</w:t>
-      </w:r>
-      <w:proofErr w:type="gramEnd"/>
-      <w:r>
-        <w:rPr>
-          <w:rFonts w:ascii="Arial" w:hAnsi="Arial" w:cs="Arial"/>
-          <w:b/>
-          <w:lang w:val="en-US"/>
-        </w:rPr>
-        <w:t>5 Marks)</w:t>
+        </w:rPr>
+        <w:t>Business objectives (25 marks)</w:t>
       </w:r>
       <w:bookmarkEnd w:id="3"/>
     </w:p>
     <w:p>
       <w:pPr>
-        <w:jc w:val="both"/>
-        <w:rPr>
-          <w:rFonts w:ascii="Arial" w:hAnsi="Arial" w:cs="Arial"/>
-          <w:sz w:val="24"/>
-          <w:szCs w:val="32"/>
-          <w:lang w:val="en-US"/>
-        </w:rPr>
-      </w:pPr>
-      <w:r>
-        <w:rPr>
-          <w:rFonts w:ascii="Arial" w:hAnsi="Arial" w:cs="Arial"/>
-          <w:sz w:val="24"/>
-          <w:szCs w:val="32"/>
-          <w:lang w:val="en-US"/>
-        </w:rPr>
-        <w:t>MediCareAI, is an AI-powered disease prediction system that uses patient symptoms as input to predict possible illnesses through a machine learning classification model. This solution is relevant to the theme “AI Solutions for Industries” because it demonstrates how Artificial Intelligence can transform the healthcare industry, one of the most vital sectors of society. By automating early disease prediction, MediCareAI enhances medical decision-making, improves patient outcomes, and aligns with the Fo</w:t>
-      </w:r>
-      <w:r>
-        <w:rPr>
-          <w:rFonts w:ascii="Arial" w:hAnsi="Arial" w:cs="Arial"/>
-          <w:sz w:val="24"/>
-          <w:szCs w:val="32"/>
-          <w:lang w:val="en-US"/>
-        </w:rPr>
-        <w:t>u</w:t>
-      </w:r>
-      <w:r>
-        <w:rPr>
-          <w:rFonts w:ascii="Arial" w:hAnsi="Arial" w:cs="Arial"/>
-          <w:sz w:val="24"/>
-          <w:szCs w:val="32"/>
-          <w:lang w:val="en-US"/>
-        </w:rPr>
-        <w:t>rth Industrial Revolution (4IR) vision of using AI to solve real-world industry challenges.</w:t>
-      </w:r>
-    </w:p>
-    <w:p>
-      <w:pPr>
-        <w:pStyle w:val="Heading1"/>
-        <w:rPr>
-          <w:rFonts w:ascii="Arial" w:hAnsi="Arial" w:cs="Arial"/>
-          <w:b/>
-        </w:rPr>
-      </w:pPr>
-      <w:bookmarkStart w:id="4" w:name="_Toc209540066"/>
-      <w:r>
-        <w:rPr>
-          <w:rFonts w:ascii="Arial" w:hAnsi="Arial" w:cs="Arial"/>
-          <w:b/>
-        </w:rPr>
-        <w:t>Business objectives (25 marks)</w:t>
+        <w:pStyle w:val="Heading2"/>
+        <w:rPr>
+          <w:rFonts w:ascii="Arial" w:hAnsi="Arial" w:cs="Arial"/>
+          <w:sz w:val="28"/>
+        </w:rPr>
+      </w:pPr>
+      <w:bookmarkStart w:id="4" w:name="_Toc209540067"/>
+      <w:r>
+        <w:rPr>
+          <w:rFonts w:ascii="Arial" w:hAnsi="Arial" w:cs="Arial"/>
+          <w:sz w:val="28"/>
+        </w:rPr>
+        <w:t>Business objectives</w:t>
       </w:r>
       <w:bookmarkEnd w:id="4"/>
-    </w:p>
-    <w:p>
-      <w:pPr>
-        <w:pStyle w:val="Heading2"/>
-        <w:rPr>
-          <w:rFonts w:ascii="Arial" w:hAnsi="Arial" w:cs="Arial"/>
-          <w:sz w:val="28"/>
-        </w:rPr>
-      </w:pPr>
-      <w:bookmarkStart w:id="5" w:name="_Toc209540067"/>
-      <w:r>
-        <w:rPr>
-          <w:rFonts w:ascii="Arial" w:hAnsi="Arial" w:cs="Arial"/>
-          <w:sz w:val="28"/>
-        </w:rPr>
-        <w:t>Business objectives</w:t>
-      </w:r>
-      <w:bookmarkEnd w:id="5"/>
     </w:p>
     <w:p>
       <w:pPr>
@@ -4352,7 +4313,7 @@
           <w:sz w:val="28"/>
         </w:rPr>
       </w:pPr>
-      <w:bookmarkStart w:id="6" w:name="_Toc209540068"/>
+      <w:bookmarkStart w:id="5" w:name="_Toc209540068"/>
       <w:r>
         <w:rPr>
           <w:rFonts w:ascii="Arial" w:hAnsi="Arial" w:cs="Arial"/>
@@ -4360,7 +4321,7 @@
         </w:rPr>
         <w:t>Business success criteria</w:t>
       </w:r>
-      <w:bookmarkEnd w:id="6"/>
+      <w:bookmarkEnd w:id="5"/>
     </w:p>
     <w:p>
       <w:pPr>
@@ -4496,7 +4457,7 @@
           <w:sz w:val="28"/>
         </w:rPr>
       </w:pPr>
-      <w:bookmarkStart w:id="7" w:name="_Toc209540069"/>
+      <w:bookmarkStart w:id="6" w:name="_Toc209540069"/>
       <w:r>
         <w:rPr>
           <w:rFonts w:ascii="Arial" w:hAnsi="Arial" w:cs="Arial"/>
@@ -4504,74 +4465,74 @@
         </w:rPr>
         <w:t>Business background</w:t>
       </w:r>
+      <w:bookmarkEnd w:id="6"/>
+    </w:p>
+    <w:p>
+      <w:pPr>
+        <w:jc w:val="both"/>
+        <w:rPr>
+          <w:rFonts w:ascii="Arial" w:hAnsi="Arial" w:cs="Arial"/>
+          <w:sz w:val="24"/>
+          <w:szCs w:val="24"/>
+          <w:lang w:val="en-US"/>
+        </w:rPr>
+      </w:pPr>
+      <w:r>
+        <w:rPr>
+          <w:rFonts w:ascii="Arial" w:hAnsi="Arial" w:cs="Arial"/>
+          <w:sz w:val="24"/>
+          <w:szCs w:val="24"/>
+          <w:lang w:val="en-US"/>
+        </w:rPr>
+        <w:t>Healthcare practitioners are faced with delayed diagnosis of illnesses because patients take too long to seek medical attention. This is typically followed by complications from advanced disease, higher treatment costs, and increased mortality. To alleviate the problem, the healthcare industry needs AI-driven software that makes early diagnosis simpler, faster, and more precise. MediCareAI fills this gap by analyzing symptom patterns and making predictive recommendations, allowing doctors and patients to respond bef</w:t>
+      </w:r>
+      <w:r>
+        <w:rPr>
+          <w:rFonts w:ascii="Arial" w:hAnsi="Arial" w:cs="Arial"/>
+          <w:sz w:val="24"/>
+          <w:szCs w:val="24"/>
+          <w:lang w:val="en-US"/>
+        </w:rPr>
+        <w:t xml:space="preserve">ore conditions reach a critical </w:t>
+      </w:r>
+      <w:r>
+        <w:rPr>
+          <w:rFonts w:ascii="Arial" w:hAnsi="Arial" w:cs="Arial"/>
+          <w:sz w:val="24"/>
+          <w:szCs w:val="24"/>
+          <w:lang w:val="en-US"/>
+        </w:rPr>
+        <w:t>level.</w:t>
+      </w:r>
+    </w:p>
+    <w:p>
+      <w:pPr>
+        <w:jc w:val="both"/>
+        <w:rPr>
+          <w:rFonts w:ascii="Arial" w:hAnsi="Arial" w:cs="Arial"/>
+          <w:sz w:val="24"/>
+          <w:szCs w:val="24"/>
+          <w:lang w:val="en-US"/>
+        </w:rPr>
+      </w:pPr>
+    </w:p>
+    <w:p>
+      <w:pPr>
+        <w:pStyle w:val="Heading2"/>
+        <w:rPr>
+          <w:rFonts w:ascii="Arial" w:hAnsi="Arial" w:cs="Arial"/>
+          <w:sz w:val="28"/>
+        </w:rPr>
+      </w:pPr>
+      <w:bookmarkStart w:id="7" w:name="_Toc209540070"/>
+      <w:r>
+        <w:rPr>
+          <w:rFonts w:ascii="Arial" w:hAnsi="Arial" w:cs="Arial"/>
+          <w:sz w:val="28"/>
+        </w:rPr>
+        <w:t>Requirements</w:t>
+      </w:r>
       <w:bookmarkEnd w:id="7"/>
-    </w:p>
-    <w:p>
-      <w:pPr>
-        <w:jc w:val="both"/>
-        <w:rPr>
-          <w:rFonts w:ascii="Arial" w:hAnsi="Arial" w:cs="Arial"/>
-          <w:sz w:val="24"/>
-          <w:szCs w:val="24"/>
-          <w:lang w:val="en-US"/>
-        </w:rPr>
-      </w:pPr>
-      <w:r>
-        <w:rPr>
-          <w:rFonts w:ascii="Arial" w:hAnsi="Arial" w:cs="Arial"/>
-          <w:sz w:val="24"/>
-          <w:szCs w:val="24"/>
-          <w:lang w:val="en-US"/>
-        </w:rPr>
-        <w:t>Healthcare practitioners are faced with delayed diagnosis of illnesses because patients take too long to seek medical attention. This is typically followed by complications from advanced disease, higher treatment costs, and increased mortality. To alleviate the problem, the healthcare industry needs AI-driven software that makes early diagnosis simpler, faster, and more precise. MediCareAI fills this gap by analyzing symptom patterns and making predictive recommendations, allowing doctors and patients to respond bef</w:t>
-      </w:r>
-      <w:r>
-        <w:rPr>
-          <w:rFonts w:ascii="Arial" w:hAnsi="Arial" w:cs="Arial"/>
-          <w:sz w:val="24"/>
-          <w:szCs w:val="24"/>
-          <w:lang w:val="en-US"/>
-        </w:rPr>
-        <w:t xml:space="preserve">ore conditions reach a critical </w:t>
-      </w:r>
-      <w:r>
-        <w:rPr>
-          <w:rFonts w:ascii="Arial" w:hAnsi="Arial" w:cs="Arial"/>
-          <w:sz w:val="24"/>
-          <w:szCs w:val="24"/>
-          <w:lang w:val="en-US"/>
-        </w:rPr>
-        <w:t>level.</w:t>
-      </w:r>
-    </w:p>
-    <w:p>
-      <w:pPr>
-        <w:jc w:val="both"/>
-        <w:rPr>
-          <w:rFonts w:ascii="Arial" w:hAnsi="Arial" w:cs="Arial"/>
-          <w:sz w:val="24"/>
-          <w:szCs w:val="24"/>
-          <w:lang w:val="en-US"/>
-        </w:rPr>
-      </w:pPr>
-    </w:p>
-    <w:p>
-      <w:pPr>
-        <w:pStyle w:val="Heading2"/>
-        <w:rPr>
-          <w:rFonts w:ascii="Arial" w:hAnsi="Arial" w:cs="Arial"/>
-          <w:sz w:val="28"/>
-        </w:rPr>
-      </w:pPr>
-      <w:bookmarkStart w:id="8" w:name="_Toc209540070"/>
-      <w:r>
-        <w:rPr>
-          <w:rFonts w:ascii="Arial" w:hAnsi="Arial" w:cs="Arial"/>
-          <w:sz w:val="28"/>
-        </w:rPr>
-        <w:t>Requirements</w:t>
-      </w:r>
-      <w:bookmarkEnd w:id="8"/>
     </w:p>
     <w:p>
       <w:pPr>
@@ -4737,7 +4698,7 @@
           <w:sz w:val="28"/>
         </w:rPr>
       </w:pPr>
-      <w:bookmarkStart w:id="9" w:name="_Toc209540071"/>
+      <w:bookmarkStart w:id="8" w:name="_Toc209540071"/>
       <w:r>
         <w:rPr>
           <w:rFonts w:ascii="Arial" w:hAnsi="Arial" w:cs="Arial"/>
@@ -4745,56 +4706,56 @@
         </w:rPr>
         <w:t>Constraints</w:t>
       </w:r>
+      <w:bookmarkEnd w:id="8"/>
+    </w:p>
+    <w:p>
+      <w:pPr>
+        <w:jc w:val="both"/>
+        <w:rPr>
+          <w:rFonts w:ascii="Arial" w:hAnsi="Arial" w:cs="Arial"/>
+          <w:sz w:val="24"/>
+          <w:szCs w:val="24"/>
+          <w:lang w:val="en-US"/>
+        </w:rPr>
+      </w:pPr>
+      <w:r>
+        <w:rPr>
+          <w:rFonts w:ascii="Arial" w:hAnsi="Arial" w:cs="Arial"/>
+          <w:sz w:val="24"/>
+          <w:szCs w:val="24"/>
+          <w:lang w:val="en-US"/>
+        </w:rPr>
+        <w:t>(Type here!!)</w:t>
+      </w:r>
+    </w:p>
+    <w:p>
+      <w:pPr>
+        <w:jc w:val="both"/>
+        <w:rPr>
+          <w:rFonts w:ascii="Arial" w:hAnsi="Arial" w:cs="Arial"/>
+          <w:sz w:val="24"/>
+          <w:szCs w:val="24"/>
+          <w:lang w:val="en-US"/>
+        </w:rPr>
+      </w:pPr>
+    </w:p>
+    <w:p>
+      <w:pPr>
+        <w:pStyle w:val="Heading2"/>
+        <w:rPr>
+          <w:rFonts w:ascii="Arial" w:hAnsi="Arial" w:cs="Arial"/>
+          <w:sz w:val="28"/>
+        </w:rPr>
+      </w:pPr>
+      <w:bookmarkStart w:id="9" w:name="_Toc209540072"/>
+      <w:r>
+        <w:rPr>
+          <w:rFonts w:ascii="Arial" w:hAnsi="Arial" w:cs="Arial"/>
+          <w:sz w:val="28"/>
+        </w:rPr>
+        <w:t>Risks</w:t>
+      </w:r>
       <w:bookmarkEnd w:id="9"/>
-    </w:p>
-    <w:p>
-      <w:pPr>
-        <w:jc w:val="both"/>
-        <w:rPr>
-          <w:rFonts w:ascii="Arial" w:hAnsi="Arial" w:cs="Arial"/>
-          <w:sz w:val="24"/>
-          <w:szCs w:val="24"/>
-          <w:lang w:val="en-US"/>
-        </w:rPr>
-      </w:pPr>
-      <w:r>
-        <w:rPr>
-          <w:rFonts w:ascii="Arial" w:hAnsi="Arial" w:cs="Arial"/>
-          <w:sz w:val="24"/>
-          <w:szCs w:val="24"/>
-          <w:lang w:val="en-US"/>
-        </w:rPr>
-        <w:t>(Type here!!)</w:t>
-      </w:r>
-    </w:p>
-    <w:p>
-      <w:pPr>
-        <w:jc w:val="both"/>
-        <w:rPr>
-          <w:rFonts w:ascii="Arial" w:hAnsi="Arial" w:cs="Arial"/>
-          <w:sz w:val="24"/>
-          <w:szCs w:val="24"/>
-          <w:lang w:val="en-US"/>
-        </w:rPr>
-      </w:pPr>
-    </w:p>
-    <w:p>
-      <w:pPr>
-        <w:pStyle w:val="Heading2"/>
-        <w:rPr>
-          <w:rFonts w:ascii="Arial" w:hAnsi="Arial" w:cs="Arial"/>
-          <w:sz w:val="28"/>
-        </w:rPr>
-      </w:pPr>
-      <w:bookmarkStart w:id="10" w:name="_Toc209540072"/>
-      <w:r>
-        <w:rPr>
-          <w:rFonts w:ascii="Arial" w:hAnsi="Arial" w:cs="Arial"/>
-          <w:sz w:val="28"/>
-        </w:rPr>
-        <w:t>Risks</w:t>
-      </w:r>
-      <w:bookmarkEnd w:id="10"/>
     </w:p>
     <w:p>
       <w:pPr>
@@ -4891,7 +4852,7 @@
           <w:szCs w:val="28"/>
         </w:rPr>
       </w:pPr>
-      <w:bookmarkStart w:id="11" w:name="_Toc209540073"/>
+      <w:bookmarkStart w:id="10" w:name="_Toc209540073"/>
       <w:r>
         <w:rPr>
           <w:rFonts w:ascii="Arial" w:hAnsi="Arial" w:cs="Arial"/>
@@ -4900,7 +4861,7 @@
         </w:rPr>
         <w:t>Tools and techniques</w:t>
       </w:r>
-      <w:bookmarkEnd w:id="11"/>
+      <w:bookmarkEnd w:id="10"/>
     </w:p>
     <w:p>
       <w:pPr>
@@ -5168,7 +5129,7 @@
           <w:b/>
         </w:rPr>
       </w:pPr>
-      <w:bookmarkStart w:id="12" w:name="_Toc209540074"/>
+      <w:bookmarkStart w:id="11" w:name="_Toc209540074"/>
       <w:r>
         <w:rPr>
           <w:rFonts w:ascii="Arial" w:hAnsi="Arial" w:cs="Arial"/>
@@ -5184,123 +5145,123 @@
         </w:rPr>
         <w:t xml:space="preserve"> (10 marks)</w:t>
       </w:r>
+      <w:bookmarkEnd w:id="11"/>
+    </w:p>
+    <w:p>
+      <w:pPr>
+        <w:pStyle w:val="Heading2"/>
+        <w:rPr>
+          <w:rFonts w:ascii="Arial" w:hAnsi="Arial" w:cs="Arial"/>
+          <w:sz w:val="28"/>
+        </w:rPr>
+      </w:pPr>
+      <w:bookmarkStart w:id="12" w:name="_Toc209540075"/>
+      <w:r>
+        <w:rPr>
+          <w:rFonts w:ascii="Arial" w:hAnsi="Arial" w:cs="Arial"/>
+          <w:sz w:val="28"/>
+        </w:rPr>
+        <w:t>What is the problem?</w:t>
+      </w:r>
       <w:bookmarkEnd w:id="12"/>
     </w:p>
     <w:p>
       <w:pPr>
+        <w:jc w:val="both"/>
+        <w:rPr>
+          <w:rFonts w:ascii="Arial" w:hAnsi="Arial" w:cs="Arial"/>
+          <w:sz w:val="24"/>
+          <w:szCs w:val="32"/>
+        </w:rPr>
+      </w:pPr>
+      <w:r>
+        <w:rPr>
+          <w:rFonts w:ascii="Arial" w:hAnsi="Arial" w:cs="Arial"/>
+          <w:sz w:val="24"/>
+          <w:szCs w:val="32"/>
+        </w:rPr>
+        <w:t xml:space="preserve">A major challenge in healthcare is the delay in disease detection caused by patients postponing medical consultations when symptoms first appear. Many individuals ignore early signs of illness, either due to </w:t>
+      </w:r>
+      <w:r>
+        <w:rPr>
+          <w:rFonts w:ascii="Arial" w:hAnsi="Arial" w:cs="Arial"/>
+          <w:sz w:val="24"/>
+          <w:szCs w:val="32"/>
+        </w:rPr>
+        <w:t xml:space="preserve">a </w:t>
+      </w:r>
+      <w:r>
+        <w:rPr>
+          <w:rFonts w:ascii="Arial" w:hAnsi="Arial" w:cs="Arial"/>
+          <w:sz w:val="24"/>
+          <w:szCs w:val="32"/>
+        </w:rPr>
+        <w:t>lack of awareness, cost concerns, or underestimating their condition. This often results in late diagnosis, when diseases have already progressed, requiring more complex and expensive treatments. Late detection contributes to high mortality rates in conditions that could have been managed effectively if identified earlier.</w:t>
+      </w:r>
+    </w:p>
+    <w:p>
+      <w:pPr>
+        <w:jc w:val="both"/>
+        <w:rPr>
+          <w:rFonts w:ascii="Arial" w:hAnsi="Arial" w:cs="Arial"/>
+          <w:sz w:val="24"/>
+          <w:szCs w:val="32"/>
+        </w:rPr>
+      </w:pPr>
+      <w:r>
+        <w:rPr>
+          <w:rFonts w:ascii="Arial" w:hAnsi="Arial" w:cs="Arial"/>
+          <w:sz w:val="24"/>
+          <w:szCs w:val="32"/>
+        </w:rPr>
+        <w:t>Traditional diagnostic processes rely entirely on a doctor’s assessment of reported symptoms, which may be incomplete or misinterpreted. Doctors, especially in overburdened healthcare systems, may not always explore all possible illnesses 2 during initial consultations. This increases the risk of delayed or missed diagnoses, which negatively impacts patient outcomes.</w:t>
+      </w:r>
+    </w:p>
+    <w:p>
+      <w:pPr>
         <w:pStyle w:val="Heading2"/>
         <w:rPr>
           <w:rFonts w:ascii="Arial" w:hAnsi="Arial" w:cs="Arial"/>
           <w:sz w:val="28"/>
         </w:rPr>
       </w:pPr>
-      <w:bookmarkStart w:id="13" w:name="_Toc209540075"/>
+      <w:bookmarkStart w:id="13" w:name="_Toc209540076"/>
       <w:r>
         <w:rPr>
           <w:rFonts w:ascii="Arial" w:hAnsi="Arial" w:cs="Arial"/>
           <w:sz w:val="28"/>
         </w:rPr>
-        <w:t>What is the problem?</w:t>
+        <w:t>How relevant is it to the theme</w:t>
+      </w:r>
+      <w:r>
+        <w:rPr>
+          <w:rFonts w:ascii="Arial" w:hAnsi="Arial" w:cs="Arial"/>
+          <w:sz w:val="28"/>
+        </w:rPr>
+        <w:t xml:space="preserve">, </w:t>
+      </w:r>
+      <w:r>
+        <w:rPr>
+          <w:rFonts w:ascii="Arial" w:hAnsi="Arial" w:cs="Arial"/>
+          <w:sz w:val="28"/>
+        </w:rPr>
+        <w:t xml:space="preserve">and how beneficial </w:t>
+      </w:r>
+      <w:r>
+        <w:rPr>
+          <w:rFonts w:ascii="Arial" w:hAnsi="Arial" w:cs="Arial"/>
+          <w:sz w:val="28"/>
+        </w:rPr>
+        <w:t>will it</w:t>
+      </w:r>
+      <w:r>
+        <w:rPr>
+          <w:rFonts w:ascii="Arial" w:hAnsi="Arial" w:cs="Arial"/>
+          <w:sz w:val="28"/>
+        </w:rPr>
+        <w:t xml:space="preserve"> be in solving the problem?</w:t>
       </w:r>
       <w:bookmarkEnd w:id="13"/>
-    </w:p>
-    <w:p>
-      <w:pPr>
-        <w:jc w:val="both"/>
-        <w:rPr>
-          <w:rFonts w:ascii="Arial" w:hAnsi="Arial" w:cs="Arial"/>
-          <w:sz w:val="24"/>
-          <w:szCs w:val="32"/>
-        </w:rPr>
-      </w:pPr>
-      <w:r>
-        <w:rPr>
-          <w:rFonts w:ascii="Arial" w:hAnsi="Arial" w:cs="Arial"/>
-          <w:sz w:val="24"/>
-          <w:szCs w:val="32"/>
-        </w:rPr>
-        <w:t xml:space="preserve">A major challenge in healthcare is the delay in disease detection caused by patients postponing medical consultations when symptoms first appear. Many individuals ignore early signs of illness, either due to </w:t>
-      </w:r>
-      <w:r>
-        <w:rPr>
-          <w:rFonts w:ascii="Arial" w:hAnsi="Arial" w:cs="Arial"/>
-          <w:sz w:val="24"/>
-          <w:szCs w:val="32"/>
-        </w:rPr>
-        <w:t xml:space="preserve">a </w:t>
-      </w:r>
-      <w:r>
-        <w:rPr>
-          <w:rFonts w:ascii="Arial" w:hAnsi="Arial" w:cs="Arial"/>
-          <w:sz w:val="24"/>
-          <w:szCs w:val="32"/>
-        </w:rPr>
-        <w:t>lack of awareness, cost concerns, or underestimating their condition. This often results in late diagnosis, when diseases have already progressed, requiring more complex and expensive treatments. Late detection contributes to high mortality rates in conditions that could have been managed effectively if identified earlier.</w:t>
-      </w:r>
-    </w:p>
-    <w:p>
-      <w:pPr>
-        <w:jc w:val="both"/>
-        <w:rPr>
-          <w:rFonts w:ascii="Arial" w:hAnsi="Arial" w:cs="Arial"/>
-          <w:sz w:val="24"/>
-          <w:szCs w:val="32"/>
-        </w:rPr>
-      </w:pPr>
-      <w:r>
-        <w:rPr>
-          <w:rFonts w:ascii="Arial" w:hAnsi="Arial" w:cs="Arial"/>
-          <w:sz w:val="24"/>
-          <w:szCs w:val="32"/>
-        </w:rPr>
-        <w:t>Traditional diagnostic processes rely entirely on a doctor’s assessment of reported symptoms, which may be incomplete or misinterpreted. Doctors, especially in overburdened healthcare systems, may not always explore all possible illnesses 2 during initial consultations. This increases the risk of delayed or missed diagnoses, which negatively impacts patient outcomes.</w:t>
-      </w:r>
-    </w:p>
-    <w:p>
-      <w:pPr>
-        <w:pStyle w:val="Heading2"/>
-        <w:rPr>
-          <w:rFonts w:ascii="Arial" w:hAnsi="Arial" w:cs="Arial"/>
-          <w:sz w:val="28"/>
-        </w:rPr>
-      </w:pPr>
-      <w:bookmarkStart w:id="14" w:name="_Toc209540076"/>
-      <w:r>
-        <w:rPr>
-          <w:rFonts w:ascii="Arial" w:hAnsi="Arial" w:cs="Arial"/>
-          <w:sz w:val="28"/>
-        </w:rPr>
-        <w:t>How relevant is it to the theme</w:t>
-      </w:r>
-      <w:r>
-        <w:rPr>
-          <w:rFonts w:ascii="Arial" w:hAnsi="Arial" w:cs="Arial"/>
-          <w:sz w:val="28"/>
-        </w:rPr>
-        <w:t xml:space="preserve">, </w:t>
-      </w:r>
-      <w:r>
-        <w:rPr>
-          <w:rFonts w:ascii="Arial" w:hAnsi="Arial" w:cs="Arial"/>
-          <w:sz w:val="28"/>
-        </w:rPr>
-        <w:t xml:space="preserve">and how beneficial </w:t>
-      </w:r>
-      <w:r>
-        <w:rPr>
-          <w:rFonts w:ascii="Arial" w:hAnsi="Arial" w:cs="Arial"/>
-          <w:sz w:val="28"/>
-        </w:rPr>
-        <w:t>will it</w:t>
-      </w:r>
-      <w:r>
-        <w:rPr>
-          <w:rFonts w:ascii="Arial" w:hAnsi="Arial" w:cs="Arial"/>
-          <w:sz w:val="28"/>
-        </w:rPr>
-        <w:t xml:space="preserve"> be in solving the problem?</w:t>
-      </w:r>
-      <w:bookmarkEnd w:id="14"/>
     </w:p>
     <w:p>
       <w:pPr>
@@ -5379,7 +5340,7 @@
           <w:b/>
         </w:rPr>
       </w:pPr>
-      <w:bookmarkStart w:id="15" w:name="_Toc209540077"/>
+      <w:bookmarkStart w:id="14" w:name="_Toc209540077"/>
       <w:r>
         <w:rPr>
           <w:rFonts w:ascii="Arial" w:hAnsi="Arial" w:cs="Arial"/>
@@ -5394,7 +5355,7 @@
         </w:rPr>
         <w:t xml:space="preserve"> (10 Marks)</w:t>
       </w:r>
-      <w:bookmarkEnd w:id="15"/>
+      <w:bookmarkEnd w:id="14"/>
     </w:p>
     <w:p>
       <w:pPr>
@@ -5430,7 +5391,7 @@
           <w:b/>
         </w:rPr>
       </w:pPr>
-      <w:bookmarkStart w:id="16" w:name="_Toc209540078"/>
+      <w:bookmarkStart w:id="15" w:name="_Toc209540078"/>
       <w:r>
         <w:rPr>
           <w:rFonts w:ascii="Arial" w:hAnsi="Arial" w:cs="Arial"/>
@@ -5446,55 +5407,264 @@
         </w:rPr>
         <w:t>:</w:t>
       </w:r>
+      <w:bookmarkEnd w:id="15"/>
+    </w:p>
+    <w:p>
+      <w:pPr>
+        <w:pStyle w:val="Heading2"/>
+        <w:rPr>
+          <w:rFonts w:ascii="Arial" w:hAnsi="Arial" w:cs="Arial"/>
+          <w:sz w:val="28"/>
+          <w:lang w:val="en-US"/>
+        </w:rPr>
+      </w:pPr>
+      <w:bookmarkStart w:id="16" w:name="_Toc209540079"/>
+      <w:r>
+        <w:rPr>
+          <w:rFonts w:ascii="Arial" w:hAnsi="Arial" w:cs="Arial"/>
+          <w:sz w:val="28"/>
+          <w:lang w:val="en-US"/>
+        </w:rPr>
+        <w:t>Machine Learning Approach (5 marks)</w:t>
+      </w:r>
       <w:bookmarkEnd w:id="16"/>
     </w:p>
     <w:p>
       <w:pPr>
-        <w:pStyle w:val="Heading2"/>
-        <w:rPr>
-          <w:rFonts w:ascii="Arial" w:hAnsi="Arial" w:cs="Arial"/>
-          <w:sz w:val="28"/>
-          <w:lang w:val="en-US"/>
-        </w:rPr>
-      </w:pPr>
-      <w:bookmarkStart w:id="17" w:name="_Toc209540079"/>
-      <w:r>
-        <w:rPr>
-          <w:rFonts w:ascii="Arial" w:hAnsi="Arial" w:cs="Arial"/>
-          <w:sz w:val="28"/>
-          <w:lang w:val="en-US"/>
-        </w:rPr>
-        <w:t>Machine Learning Approach (5 marks)</w:t>
-      </w:r>
+        <w:jc w:val="both"/>
+        <w:rPr>
+          <w:rFonts w:ascii="Arial" w:hAnsi="Arial" w:cs="Arial"/>
+          <w:sz w:val="24"/>
+          <w:szCs w:val="24"/>
+        </w:rPr>
+      </w:pPr>
+      <w:r>
+        <w:rPr>
+          <w:rFonts w:ascii="Arial" w:hAnsi="Arial" w:cs="Arial"/>
+          <w:sz w:val="24"/>
+          <w:szCs w:val="24"/>
+        </w:rPr>
+        <w:t xml:space="preserve">The project applies </w:t>
+      </w:r>
+      <w:r>
+        <w:rPr>
+          <w:rStyle w:val="Strong"/>
+          <w:rFonts w:ascii="Arial" w:hAnsi="Arial" w:cs="Arial"/>
+          <w:sz w:val="24"/>
+          <w:szCs w:val="24"/>
+        </w:rPr>
+        <w:t>supervised machine learning</w:t>
+      </w:r>
+      <w:r>
+        <w:rPr>
+          <w:rFonts w:ascii="Arial" w:hAnsi="Arial" w:cs="Arial"/>
+          <w:sz w:val="24"/>
+          <w:szCs w:val="24"/>
+        </w:rPr>
+        <w:t xml:space="preserve">, as the dataset contains symptom features and corresponding disease labels. In practice, the model is implemented using </w:t>
+      </w:r>
+      <w:r>
+        <w:rPr>
+          <w:rStyle w:val="Strong"/>
+          <w:rFonts w:ascii="Arial" w:hAnsi="Arial" w:cs="Arial"/>
+          <w:sz w:val="24"/>
+          <w:szCs w:val="24"/>
+        </w:rPr>
+        <w:t>Random Forest Classifier</w:t>
+      </w:r>
+      <w:r>
+        <w:rPr>
+          <w:rFonts w:ascii="Arial" w:hAnsi="Arial" w:cs="Arial"/>
+          <w:sz w:val="24"/>
+          <w:szCs w:val="24"/>
+        </w:rPr>
+        <w:t xml:space="preserve"> from </w:t>
+      </w:r>
+      <w:proofErr w:type="spellStart"/>
+      <w:r>
+        <w:rPr>
+          <w:rFonts w:ascii="Arial" w:hAnsi="Arial" w:cs="Arial"/>
+          <w:sz w:val="24"/>
+          <w:szCs w:val="24"/>
+        </w:rPr>
+        <w:t>scikit</w:t>
+      </w:r>
+      <w:proofErr w:type="spellEnd"/>
+      <w:r>
+        <w:rPr>
+          <w:rFonts w:ascii="Arial" w:hAnsi="Arial" w:cs="Arial"/>
+          <w:sz w:val="24"/>
+          <w:szCs w:val="24"/>
+        </w:rPr>
+        <w:t>-learn, which combines multiple decision trees to improve predictive performance. Random Forest is chosen because it can:</w:t>
+      </w:r>
+    </w:p>
+    <w:p>
+      <w:pPr>
+        <w:pStyle w:val="ListParagraph"/>
+        <w:numPr>
+          <w:ilvl w:val="0"/>
+          <w:numId w:val="12"/>
+        </w:numPr>
+        <w:jc w:val="both"/>
+        <w:rPr>
+          <w:rFonts w:ascii="Arial" w:hAnsi="Arial" w:cs="Arial"/>
+          <w:sz w:val="24"/>
+          <w:szCs w:val="24"/>
+        </w:rPr>
+      </w:pPr>
+      <w:r>
+        <w:rPr>
+          <w:rFonts w:ascii="Arial" w:hAnsi="Arial" w:cs="Arial"/>
+          <w:sz w:val="24"/>
+          <w:szCs w:val="24"/>
+        </w:rPr>
+        <w:t xml:space="preserve">Handle </w:t>
+      </w:r>
+      <w:r>
+        <w:rPr>
+          <w:rStyle w:val="Strong"/>
+          <w:rFonts w:ascii="Arial" w:hAnsi="Arial" w:cs="Arial"/>
+          <w:sz w:val="24"/>
+          <w:szCs w:val="24"/>
+        </w:rPr>
+        <w:t>multi-class classification</w:t>
+      </w:r>
+      <w:r>
+        <w:rPr>
+          <w:rFonts w:ascii="Arial" w:hAnsi="Arial" w:cs="Arial"/>
+          <w:sz w:val="24"/>
+          <w:szCs w:val="24"/>
+        </w:rPr>
+        <w:t xml:space="preserve"> (41 diseases).</w:t>
+      </w:r>
+    </w:p>
+    <w:p>
+      <w:pPr>
+        <w:pStyle w:val="ListParagraph"/>
+        <w:numPr>
+          <w:ilvl w:val="0"/>
+          <w:numId w:val="12"/>
+        </w:numPr>
+        <w:jc w:val="both"/>
+        <w:rPr>
+          <w:rFonts w:ascii="Arial" w:hAnsi="Arial" w:cs="Arial"/>
+          <w:sz w:val="24"/>
+          <w:szCs w:val="24"/>
+        </w:rPr>
+      </w:pPr>
+      <w:r>
+        <w:rPr>
+          <w:rFonts w:ascii="Arial" w:hAnsi="Arial" w:cs="Arial"/>
+          <w:sz w:val="24"/>
+          <w:szCs w:val="24"/>
+        </w:rPr>
+        <w:t>Work effectively with a large number of features (132 symptoms).</w:t>
+      </w:r>
+    </w:p>
+    <w:p>
+      <w:pPr>
+        <w:pStyle w:val="ListParagraph"/>
+        <w:numPr>
+          <w:ilvl w:val="0"/>
+          <w:numId w:val="12"/>
+        </w:numPr>
+        <w:jc w:val="both"/>
+        <w:rPr>
+          <w:rFonts w:ascii="Arial" w:hAnsi="Arial" w:cs="Arial"/>
+          <w:sz w:val="24"/>
+          <w:szCs w:val="24"/>
+        </w:rPr>
+      </w:pPr>
+      <w:r>
+        <w:rPr>
+          <w:rFonts w:ascii="Arial" w:hAnsi="Arial" w:cs="Arial"/>
+          <w:sz w:val="24"/>
+          <w:szCs w:val="24"/>
+        </w:rPr>
+        <w:t>Reduce overfitting by averaging predictions from multiple trees.</w:t>
+      </w:r>
+    </w:p>
+    <w:p>
+      <w:pPr>
+        <w:jc w:val="both"/>
+        <w:rPr>
+          <w:rFonts w:ascii="Arial" w:hAnsi="Arial" w:cs="Arial"/>
+          <w:sz w:val="24"/>
+          <w:szCs w:val="24"/>
+        </w:rPr>
+      </w:pPr>
+      <w:r>
+        <w:rPr>
+          <w:rFonts w:ascii="Arial" w:hAnsi="Arial" w:cs="Arial"/>
+          <w:sz w:val="24"/>
+          <w:szCs w:val="24"/>
+        </w:rPr>
+        <w:t xml:space="preserve">Other algorithms such as </w:t>
+      </w:r>
+      <w:r>
+        <w:rPr>
+          <w:rStyle w:val="Strong"/>
+          <w:rFonts w:ascii="Arial" w:hAnsi="Arial" w:cs="Arial"/>
+          <w:sz w:val="24"/>
+          <w:szCs w:val="24"/>
+        </w:rPr>
+        <w:t>Naïve Bayes, KNN, SVM, and single Decision Trees</w:t>
+      </w:r>
+      <w:r>
+        <w:rPr>
+          <w:rFonts w:ascii="Arial" w:hAnsi="Arial" w:cs="Arial"/>
+          <w:sz w:val="24"/>
+          <w:szCs w:val="24"/>
+        </w:rPr>
+        <w:t xml:space="preserve"> were considered. However, Random Forest was selected due to its </w:t>
+      </w:r>
+      <w:r>
+        <w:rPr>
+          <w:rStyle w:val="Strong"/>
+          <w:rFonts w:ascii="Arial" w:hAnsi="Arial" w:cs="Arial"/>
+          <w:sz w:val="24"/>
+          <w:szCs w:val="24"/>
+        </w:rPr>
+        <w:t>high accuracy, robustness, and interpretability</w:t>
+      </w:r>
+      <w:r>
+        <w:rPr>
+          <w:rFonts w:ascii="Arial" w:hAnsi="Arial" w:cs="Arial"/>
+          <w:sz w:val="24"/>
+          <w:szCs w:val="24"/>
+        </w:rPr>
+        <w:t xml:space="preserve">, which match the project’s practical implementation in </w:t>
+      </w:r>
+      <w:r>
+        <w:rPr>
+          <w:rStyle w:val="HTMLCode"/>
+          <w:rFonts w:ascii="Arial" w:eastAsiaTheme="minorHAnsi" w:hAnsi="Arial" w:cs="Arial"/>
+          <w:sz w:val="24"/>
+          <w:szCs w:val="24"/>
+        </w:rPr>
+        <w:t>train_model.py</w:t>
+      </w:r>
+      <w:r>
+        <w:rPr>
+          <w:rFonts w:ascii="Arial" w:hAnsi="Arial" w:cs="Arial"/>
+          <w:sz w:val="24"/>
+          <w:szCs w:val="24"/>
+        </w:rPr>
+        <w:t>.</w:t>
+      </w:r>
+    </w:p>
+    <w:p>
+      <w:pPr>
+        <w:jc w:val="both"/>
+        <w:rPr>
+          <w:rFonts w:ascii="Arial" w:hAnsi="Arial" w:cs="Arial"/>
+          <w:sz w:val="24"/>
+          <w:lang w:val="en-US"/>
+        </w:rPr>
+      </w:pPr>
+      <w:bookmarkStart w:id="17" w:name="_GoBack"/>
       <w:bookmarkEnd w:id="17"/>
-    </w:p>
-    <w:p>
-      <w:pPr>
-        <w:jc w:val="both"/>
-        <w:rPr>
-          <w:rFonts w:ascii="Arial" w:hAnsi="Arial" w:cs="Arial"/>
-          <w:sz w:val="24"/>
-          <w:lang w:val="en-US"/>
-        </w:rPr>
-      </w:pPr>
-      <w:r>
-        <w:rPr>
-          <w:rFonts w:ascii="Arial" w:hAnsi="Arial" w:cs="Arial"/>
-          <w:sz w:val="24"/>
-          <w:lang w:val="en-US"/>
-        </w:rPr>
-        <w:t>(Type here)</w:t>
-      </w:r>
-    </w:p>
-    <w:p>
-      <w:pPr>
-        <w:jc w:val="both"/>
-        <w:rPr>
-          <w:rFonts w:ascii="Arial" w:hAnsi="Arial" w:cs="Arial"/>
-          <w:sz w:val="24"/>
-          <w:lang w:val="en-US"/>
-        </w:rPr>
-      </w:pPr>
     </w:p>
     <w:p>
       <w:pPr>
@@ -5941,6 +6111,7 @@
           <w:szCs w:val="24"/>
           <w:lang w:eastAsia="en-ZA"/>
         </w:rPr>
+        <w:lastRenderedPageBreak/>
         <w:t>CNNs</w:t>
       </w:r>
       <w:r>
@@ -6309,7 +6480,7 @@
           <w:rPr>
             <w:noProof/>
           </w:rPr>
-          <w:t>3</w:t>
+          <w:t>7</w:t>
         </w:r>
         <w:r>
           <w:rPr>
@@ -6817,6 +6988,155 @@
     </w:lvl>
   </w:abstractNum>
   <w:abstractNum w:abstractNumId="4" w15:restartNumberingAfterBreak="0">
+    <w:nsid w:val="236F1346"/>
+    <w:multiLevelType w:val="multilevel"/>
+    <w:tmpl w:val="390C08A4"/>
+    <w:lvl w:ilvl="0">
+      <w:start w:val="1"/>
+      <w:numFmt w:val="bullet"/>
+      <w:lvlText w:val=""/>
+      <w:lvlJc w:val="left"/>
+      <w:pPr>
+        <w:tabs>
+          <w:tab w:val="num" w:pos="720"/>
+        </w:tabs>
+        <w:ind w:left="720" w:hanging="360"/>
+      </w:pPr>
+      <w:rPr>
+        <w:rFonts w:ascii="Symbol" w:hAnsi="Symbol" w:hint="default"/>
+        <w:sz w:val="20"/>
+      </w:rPr>
+    </w:lvl>
+    <w:lvl w:ilvl="1" w:tentative="1">
+      <w:start w:val="1"/>
+      <w:numFmt w:val="bullet"/>
+      <w:lvlText w:val="o"/>
+      <w:lvlJc w:val="left"/>
+      <w:pPr>
+        <w:tabs>
+          <w:tab w:val="num" w:pos="1440"/>
+        </w:tabs>
+        <w:ind w:left="1440" w:hanging="360"/>
+      </w:pPr>
+      <w:rPr>
+        <w:rFonts w:ascii="Courier New" w:hAnsi="Courier New" w:hint="default"/>
+        <w:sz w:val="20"/>
+      </w:rPr>
+    </w:lvl>
+    <w:lvl w:ilvl="2" w:tentative="1">
+      <w:start w:val="1"/>
+      <w:numFmt w:val="bullet"/>
+      <w:lvlText w:val=""/>
+      <w:lvlJc w:val="left"/>
+      <w:pPr>
+        <w:tabs>
+          <w:tab w:val="num" w:pos="2160"/>
+        </w:tabs>
+        <w:ind w:left="2160" w:hanging="360"/>
+      </w:pPr>
+      <w:rPr>
+        <w:rFonts w:ascii="Wingdings" w:hAnsi="Wingdings" w:hint="default"/>
+        <w:sz w:val="20"/>
+      </w:rPr>
+    </w:lvl>
+    <w:lvl w:ilvl="3" w:tentative="1">
+      <w:start w:val="1"/>
+      <w:numFmt w:val="bullet"/>
+      <w:lvlText w:val=""/>
+      <w:lvlJc w:val="left"/>
+      <w:pPr>
+        <w:tabs>
+          <w:tab w:val="num" w:pos="2880"/>
+        </w:tabs>
+        <w:ind w:left="2880" w:hanging="360"/>
+      </w:pPr>
+      <w:rPr>
+        <w:rFonts w:ascii="Wingdings" w:hAnsi="Wingdings" w:hint="default"/>
+        <w:sz w:val="20"/>
+      </w:rPr>
+    </w:lvl>
+    <w:lvl w:ilvl="4" w:tentative="1">
+      <w:start w:val="1"/>
+      <w:numFmt w:val="bullet"/>
+      <w:lvlText w:val=""/>
+      <w:lvlJc w:val="left"/>
+      <w:pPr>
+        <w:tabs>
+          <w:tab w:val="num" w:pos="3600"/>
+        </w:tabs>
+        <w:ind w:left="3600" w:hanging="360"/>
+      </w:pPr>
+      <w:rPr>
+        <w:rFonts w:ascii="Wingdings" w:hAnsi="Wingdings" w:hint="default"/>
+        <w:sz w:val="20"/>
+      </w:rPr>
+    </w:lvl>
+    <w:lvl w:ilvl="5" w:tentative="1">
+      <w:start w:val="1"/>
+      <w:numFmt w:val="bullet"/>
+      <w:lvlText w:val=""/>
+      <w:lvlJc w:val="left"/>
+      <w:pPr>
+        <w:tabs>
+          <w:tab w:val="num" w:pos="4320"/>
+        </w:tabs>
+        <w:ind w:left="4320" w:hanging="360"/>
+      </w:pPr>
+      <w:rPr>
+        <w:rFonts w:ascii="Wingdings" w:hAnsi="Wingdings" w:hint="default"/>
+        <w:sz w:val="20"/>
+      </w:rPr>
+    </w:lvl>
+    <w:lvl w:ilvl="6" w:tentative="1">
+      <w:start w:val="1"/>
+      <w:numFmt w:val="bullet"/>
+      <w:lvlText w:val=""/>
+      <w:lvlJc w:val="left"/>
+      <w:pPr>
+        <w:tabs>
+          <w:tab w:val="num" w:pos="5040"/>
+        </w:tabs>
+        <w:ind w:left="5040" w:hanging="360"/>
+      </w:pPr>
+      <w:rPr>
+        <w:rFonts w:ascii="Wingdings" w:hAnsi="Wingdings" w:hint="default"/>
+        <w:sz w:val="20"/>
+      </w:rPr>
+    </w:lvl>
+    <w:lvl w:ilvl="7" w:tentative="1">
+      <w:start w:val="1"/>
+      <w:numFmt w:val="bullet"/>
+      <w:lvlText w:val=""/>
+      <w:lvlJc w:val="left"/>
+      <w:pPr>
+        <w:tabs>
+          <w:tab w:val="num" w:pos="5760"/>
+        </w:tabs>
+        <w:ind w:left="5760" w:hanging="360"/>
+      </w:pPr>
+      <w:rPr>
+        <w:rFonts w:ascii="Wingdings" w:hAnsi="Wingdings" w:hint="default"/>
+        <w:sz w:val="20"/>
+      </w:rPr>
+    </w:lvl>
+    <w:lvl w:ilvl="8" w:tentative="1">
+      <w:start w:val="1"/>
+      <w:numFmt w:val="bullet"/>
+      <w:lvlText w:val=""/>
+      <w:lvlJc w:val="left"/>
+      <w:pPr>
+        <w:tabs>
+          <w:tab w:val="num" w:pos="6480"/>
+        </w:tabs>
+        <w:ind w:left="6480" w:hanging="360"/>
+      </w:pPr>
+      <w:rPr>
+        <w:rFonts w:ascii="Wingdings" w:hAnsi="Wingdings" w:hint="default"/>
+        <w:sz w:val="20"/>
+      </w:rPr>
+    </w:lvl>
+  </w:abstractNum>
+  <w:abstractNum w:abstractNumId="5" w15:restartNumberingAfterBreak="0">
     <w:nsid w:val="3B957D3F"/>
     <w:multiLevelType w:val="hybridMultilevel"/>
     <w:tmpl w:val="64769060"/>
@@ -6929,7 +7249,7 @@
       </w:rPr>
     </w:lvl>
   </w:abstractNum>
-  <w:abstractNum w:abstractNumId="5" w15:restartNumberingAfterBreak="0">
+  <w:abstractNum w:abstractNumId="6" w15:restartNumberingAfterBreak="0">
     <w:nsid w:val="60C1191C"/>
     <w:multiLevelType w:val="hybridMultilevel"/>
     <w:tmpl w:val="110EB0FE"/>
@@ -7042,7 +7362,120 @@
       </w:rPr>
     </w:lvl>
   </w:abstractNum>
-  <w:abstractNum w:abstractNumId="6" w15:restartNumberingAfterBreak="0">
+  <w:abstractNum w:abstractNumId="7" w15:restartNumberingAfterBreak="0">
+    <w:nsid w:val="682801D7"/>
+    <w:multiLevelType w:val="hybridMultilevel"/>
+    <w:tmpl w:val="A282D674"/>
+    <w:lvl w:ilvl="0" w:tplc="1C090001">
+      <w:start w:val="1"/>
+      <w:numFmt w:val="bullet"/>
+      <w:lvlText w:val=""/>
+      <w:lvlJc w:val="left"/>
+      <w:pPr>
+        <w:ind w:left="720" w:hanging="360"/>
+      </w:pPr>
+      <w:rPr>
+        <w:rFonts w:ascii="Symbol" w:hAnsi="Symbol" w:hint="default"/>
+      </w:rPr>
+    </w:lvl>
+    <w:lvl w:ilvl="1" w:tplc="1C090003" w:tentative="1">
+      <w:start w:val="1"/>
+      <w:numFmt w:val="bullet"/>
+      <w:lvlText w:val="o"/>
+      <w:lvlJc w:val="left"/>
+      <w:pPr>
+        <w:ind w:left="1440" w:hanging="360"/>
+      </w:pPr>
+      <w:rPr>
+        <w:rFonts w:ascii="Courier New" w:hAnsi="Courier New" w:cs="Courier New" w:hint="default"/>
+      </w:rPr>
+    </w:lvl>
+    <w:lvl w:ilvl="2" w:tplc="1C090005" w:tentative="1">
+      <w:start w:val="1"/>
+      <w:numFmt w:val="bullet"/>
+      <w:lvlText w:val=""/>
+      <w:lvlJc w:val="left"/>
+      <w:pPr>
+        <w:ind w:left="2160" w:hanging="360"/>
+      </w:pPr>
+      <w:rPr>
+        <w:rFonts w:ascii="Wingdings" w:hAnsi="Wingdings" w:hint="default"/>
+      </w:rPr>
+    </w:lvl>
+    <w:lvl w:ilvl="3" w:tplc="1C090001" w:tentative="1">
+      <w:start w:val="1"/>
+      <w:numFmt w:val="bullet"/>
+      <w:lvlText w:val=""/>
+      <w:lvlJc w:val="left"/>
+      <w:pPr>
+        <w:ind w:left="2880" w:hanging="360"/>
+      </w:pPr>
+      <w:rPr>
+        <w:rFonts w:ascii="Symbol" w:hAnsi="Symbol" w:hint="default"/>
+      </w:rPr>
+    </w:lvl>
+    <w:lvl w:ilvl="4" w:tplc="1C090003" w:tentative="1">
+      <w:start w:val="1"/>
+      <w:numFmt w:val="bullet"/>
+      <w:lvlText w:val="o"/>
+      <w:lvlJc w:val="left"/>
+      <w:pPr>
+        <w:ind w:left="3600" w:hanging="360"/>
+      </w:pPr>
+      <w:rPr>
+        <w:rFonts w:ascii="Courier New" w:hAnsi="Courier New" w:cs="Courier New" w:hint="default"/>
+      </w:rPr>
+    </w:lvl>
+    <w:lvl w:ilvl="5" w:tplc="1C090005" w:tentative="1">
+      <w:start w:val="1"/>
+      <w:numFmt w:val="bullet"/>
+      <w:lvlText w:val=""/>
+      <w:lvlJc w:val="left"/>
+      <w:pPr>
+        <w:ind w:left="4320" w:hanging="360"/>
+      </w:pPr>
+      <w:rPr>
+        <w:rFonts w:ascii="Wingdings" w:hAnsi="Wingdings" w:hint="default"/>
+      </w:rPr>
+    </w:lvl>
+    <w:lvl w:ilvl="6" w:tplc="1C090001" w:tentative="1">
+      <w:start w:val="1"/>
+      <w:numFmt w:val="bullet"/>
+      <w:lvlText w:val=""/>
+      <w:lvlJc w:val="left"/>
+      <w:pPr>
+        <w:ind w:left="5040" w:hanging="360"/>
+      </w:pPr>
+      <w:rPr>
+        <w:rFonts w:ascii="Symbol" w:hAnsi="Symbol" w:hint="default"/>
+      </w:rPr>
+    </w:lvl>
+    <w:lvl w:ilvl="7" w:tplc="1C090003" w:tentative="1">
+      <w:start w:val="1"/>
+      <w:numFmt w:val="bullet"/>
+      <w:lvlText w:val="o"/>
+      <w:lvlJc w:val="left"/>
+      <w:pPr>
+        <w:ind w:left="5760" w:hanging="360"/>
+      </w:pPr>
+      <w:rPr>
+        <w:rFonts w:ascii="Courier New" w:hAnsi="Courier New" w:cs="Courier New" w:hint="default"/>
+      </w:rPr>
+    </w:lvl>
+    <w:lvl w:ilvl="8" w:tplc="1C090005" w:tentative="1">
+      <w:start w:val="1"/>
+      <w:numFmt w:val="bullet"/>
+      <w:lvlText w:val=""/>
+      <w:lvlJc w:val="left"/>
+      <w:pPr>
+        <w:ind w:left="6480" w:hanging="360"/>
+      </w:pPr>
+      <w:rPr>
+        <w:rFonts w:ascii="Wingdings" w:hAnsi="Wingdings" w:hint="default"/>
+      </w:rPr>
+    </w:lvl>
+  </w:abstractNum>
+  <w:abstractNum w:abstractNumId="8" w15:restartNumberingAfterBreak="0">
     <w:nsid w:val="705A0060"/>
     <w:multiLevelType w:val="hybridMultilevel"/>
     <w:tmpl w:val="28581CBA"/>
@@ -7155,7 +7588,7 @@
       </w:rPr>
     </w:lvl>
   </w:abstractNum>
-  <w:abstractNum w:abstractNumId="7" w15:restartNumberingAfterBreak="0">
+  <w:abstractNum w:abstractNumId="9" w15:restartNumberingAfterBreak="0">
     <w:nsid w:val="783B4026"/>
     <w:multiLevelType w:val="hybridMultilevel"/>
     <w:tmpl w:val="4FBC7916"/>
@@ -7268,7 +7701,7 @@
       </w:rPr>
     </w:lvl>
   </w:abstractNum>
-  <w:abstractNum w:abstractNumId="8" w15:restartNumberingAfterBreak="0">
+  <w:abstractNum w:abstractNumId="10" w15:restartNumberingAfterBreak="0">
     <w:nsid w:val="7D127C5A"/>
     <w:multiLevelType w:val="hybridMultilevel"/>
     <w:tmpl w:val="CF42B732"/>
@@ -7381,7 +7814,7 @@
       </w:rPr>
     </w:lvl>
   </w:abstractNum>
-  <w:abstractNum w:abstractNumId="9" w15:restartNumberingAfterBreak="0">
+  <w:abstractNum w:abstractNumId="11" w15:restartNumberingAfterBreak="0">
     <w:nsid w:val="7FF37038"/>
     <w:multiLevelType w:val="hybridMultilevel"/>
     <w:tmpl w:val="D60C13DE"/>
@@ -7501,28 +7934,34 @@
     <w:abstractNumId w:val="3"/>
   </w:num>
   <w:num w:numId="3">
-    <w:abstractNumId w:val="9"/>
+    <w:abstractNumId w:val="11"/>
   </w:num>
   <w:num w:numId="4">
-    <w:abstractNumId w:val="6"/>
+    <w:abstractNumId w:val="8"/>
   </w:num>
   <w:num w:numId="5">
-    <w:abstractNumId w:val="4"/>
+    <w:abstractNumId w:val="5"/>
   </w:num>
   <w:num w:numId="6">
-    <w:abstractNumId w:val="7"/>
+    <w:abstractNumId w:val="9"/>
   </w:num>
   <w:num w:numId="7">
     <w:abstractNumId w:val="1"/>
   </w:num>
   <w:num w:numId="8">
-    <w:abstractNumId w:val="5"/>
+    <w:abstractNumId w:val="6"/>
   </w:num>
   <w:num w:numId="9">
     <w:abstractNumId w:val="0"/>
   </w:num>
   <w:num w:numId="10">
-    <w:abstractNumId w:val="8"/>
+    <w:abstractNumId w:val="10"/>
+  </w:num>
+  <w:num w:numId="11">
+    <w:abstractNumId w:val="4"/>
+  </w:num>
+  <w:num w:numId="12">
+    <w:abstractNumId w:val="7"/>
   </w:num>
 </w:numbering>
 </file>
@@ -8285,6 +8724,46 @@
       <w:ind w:left="220"/>
     </w:pPr>
   </w:style>
+  <w:style w:type="character" w:styleId="Strong">
+    <w:name w:val="Strong"/>
+    <w:basedOn w:val="DefaultParagraphFont"/>
+    <w:uiPriority w:val="22"/>
+    <w:qFormat/>
+    <w:rsid w:val="00B742E3"/>
+    <w:rPr>
+      <w:b/>
+      <w:bCs/>
+    </w:rPr>
+  </w:style>
+  <w:style w:type="paragraph" w:styleId="NormalWeb">
+    <w:name w:val="Normal (Web)"/>
+    <w:basedOn w:val="Normal"/>
+    <w:uiPriority w:val="99"/>
+    <w:unhideWhenUsed/>
+    <w:rsid w:val="00B742E3"/>
+    <w:pPr>
+      <w:spacing w:before="100" w:beforeAutospacing="1" w:after="100" w:afterAutospacing="1" w:line="240" w:lineRule="auto"/>
+    </w:pPr>
+    <w:rPr>
+      <w:rFonts w:ascii="Times New Roman" w:eastAsia="Times New Roman" w:hAnsi="Times New Roman" w:cs="Times New Roman"/>
+      <w:sz w:val="24"/>
+      <w:szCs w:val="24"/>
+      <w:lang w:eastAsia="en-ZA"/>
+    </w:rPr>
+  </w:style>
+  <w:style w:type="character" w:styleId="HTMLCode">
+    <w:name w:val="HTML Code"/>
+    <w:basedOn w:val="DefaultParagraphFont"/>
+    <w:uiPriority w:val="99"/>
+    <w:semiHidden/>
+    <w:unhideWhenUsed/>
+    <w:rsid w:val="00B742E3"/>
+    <w:rPr>
+      <w:rFonts w:ascii="Courier New" w:eastAsia="Times New Roman" w:hAnsi="Courier New" w:cs="Courier New"/>
+      <w:sz w:val="20"/>
+      <w:szCs w:val="20"/>
+    </w:rPr>
+  </w:style>
 </w:styles>
 </file>
 
@@ -8588,7 +9067,7 @@
 </file>
 
 <file path=customXml/itemProps1.xml><?xml version="1.0" encoding="utf-8"?>
-<ds:datastoreItem xmlns:ds="http://schemas.openxmlformats.org/officeDocument/2006/customXml" ds:itemID="{ADF22794-F2CB-4E5F-B41F-D6C4655907E5}">
+<ds:datastoreItem xmlns:ds="http://schemas.openxmlformats.org/officeDocument/2006/customXml" ds:itemID="{1CF816B8-0831-4EFF-ACC3-6EA500907547}">
   <ds:schemaRefs>
     <ds:schemaRef ds:uri="http://schemas.openxmlformats.org/officeDocument/2006/bibliography"/>
   </ds:schemaRefs>

</xml_diff>

<commit_message>
updated tools and techniques
updated tolls and techniques
</commit_message>
<xml_diff>
--- a/MediCareAi-Documentation.docx
+++ b/MediCareAi-Documentation.docx
@@ -4183,33 +4183,15 @@
           <w:b/>
           <w:lang w:val="en-US"/>
         </w:rPr>
-        <w:t xml:space="preserve">AI </w:t>
-      </w:r>
-      <w:proofErr w:type="gramStart"/>
+        <w:t>AI Solution</w:t>
+      </w:r>
       <w:r>
         <w:rPr>
           <w:rFonts w:ascii="Arial" w:hAnsi="Arial" w:cs="Arial"/>
           <w:b/>
           <w:lang w:val="en-US"/>
         </w:rPr>
-        <w:t>Solution</w:t>
-      </w:r>
-      <w:r>
-        <w:rPr>
-          <w:rFonts w:ascii="Arial" w:hAnsi="Arial" w:cs="Arial"/>
-          <w:b/>
-          <w:lang w:val="en-US"/>
-        </w:rPr>
-        <w:t>(</w:t>
-      </w:r>
-      <w:proofErr w:type="gramEnd"/>
-      <w:r>
-        <w:rPr>
-          <w:rFonts w:ascii="Arial" w:hAnsi="Arial" w:cs="Arial"/>
-          <w:b/>
-          <w:lang w:val="en-US"/>
-        </w:rPr>
-        <w:t>5 Marks)</w:t>
+        <w:t>(5 Marks)</w:t>
       </w:r>
       <w:bookmarkEnd w:id="2"/>
     </w:p>
@@ -5996,50 +5978,70 @@
     </w:p>
     <w:p>
       <w:pPr>
-        <w:rPr>
-          <w:rFonts w:ascii="Arial" w:hAnsi="Arial" w:cs="Arial"/>
+        <w:pStyle w:val="Heading1"/>
+        <w:rPr>
+          <w:rFonts w:ascii="Arial" w:hAnsi="Arial" w:cs="Arial"/>
+          <w:b/>
+          <w:bCs/>
           <w:sz w:val="28"/>
           <w:szCs w:val="28"/>
-          <w:lang w:val="en-US"/>
-        </w:rPr>
-      </w:pPr>
-      <w:r>
-        <w:rPr>
-          <w:rFonts w:ascii="Arial" w:hAnsi="Arial" w:cs="Arial"/>
+        </w:rPr>
+      </w:pPr>
+      <w:bookmarkStart w:id="11" w:name="_Toc209620448"/>
+      <w:r>
+        <w:rPr>
+          <w:rFonts w:ascii="Arial" w:hAnsi="Arial" w:cs="Arial"/>
+          <w:b/>
+          <w:bCs/>
           <w:sz w:val="28"/>
           <w:szCs w:val="28"/>
-          <w:lang w:val="en-US"/>
-        </w:rPr>
-        <w:t xml:space="preserve">• </w:t>
-      </w:r>
+        </w:rPr>
+        <w:t>Programming Environment:</w:t>
+      </w:r>
+    </w:p>
+    <w:p>
+      <w:pPr>
+        <w:pStyle w:val="Heading1"/>
+        <w:numPr>
+          <w:ilvl w:val="0"/>
+          <w:numId w:val="18"/>
+        </w:numPr>
+        <w:rPr>
+          <w:rFonts w:ascii="Arial" w:hAnsi="Arial" w:cs="Arial"/>
+          <w:sz w:val="28"/>
+          <w:szCs w:val="28"/>
+        </w:rPr>
+      </w:pPr>
       <w:r>
         <w:rPr>
           <w:rFonts w:ascii="Arial" w:hAnsi="Arial" w:cs="Arial"/>
           <w:b/>
           <w:bCs/>
-          <w:sz w:val="24"/>
-          <w:szCs w:val="24"/>
-          <w:lang w:val="en-US"/>
-        </w:rPr>
-        <w:t>Programming Language</w:t>
-      </w:r>
-      <w:r>
-        <w:rPr>
-          <w:rFonts w:ascii="Arial" w:hAnsi="Arial" w:cs="Arial"/>
           <w:sz w:val="28"/>
           <w:szCs w:val="28"/>
-          <w:lang w:val="en-US"/>
-        </w:rPr>
-        <w:t xml:space="preserve">: Python 3  </w:t>
-      </w:r>
-    </w:p>
-    <w:p>
-      <w:pPr>
+        </w:rPr>
+        <w:t>Language:</w:t>
+      </w:r>
+      <w:r>
         <w:rPr>
           <w:rFonts w:ascii="Arial" w:hAnsi="Arial" w:cs="Arial"/>
           <w:sz w:val="28"/>
           <w:szCs w:val="28"/>
-          <w:lang w:val="en-US"/>
+        </w:rPr>
+        <w:t xml:space="preserve"> Python 3.x</w:t>
+      </w:r>
+    </w:p>
+    <w:p>
+      <w:pPr>
+        <w:pStyle w:val="Heading1"/>
+        <w:numPr>
+          <w:ilvl w:val="0"/>
+          <w:numId w:val="18"/>
+        </w:numPr>
+        <w:rPr>
+          <w:rFonts w:ascii="Arial" w:hAnsi="Arial" w:cs="Arial"/>
+          <w:sz w:val="28"/>
+          <w:szCs w:val="28"/>
         </w:rPr>
       </w:pPr>
       <w:r>
@@ -6047,166 +6049,167 @@
           <w:rFonts w:ascii="Arial" w:hAnsi="Arial" w:cs="Arial"/>
           <w:b/>
           <w:bCs/>
-          <w:sz w:val="24"/>
-          <w:szCs w:val="24"/>
-          <w:lang w:val="en-US"/>
-        </w:rPr>
-        <w:t>Libraries</w:t>
-      </w:r>
-      <w:r>
-        <w:rPr>
-          <w:rFonts w:ascii="Arial" w:hAnsi="Arial" w:cs="Arial"/>
           <w:sz w:val="28"/>
           <w:szCs w:val="28"/>
-          <w:lang w:val="en-US"/>
-        </w:rPr>
-        <w:t xml:space="preserve">: Pandas and NumPy for data handling, Scikit-learn for machine learning, Matplotlib/Seaborn for visualization, </w:t>
-      </w:r>
-      <w:proofErr w:type="spellStart"/>
+        </w:rPr>
+        <w:t>IDE:</w:t>
+      </w:r>
       <w:r>
         <w:rPr>
           <w:rFonts w:ascii="Arial" w:hAnsi="Arial" w:cs="Arial"/>
           <w:sz w:val="28"/>
           <w:szCs w:val="28"/>
-          <w:lang w:val="en-US"/>
-        </w:rPr>
-        <w:t>Joblib</w:t>
-      </w:r>
-      <w:proofErr w:type="spellEnd"/>
+        </w:rPr>
+        <w:t xml:space="preserve"> Visual Studio Code / PyCharm / </w:t>
+      </w:r>
+      <w:proofErr w:type="spellStart"/>
       <w:r>
         <w:rPr>
           <w:rFonts w:ascii="Arial" w:hAnsi="Arial" w:cs="Arial"/>
           <w:sz w:val="28"/>
           <w:szCs w:val="28"/>
-          <w:lang w:val="en-US"/>
-        </w:rPr>
-        <w:t xml:space="preserve"> for model storage  </w:t>
-      </w:r>
-    </w:p>
-    <w:p>
-      <w:pPr>
+        </w:rPr>
+        <w:t>Jupyter</w:t>
+      </w:r>
+      <w:proofErr w:type="spellEnd"/>
+      <w:r>
         <w:rPr>
           <w:rFonts w:ascii="Arial" w:hAnsi="Arial" w:cs="Arial"/>
           <w:sz w:val="28"/>
           <w:szCs w:val="28"/>
-          <w:lang w:val="en-US"/>
-        </w:rPr>
-      </w:pPr>
-      <w:r>
+        </w:rPr>
+        <w:t xml:space="preserve"> Notebook</w:t>
+      </w:r>
+    </w:p>
+    <w:p>
+      <w:pPr>
+        <w:pStyle w:val="Heading1"/>
+        <w:numPr>
+          <w:ilvl w:val="0"/>
+          <w:numId w:val="18"/>
+        </w:numPr>
         <w:rPr>
           <w:rFonts w:ascii="Arial" w:hAnsi="Arial" w:cs="Arial"/>
           <w:sz w:val="28"/>
           <w:szCs w:val="28"/>
-          <w:lang w:val="en-US"/>
-        </w:rPr>
-        <w:t xml:space="preserve">• </w:t>
-      </w:r>
+        </w:rPr>
+      </w:pPr>
       <w:r>
         <w:rPr>
           <w:rFonts w:ascii="Arial" w:hAnsi="Arial" w:cs="Arial"/>
           <w:b/>
           <w:bCs/>
-          <w:sz w:val="24"/>
-          <w:szCs w:val="24"/>
-          <w:lang w:val="en-US"/>
-        </w:rPr>
-        <w:t>Environment:</w:t>
-      </w:r>
-      <w:r>
-        <w:rPr>
-          <w:rFonts w:ascii="Arial" w:hAnsi="Arial" w:cs="Arial"/>
           <w:sz w:val="28"/>
           <w:szCs w:val="28"/>
-          <w:lang w:val="en-US"/>
-        </w:rPr>
-        <w:t xml:space="preserve"> Visual Studio Code  </w:t>
-      </w:r>
-    </w:p>
-    <w:p>
-      <w:pPr>
+        </w:rPr>
+        <w:t>Version Control:</w:t>
+      </w:r>
+      <w:r>
         <w:rPr>
           <w:rFonts w:ascii="Arial" w:hAnsi="Arial" w:cs="Arial"/>
           <w:sz w:val="28"/>
           <w:szCs w:val="28"/>
-          <w:lang w:val="en-US"/>
-        </w:rPr>
-      </w:pPr>
-      <w:r>
-        <w:rPr>
-          <w:rFonts w:ascii="Arial" w:hAnsi="Arial" w:cs="Arial"/>
+        </w:rPr>
+        <w:t xml:space="preserve"> Git &amp; GitHub (for project management)</w:t>
+      </w:r>
+    </w:p>
+    <w:p>
+      <w:pPr>
+        <w:pStyle w:val="Heading1"/>
+        <w:rPr>
+          <w:rFonts w:ascii="Arial" w:hAnsi="Arial" w:cs="Arial"/>
+          <w:b/>
+          <w:bCs/>
           <w:sz w:val="28"/>
           <w:szCs w:val="28"/>
-          <w:lang w:val="en-US"/>
-        </w:rPr>
-        <w:t xml:space="preserve">• </w:t>
-      </w:r>
+        </w:rPr>
+      </w:pPr>
       <w:r>
         <w:rPr>
           <w:rFonts w:ascii="Arial" w:hAnsi="Arial" w:cs="Arial"/>
           <w:b/>
           <w:bCs/>
-          <w:sz w:val="24"/>
-          <w:szCs w:val="24"/>
-          <w:lang w:val="en-US"/>
-        </w:rPr>
-        <w:t>Machine Learning Technique</w:t>
-      </w:r>
-      <w:r>
-        <w:rPr>
-          <w:rFonts w:ascii="Arial" w:hAnsi="Arial" w:cs="Arial"/>
           <w:sz w:val="28"/>
           <w:szCs w:val="28"/>
-          <w:lang w:val="en-US"/>
-        </w:rPr>
-        <w:t xml:space="preserve">: Random Forest Classifier for multi-class disease prediction  </w:t>
-      </w:r>
-    </w:p>
-    <w:p>
-      <w:pPr>
+        </w:rPr>
+        <w:t>Core Libraries:</w:t>
+      </w:r>
+    </w:p>
+    <w:p>
+      <w:pPr>
+        <w:pStyle w:val="Heading1"/>
+        <w:numPr>
+          <w:ilvl w:val="0"/>
+          <w:numId w:val="19"/>
+        </w:numPr>
         <w:rPr>
           <w:rFonts w:ascii="Arial" w:hAnsi="Arial" w:cs="Arial"/>
           <w:sz w:val="28"/>
           <w:szCs w:val="28"/>
-          <w:lang w:val="en-US"/>
-        </w:rPr>
-      </w:pPr>
-      <w:r>
-        <w:rPr>
-          <w:rFonts w:ascii="Arial" w:hAnsi="Arial" w:cs="Arial"/>
+        </w:rPr>
+      </w:pPr>
+      <w:r>
+        <w:rPr>
+          <w:rFonts w:ascii="Arial" w:hAnsi="Arial" w:cs="Arial"/>
+          <w:b/>
+          <w:bCs/>
           <w:sz w:val="28"/>
           <w:szCs w:val="28"/>
-          <w:lang w:val="en-US"/>
-        </w:rPr>
-        <w:t xml:space="preserve">• </w:t>
-      </w:r>
+        </w:rPr>
+        <w:t>Pandas &amp; NumPy</w:t>
+      </w:r>
+      <w:r>
+        <w:rPr>
+          <w:rFonts w:ascii="Arial" w:hAnsi="Arial" w:cs="Arial"/>
+          <w:sz w:val="28"/>
+          <w:szCs w:val="28"/>
+        </w:rPr>
+        <w:t xml:space="preserve"> (Data Handling)</w:t>
+      </w:r>
+    </w:p>
+    <w:p>
+      <w:pPr>
+        <w:pStyle w:val="Heading1"/>
+        <w:numPr>
+          <w:ilvl w:val="0"/>
+          <w:numId w:val="19"/>
+        </w:numPr>
+        <w:rPr>
+          <w:rFonts w:ascii="Arial" w:hAnsi="Arial" w:cs="Arial"/>
+          <w:sz w:val="28"/>
+          <w:szCs w:val="28"/>
+        </w:rPr>
+      </w:pPr>
       <w:r>
         <w:rPr>
           <w:rFonts w:ascii="Arial" w:hAnsi="Arial" w:cs="Arial"/>
           <w:b/>
           <w:bCs/>
-          <w:sz w:val="24"/>
-          <w:szCs w:val="24"/>
-          <w:lang w:val="en-US"/>
-        </w:rPr>
-        <w:t>Evaluation:</w:t>
-      </w:r>
-      <w:r>
-        <w:rPr>
-          <w:rFonts w:ascii="Arial" w:hAnsi="Arial" w:cs="Arial"/>
           <w:sz w:val="28"/>
           <w:szCs w:val="28"/>
-          <w:lang w:val="en-US"/>
-        </w:rPr>
-        <w:t xml:space="preserve"> Accuracy score, confusion matrix, precision and recall, F1-score  </w:t>
-      </w:r>
-    </w:p>
-    <w:p>
-      <w:pPr>
+        </w:rPr>
+        <w:t>Scikit-learn</w:t>
+      </w:r>
+      <w:r>
         <w:rPr>
           <w:rFonts w:ascii="Arial" w:hAnsi="Arial" w:cs="Arial"/>
           <w:sz w:val="28"/>
           <w:szCs w:val="28"/>
-          <w:lang w:val="en-US"/>
+        </w:rPr>
+        <w:t xml:space="preserve"> (Machine Learning)</w:t>
+      </w:r>
+    </w:p>
+    <w:p>
+      <w:pPr>
+        <w:pStyle w:val="Heading1"/>
+        <w:numPr>
+          <w:ilvl w:val="0"/>
+          <w:numId w:val="19"/>
+        </w:numPr>
+        <w:rPr>
+          <w:rFonts w:ascii="Arial" w:hAnsi="Arial" w:cs="Arial"/>
+          <w:sz w:val="28"/>
+          <w:szCs w:val="28"/>
         </w:rPr>
       </w:pPr>
       <w:r>
@@ -6214,46 +6217,232 @@
           <w:rFonts w:ascii="Arial" w:hAnsi="Arial" w:cs="Arial"/>
           <w:b/>
           <w:bCs/>
-          <w:sz w:val="24"/>
-          <w:szCs w:val="24"/>
-          <w:lang w:val="en-US"/>
-        </w:rPr>
-        <w:t>• Visualization:</w:t>
-      </w:r>
-      <w:r>
-        <w:rPr>
-          <w:rFonts w:ascii="Arial" w:hAnsi="Arial" w:cs="Arial"/>
           <w:sz w:val="28"/>
           <w:szCs w:val="28"/>
-          <w:lang w:val="en-US"/>
-        </w:rPr>
-        <w:t xml:space="preserve"> Feature importance to show which symptoms most impact predictions  </w:t>
+        </w:rPr>
+        <w:t>Matplotlib/Seaborn</w:t>
       </w:r>
       <w:r>
         <w:rPr>
           <w:rFonts w:ascii="Arial" w:hAnsi="Arial" w:cs="Arial"/>
           <w:sz w:val="28"/>
           <w:szCs w:val="28"/>
-          <w:lang w:val="en-US"/>
-        </w:rPr>
-        <w:br w:type="page"/>
+        </w:rPr>
+        <w:t xml:space="preserve"> (Visualization)</w:t>
       </w:r>
     </w:p>
     <w:p>
       <w:pPr>
         <w:pStyle w:val="Heading1"/>
+        <w:numPr>
+          <w:ilvl w:val="0"/>
+          <w:numId w:val="19"/>
+        </w:numPr>
+        <w:rPr>
+          <w:rFonts w:ascii="Arial" w:hAnsi="Arial" w:cs="Arial"/>
+          <w:sz w:val="28"/>
+          <w:szCs w:val="28"/>
+        </w:rPr>
+      </w:pPr>
+      <w:proofErr w:type="spellStart"/>
+      <w:r>
         <w:rPr>
           <w:rFonts w:ascii="Arial" w:hAnsi="Arial" w:cs="Arial"/>
           <w:b/>
-        </w:rPr>
-      </w:pPr>
-      <w:bookmarkStart w:id="11" w:name="_Toc209620448"/>
-      <w:r>
+          <w:bCs/>
+          <w:sz w:val="28"/>
+          <w:szCs w:val="28"/>
+        </w:rPr>
+        <w:t>Joblib</w:t>
+      </w:r>
+      <w:proofErr w:type="spellEnd"/>
+      <w:r>
+        <w:rPr>
+          <w:rFonts w:ascii="Arial" w:hAnsi="Arial" w:cs="Arial"/>
+          <w:sz w:val="28"/>
+          <w:szCs w:val="28"/>
+        </w:rPr>
+        <w:t xml:space="preserve"> (Model Persistence)</w:t>
+      </w:r>
+    </w:p>
+    <w:p>
+      <w:pPr>
+        <w:pStyle w:val="Heading1"/>
         <w:rPr>
           <w:rFonts w:ascii="Arial" w:hAnsi="Arial" w:cs="Arial"/>
           <w:b/>
+          <w:bCs/>
+          <w:sz w:val="28"/>
+          <w:szCs w:val="28"/>
+        </w:rPr>
+      </w:pPr>
+      <w:r>
+        <w:rPr>
+          <w:rFonts w:ascii="Arial" w:hAnsi="Arial" w:cs="Arial"/>
+          <w:b/>
+          <w:bCs/>
+          <w:sz w:val="28"/>
+          <w:szCs w:val="28"/>
+        </w:rPr>
+        <w:t>Machine Learning Technique:</w:t>
+      </w:r>
+    </w:p>
+    <w:p>
+      <w:pPr>
+        <w:pStyle w:val="Heading1"/>
+        <w:numPr>
+          <w:ilvl w:val="0"/>
+          <w:numId w:val="20"/>
+        </w:numPr>
+        <w:rPr>
+          <w:rFonts w:ascii="Arial" w:hAnsi="Arial" w:cs="Arial"/>
+          <w:sz w:val="28"/>
+          <w:szCs w:val="28"/>
+        </w:rPr>
+      </w:pPr>
+      <w:r>
+        <w:rPr>
+          <w:rFonts w:ascii="Arial" w:hAnsi="Arial" w:cs="Arial"/>
+          <w:b/>
+          <w:bCs/>
+          <w:sz w:val="28"/>
+          <w:szCs w:val="28"/>
+        </w:rPr>
+        <w:t>Algorithm:</w:t>
+      </w:r>
+      <w:r>
+        <w:rPr>
+          <w:rFonts w:ascii="Arial" w:hAnsi="Arial" w:cs="Arial"/>
+          <w:sz w:val="28"/>
+          <w:szCs w:val="28"/>
+        </w:rPr>
+        <w:t xml:space="preserve"> Random Forest Classifier (ensemble method)</w:t>
+      </w:r>
+    </w:p>
+    <w:p>
+      <w:pPr>
+        <w:pStyle w:val="Heading1"/>
+        <w:numPr>
+          <w:ilvl w:val="0"/>
+          <w:numId w:val="20"/>
+        </w:numPr>
+        <w:rPr>
+          <w:rFonts w:ascii="Arial" w:hAnsi="Arial" w:cs="Arial"/>
+          <w:sz w:val="28"/>
+          <w:szCs w:val="28"/>
+        </w:rPr>
+      </w:pPr>
+      <w:r>
+        <w:rPr>
+          <w:rFonts w:ascii="Arial" w:hAnsi="Arial" w:cs="Arial"/>
+          <w:b/>
+          <w:bCs/>
+          <w:sz w:val="28"/>
+          <w:szCs w:val="28"/>
         </w:rPr>
         <w:lastRenderedPageBreak/>
+        <w:t>Hyperparameter Tuning:</w:t>
+      </w:r>
+      <w:r>
+        <w:rPr>
+          <w:rFonts w:ascii="Arial" w:hAnsi="Arial" w:cs="Arial"/>
+          <w:sz w:val="28"/>
+          <w:szCs w:val="28"/>
+        </w:rPr>
+        <w:t xml:space="preserve"> </w:t>
+      </w:r>
+      <w:proofErr w:type="spellStart"/>
+      <w:r>
+        <w:rPr>
+          <w:rFonts w:ascii="Arial" w:hAnsi="Arial" w:cs="Arial"/>
+          <w:sz w:val="28"/>
+          <w:szCs w:val="28"/>
+        </w:rPr>
+        <w:t>GridSearchCV</w:t>
+      </w:r>
+      <w:proofErr w:type="spellEnd"/>
+      <w:r>
+        <w:rPr>
+          <w:rFonts w:ascii="Arial" w:hAnsi="Arial" w:cs="Arial"/>
+          <w:sz w:val="28"/>
+          <w:szCs w:val="28"/>
+        </w:rPr>
+        <w:t xml:space="preserve"> with 5-fold cross-validation</w:t>
+      </w:r>
+    </w:p>
+    <w:p>
+      <w:pPr>
+        <w:pStyle w:val="Heading1"/>
+        <w:numPr>
+          <w:ilvl w:val="0"/>
+          <w:numId w:val="20"/>
+        </w:numPr>
+        <w:rPr>
+          <w:rFonts w:ascii="Arial" w:hAnsi="Arial" w:cs="Arial"/>
+          <w:sz w:val="28"/>
+          <w:szCs w:val="28"/>
+        </w:rPr>
+      </w:pPr>
+      <w:r>
+        <w:rPr>
+          <w:rFonts w:ascii="Arial" w:hAnsi="Arial" w:cs="Arial"/>
+          <w:b/>
+          <w:bCs/>
+          <w:sz w:val="28"/>
+          <w:szCs w:val="28"/>
+        </w:rPr>
+        <w:t>Preprocessing:</w:t>
+      </w:r>
+      <w:r>
+        <w:rPr>
+          <w:rFonts w:ascii="Arial" w:hAnsi="Arial" w:cs="Arial"/>
+          <w:sz w:val="28"/>
+          <w:szCs w:val="28"/>
+        </w:rPr>
+        <w:t xml:space="preserve"> </w:t>
+      </w:r>
+      <w:proofErr w:type="spellStart"/>
+      <w:r>
+        <w:rPr>
+          <w:rFonts w:ascii="Arial" w:hAnsi="Arial" w:cs="Arial"/>
+          <w:sz w:val="28"/>
+          <w:szCs w:val="28"/>
+        </w:rPr>
+        <w:t>StandardScaler</w:t>
+      </w:r>
+      <w:proofErr w:type="spellEnd"/>
+      <w:r>
+        <w:rPr>
+          <w:rFonts w:ascii="Arial" w:hAnsi="Arial" w:cs="Arial"/>
+          <w:sz w:val="28"/>
+          <w:szCs w:val="28"/>
+        </w:rPr>
+        <w:t xml:space="preserve"> for feature normalization</w:t>
+      </w:r>
+    </w:p>
+    <w:p>
+      <w:pPr>
+        <w:pStyle w:val="Heading1"/>
+        <w:rPr>
+          <w:rFonts w:ascii="Arial" w:hAnsi="Arial" w:cs="Arial"/>
+          <w:sz w:val="28"/>
+          <w:szCs w:val="28"/>
+        </w:rPr>
+      </w:pPr>
+    </w:p>
+    <w:p>
+      <w:pPr>
+        <w:pStyle w:val="Heading1"/>
+        <w:rPr>
+          <w:rFonts w:ascii="Arial" w:hAnsi="Arial" w:cs="Arial"/>
+          <w:b/>
+        </w:rPr>
+      </w:pPr>
+      <w:r>
+        <w:rPr>
+          <w:rFonts w:ascii="Arial" w:hAnsi="Arial" w:cs="Arial"/>
+          <w:b/>
+        </w:rPr>
         <w:t>Problem definition</w:t>
       </w:r>
       <w:r>
@@ -8189,7 +8378,6 @@
         <w:t>www.tutorialspoint.com. (</w:t>
       </w:r>
       <w:proofErr w:type="spellStart"/>
-      <w:proofErr w:type="gramStart"/>
       <w:r>
         <w:rPr>
           <w:rFonts w:ascii="Arial" w:hAnsi="Arial" w:cs="Arial"/>
@@ -8200,7 +8388,6 @@
         <w:t>n.d</w:t>
       </w:r>
       <w:proofErr w:type="spellEnd"/>
-      <w:proofErr w:type="gramEnd"/>
       <w:r>
         <w:rPr>
           <w:rFonts w:ascii="Arial" w:hAnsi="Arial" w:cs="Arial"/>
@@ -8382,6 +8569,155 @@
 <file path=word/numbering.xml><?xml version="1.0" encoding="utf-8"?>
 <w:numbering xmlns:wpc="http://schemas.microsoft.com/office/word/2010/wordprocessingCanvas" xmlns:cx="http://schemas.microsoft.com/office/drawing/2014/chartex" xmlns:cx1="http://schemas.microsoft.com/office/drawing/2015/9/8/chartex" xmlns:cx2="http://schemas.microsoft.com/office/drawing/2015/10/21/chartex" xmlns:cx3="http://schemas.microsoft.com/office/drawing/2016/5/9/chartex" xmlns:cx4="http://schemas.microsoft.com/office/drawing/2016/5/10/chartex" xmlns:cx5="http://schemas.microsoft.com/office/drawing/2016/5/11/chartex" xmlns:cx6="http://schemas.microsoft.com/office/drawing/2016/5/12/chartex" xmlns:cx7="http://schemas.microsoft.com/office/drawing/2016/5/13/chartex" xmlns:cx8="http://schemas.microsoft.com/office/drawing/2016/5/14/chartex" xmlns:mc="http://schemas.openxmlformats.org/markup-compatibility/2006" xmlns:aink="http://schemas.microsoft.com/office/drawing/2016/ink" xmlns:am3d="http://schemas.microsoft.com/office/drawing/2017/model3d" xmlns:o="urn:schemas-microsoft-com:office:office" xmlns:oel="http://schemas.microsoft.com/office/2019/extlst" xmlns:r="http://schemas.openxmlformats.org/officeDocument/2006/relationships" xmlns:m="http://schemas.openxmlformats.org/officeDocument/2006/math" xmlns:v="urn:schemas-microsoft-com:vml" xmlns:wp14="http://schemas.microsoft.com/office/word/2010/wordprocessingDrawing" xmlns:wp="http://schemas.openxmlformats.org/drawingml/2006/wordprocessingDrawing" xmlns:w10="urn:schemas-microsoft-com:office:word" xmlns:w="http://schemas.openxmlformats.org/wordprocessingml/2006/main" xmlns:w14="http://schemas.microsoft.com/office/word/2010/wordml" xmlns:w15="http://schemas.microsoft.com/office/word/2012/wordml" xmlns:w16cex="http://schemas.microsoft.com/office/word/2018/wordml/cex" xmlns:w16cid="http://schemas.microsoft.com/office/word/2016/wordml/cid" xmlns:w16="http://schemas.microsoft.com/office/word/2018/wordml" xmlns:w16du="http://schemas.microsoft.com/office/word/2023/wordml/word16du" xmlns:w16sdtdh="http://schemas.microsoft.com/office/word/2020/wordml/sdtdatahash" xmlns:w16sdtfl="http://schemas.microsoft.com/office/word/2024/wordml/sdtformatlock" xmlns:w16se="http://schemas.microsoft.com/office/word/2015/wordml/symex" xmlns:wpg="http://schemas.microsoft.com/office/word/2010/wordprocessingGroup" xmlns:wpi="http://schemas.microsoft.com/office/word/2010/wordprocessingInk" xmlns:wne="http://schemas.microsoft.com/office/word/2006/wordml" xmlns:wps="http://schemas.microsoft.com/office/word/2010/wordprocessingShape" mc:Ignorable="w14 w15 w16se w16cid w16 w16cex w16sdtdh w16sdtfl w16du wp14">
   <w:abstractNum w:abstractNumId="0" w15:restartNumberingAfterBreak="0">
+    <w:nsid w:val="02465521"/>
+    <w:multiLevelType w:val="multilevel"/>
+    <w:tmpl w:val="2AFA3124"/>
+    <w:lvl w:ilvl="0">
+      <w:start w:val="1"/>
+      <w:numFmt w:val="bullet"/>
+      <w:lvlText w:val=""/>
+      <w:lvlJc w:val="left"/>
+      <w:pPr>
+        <w:tabs>
+          <w:tab w:val="num" w:pos="720"/>
+        </w:tabs>
+        <w:ind w:left="720" w:hanging="360"/>
+      </w:pPr>
+      <w:rPr>
+        <w:rFonts w:ascii="Symbol" w:hAnsi="Symbol" w:hint="default"/>
+        <w:sz w:val="20"/>
+      </w:rPr>
+    </w:lvl>
+    <w:lvl w:ilvl="1">
+      <w:start w:val="1"/>
+      <w:numFmt w:val="bullet"/>
+      <w:lvlText w:val="o"/>
+      <w:lvlJc w:val="left"/>
+      <w:pPr>
+        <w:tabs>
+          <w:tab w:val="num" w:pos="1440"/>
+        </w:tabs>
+        <w:ind w:left="1440" w:hanging="360"/>
+      </w:pPr>
+      <w:rPr>
+        <w:rFonts w:ascii="Courier New" w:hAnsi="Courier New" w:cs="Times New Roman" w:hint="default"/>
+        <w:sz w:val="20"/>
+      </w:rPr>
+    </w:lvl>
+    <w:lvl w:ilvl="2">
+      <w:start w:val="1"/>
+      <w:numFmt w:val="bullet"/>
+      <w:lvlText w:val=""/>
+      <w:lvlJc w:val="left"/>
+      <w:pPr>
+        <w:tabs>
+          <w:tab w:val="num" w:pos="2160"/>
+        </w:tabs>
+        <w:ind w:left="2160" w:hanging="360"/>
+      </w:pPr>
+      <w:rPr>
+        <w:rFonts w:ascii="Wingdings" w:hAnsi="Wingdings" w:hint="default"/>
+        <w:sz w:val="20"/>
+      </w:rPr>
+    </w:lvl>
+    <w:lvl w:ilvl="3">
+      <w:start w:val="1"/>
+      <w:numFmt w:val="bullet"/>
+      <w:lvlText w:val=""/>
+      <w:lvlJc w:val="left"/>
+      <w:pPr>
+        <w:tabs>
+          <w:tab w:val="num" w:pos="2880"/>
+        </w:tabs>
+        <w:ind w:left="2880" w:hanging="360"/>
+      </w:pPr>
+      <w:rPr>
+        <w:rFonts w:ascii="Wingdings" w:hAnsi="Wingdings" w:hint="default"/>
+        <w:sz w:val="20"/>
+      </w:rPr>
+    </w:lvl>
+    <w:lvl w:ilvl="4">
+      <w:start w:val="1"/>
+      <w:numFmt w:val="bullet"/>
+      <w:lvlText w:val=""/>
+      <w:lvlJc w:val="left"/>
+      <w:pPr>
+        <w:tabs>
+          <w:tab w:val="num" w:pos="3600"/>
+        </w:tabs>
+        <w:ind w:left="3600" w:hanging="360"/>
+      </w:pPr>
+      <w:rPr>
+        <w:rFonts w:ascii="Wingdings" w:hAnsi="Wingdings" w:hint="default"/>
+        <w:sz w:val="20"/>
+      </w:rPr>
+    </w:lvl>
+    <w:lvl w:ilvl="5">
+      <w:start w:val="1"/>
+      <w:numFmt w:val="bullet"/>
+      <w:lvlText w:val=""/>
+      <w:lvlJc w:val="left"/>
+      <w:pPr>
+        <w:tabs>
+          <w:tab w:val="num" w:pos="4320"/>
+        </w:tabs>
+        <w:ind w:left="4320" w:hanging="360"/>
+      </w:pPr>
+      <w:rPr>
+        <w:rFonts w:ascii="Wingdings" w:hAnsi="Wingdings" w:hint="default"/>
+        <w:sz w:val="20"/>
+      </w:rPr>
+    </w:lvl>
+    <w:lvl w:ilvl="6">
+      <w:start w:val="1"/>
+      <w:numFmt w:val="bullet"/>
+      <w:lvlText w:val=""/>
+      <w:lvlJc w:val="left"/>
+      <w:pPr>
+        <w:tabs>
+          <w:tab w:val="num" w:pos="5040"/>
+        </w:tabs>
+        <w:ind w:left="5040" w:hanging="360"/>
+      </w:pPr>
+      <w:rPr>
+        <w:rFonts w:ascii="Wingdings" w:hAnsi="Wingdings" w:hint="default"/>
+        <w:sz w:val="20"/>
+      </w:rPr>
+    </w:lvl>
+    <w:lvl w:ilvl="7">
+      <w:start w:val="1"/>
+      <w:numFmt w:val="bullet"/>
+      <w:lvlText w:val=""/>
+      <w:lvlJc w:val="left"/>
+      <w:pPr>
+        <w:tabs>
+          <w:tab w:val="num" w:pos="5760"/>
+        </w:tabs>
+        <w:ind w:left="5760" w:hanging="360"/>
+      </w:pPr>
+      <w:rPr>
+        <w:rFonts w:ascii="Wingdings" w:hAnsi="Wingdings" w:hint="default"/>
+        <w:sz w:val="20"/>
+      </w:rPr>
+    </w:lvl>
+    <w:lvl w:ilvl="8">
+      <w:start w:val="1"/>
+      <w:numFmt w:val="bullet"/>
+      <w:lvlText w:val=""/>
+      <w:lvlJc w:val="left"/>
+      <w:pPr>
+        <w:tabs>
+          <w:tab w:val="num" w:pos="6480"/>
+        </w:tabs>
+        <w:ind w:left="6480" w:hanging="360"/>
+      </w:pPr>
+      <w:rPr>
+        <w:rFonts w:ascii="Wingdings" w:hAnsi="Wingdings" w:hint="default"/>
+        <w:sz w:val="20"/>
+      </w:rPr>
+    </w:lvl>
+  </w:abstractNum>
+  <w:abstractNum w:abstractNumId="1" w15:restartNumberingAfterBreak="0">
     <w:nsid w:val="0FE03099"/>
     <w:multiLevelType w:val="hybridMultilevel"/>
     <w:tmpl w:val="2FFEA446"/>
@@ -8494,7 +8830,7 @@
       </w:rPr>
     </w:lvl>
   </w:abstractNum>
-  <w:abstractNum w:abstractNumId="1" w15:restartNumberingAfterBreak="0">
+  <w:abstractNum w:abstractNumId="2" w15:restartNumberingAfterBreak="0">
     <w:nsid w:val="13123C09"/>
     <w:multiLevelType w:val="hybridMultilevel"/>
     <w:tmpl w:val="303A88C8"/>
@@ -8607,7 +8943,7 @@
       </w:rPr>
     </w:lvl>
   </w:abstractNum>
-  <w:abstractNum w:abstractNumId="2" w15:restartNumberingAfterBreak="0">
+  <w:abstractNum w:abstractNumId="3" w15:restartNumberingAfterBreak="0">
     <w:nsid w:val="161269E7"/>
     <w:multiLevelType w:val="hybridMultilevel"/>
     <w:tmpl w:val="FE5A7700"/>
@@ -8720,7 +9056,156 @@
       </w:rPr>
     </w:lvl>
   </w:abstractNum>
-  <w:abstractNum w:abstractNumId="3" w15:restartNumberingAfterBreak="0">
+  <w:abstractNum w:abstractNumId="4" w15:restartNumberingAfterBreak="0">
+    <w:nsid w:val="17427A64"/>
+    <w:multiLevelType w:val="multilevel"/>
+    <w:tmpl w:val="54EEA2F4"/>
+    <w:lvl w:ilvl="0">
+      <w:start w:val="1"/>
+      <w:numFmt w:val="bullet"/>
+      <w:lvlText w:val=""/>
+      <w:lvlJc w:val="left"/>
+      <w:pPr>
+        <w:tabs>
+          <w:tab w:val="num" w:pos="720"/>
+        </w:tabs>
+        <w:ind w:left="720" w:hanging="360"/>
+      </w:pPr>
+      <w:rPr>
+        <w:rFonts w:ascii="Symbol" w:hAnsi="Symbol" w:hint="default"/>
+        <w:sz w:val="20"/>
+      </w:rPr>
+    </w:lvl>
+    <w:lvl w:ilvl="1">
+      <w:start w:val="1"/>
+      <w:numFmt w:val="bullet"/>
+      <w:lvlText w:val="o"/>
+      <w:lvlJc w:val="left"/>
+      <w:pPr>
+        <w:tabs>
+          <w:tab w:val="num" w:pos="1440"/>
+        </w:tabs>
+        <w:ind w:left="1440" w:hanging="360"/>
+      </w:pPr>
+      <w:rPr>
+        <w:rFonts w:ascii="Courier New" w:hAnsi="Courier New" w:cs="Times New Roman" w:hint="default"/>
+        <w:sz w:val="20"/>
+      </w:rPr>
+    </w:lvl>
+    <w:lvl w:ilvl="2">
+      <w:start w:val="1"/>
+      <w:numFmt w:val="bullet"/>
+      <w:lvlText w:val=""/>
+      <w:lvlJc w:val="left"/>
+      <w:pPr>
+        <w:tabs>
+          <w:tab w:val="num" w:pos="2160"/>
+        </w:tabs>
+        <w:ind w:left="2160" w:hanging="360"/>
+      </w:pPr>
+      <w:rPr>
+        <w:rFonts w:ascii="Wingdings" w:hAnsi="Wingdings" w:hint="default"/>
+        <w:sz w:val="20"/>
+      </w:rPr>
+    </w:lvl>
+    <w:lvl w:ilvl="3">
+      <w:start w:val="1"/>
+      <w:numFmt w:val="bullet"/>
+      <w:lvlText w:val=""/>
+      <w:lvlJc w:val="left"/>
+      <w:pPr>
+        <w:tabs>
+          <w:tab w:val="num" w:pos="2880"/>
+        </w:tabs>
+        <w:ind w:left="2880" w:hanging="360"/>
+      </w:pPr>
+      <w:rPr>
+        <w:rFonts w:ascii="Wingdings" w:hAnsi="Wingdings" w:hint="default"/>
+        <w:sz w:val="20"/>
+      </w:rPr>
+    </w:lvl>
+    <w:lvl w:ilvl="4">
+      <w:start w:val="1"/>
+      <w:numFmt w:val="bullet"/>
+      <w:lvlText w:val=""/>
+      <w:lvlJc w:val="left"/>
+      <w:pPr>
+        <w:tabs>
+          <w:tab w:val="num" w:pos="3600"/>
+        </w:tabs>
+        <w:ind w:left="3600" w:hanging="360"/>
+      </w:pPr>
+      <w:rPr>
+        <w:rFonts w:ascii="Wingdings" w:hAnsi="Wingdings" w:hint="default"/>
+        <w:sz w:val="20"/>
+      </w:rPr>
+    </w:lvl>
+    <w:lvl w:ilvl="5">
+      <w:start w:val="1"/>
+      <w:numFmt w:val="bullet"/>
+      <w:lvlText w:val=""/>
+      <w:lvlJc w:val="left"/>
+      <w:pPr>
+        <w:tabs>
+          <w:tab w:val="num" w:pos="4320"/>
+        </w:tabs>
+        <w:ind w:left="4320" w:hanging="360"/>
+      </w:pPr>
+      <w:rPr>
+        <w:rFonts w:ascii="Wingdings" w:hAnsi="Wingdings" w:hint="default"/>
+        <w:sz w:val="20"/>
+      </w:rPr>
+    </w:lvl>
+    <w:lvl w:ilvl="6">
+      <w:start w:val="1"/>
+      <w:numFmt w:val="bullet"/>
+      <w:lvlText w:val=""/>
+      <w:lvlJc w:val="left"/>
+      <w:pPr>
+        <w:tabs>
+          <w:tab w:val="num" w:pos="5040"/>
+        </w:tabs>
+        <w:ind w:left="5040" w:hanging="360"/>
+      </w:pPr>
+      <w:rPr>
+        <w:rFonts w:ascii="Wingdings" w:hAnsi="Wingdings" w:hint="default"/>
+        <w:sz w:val="20"/>
+      </w:rPr>
+    </w:lvl>
+    <w:lvl w:ilvl="7">
+      <w:start w:val="1"/>
+      <w:numFmt w:val="bullet"/>
+      <w:lvlText w:val=""/>
+      <w:lvlJc w:val="left"/>
+      <w:pPr>
+        <w:tabs>
+          <w:tab w:val="num" w:pos="5760"/>
+        </w:tabs>
+        <w:ind w:left="5760" w:hanging="360"/>
+      </w:pPr>
+      <w:rPr>
+        <w:rFonts w:ascii="Wingdings" w:hAnsi="Wingdings" w:hint="default"/>
+        <w:sz w:val="20"/>
+      </w:rPr>
+    </w:lvl>
+    <w:lvl w:ilvl="8">
+      <w:start w:val="1"/>
+      <w:numFmt w:val="bullet"/>
+      <w:lvlText w:val=""/>
+      <w:lvlJc w:val="left"/>
+      <w:pPr>
+        <w:tabs>
+          <w:tab w:val="num" w:pos="6480"/>
+        </w:tabs>
+        <w:ind w:left="6480" w:hanging="360"/>
+      </w:pPr>
+      <w:rPr>
+        <w:rFonts w:ascii="Wingdings" w:hAnsi="Wingdings" w:hint="default"/>
+        <w:sz w:val="20"/>
+      </w:rPr>
+    </w:lvl>
+  </w:abstractNum>
+  <w:abstractNum w:abstractNumId="5" w15:restartNumberingAfterBreak="0">
     <w:nsid w:val="18D133C9"/>
     <w:multiLevelType w:val="hybridMultilevel"/>
     <w:tmpl w:val="365A9A76"/>
@@ -8832,7 +9317,7 @@
       </w:rPr>
     </w:lvl>
   </w:abstractNum>
-  <w:abstractNum w:abstractNumId="4" w15:restartNumberingAfterBreak="0">
+  <w:abstractNum w:abstractNumId="6" w15:restartNumberingAfterBreak="0">
     <w:nsid w:val="236F1346"/>
     <w:multiLevelType w:val="multilevel"/>
     <w:tmpl w:val="390C08A4"/>
@@ -8981,7 +9466,7 @@
       </w:rPr>
     </w:lvl>
   </w:abstractNum>
-  <w:abstractNum w:abstractNumId="5" w15:restartNumberingAfterBreak="0">
+  <w:abstractNum w:abstractNumId="7" w15:restartNumberingAfterBreak="0">
     <w:nsid w:val="23A35553"/>
     <w:multiLevelType w:val="multilevel"/>
     <w:tmpl w:val="0E227B5A"/>
@@ -9130,7 +9615,7 @@
       </w:rPr>
     </w:lvl>
   </w:abstractNum>
-  <w:abstractNum w:abstractNumId="6" w15:restartNumberingAfterBreak="0">
+  <w:abstractNum w:abstractNumId="8" w15:restartNumberingAfterBreak="0">
     <w:nsid w:val="357C0266"/>
     <w:multiLevelType w:val="multilevel"/>
     <w:tmpl w:val="6220F7E8"/>
@@ -9279,7 +9764,7 @@
       </w:rPr>
     </w:lvl>
   </w:abstractNum>
-  <w:abstractNum w:abstractNumId="7" w15:restartNumberingAfterBreak="0">
+  <w:abstractNum w:abstractNumId="9" w15:restartNumberingAfterBreak="0">
     <w:nsid w:val="35C804F8"/>
     <w:multiLevelType w:val="hybridMultilevel"/>
     <w:tmpl w:val="B3A4118C"/>
@@ -9392,7 +9877,7 @@
       </w:rPr>
     </w:lvl>
   </w:abstractNum>
-  <w:abstractNum w:abstractNumId="8" w15:restartNumberingAfterBreak="0">
+  <w:abstractNum w:abstractNumId="10" w15:restartNumberingAfterBreak="0">
     <w:nsid w:val="3B957D3F"/>
     <w:multiLevelType w:val="hybridMultilevel"/>
     <w:tmpl w:val="64769060"/>
@@ -9505,7 +9990,7 @@
       </w:rPr>
     </w:lvl>
   </w:abstractNum>
-  <w:abstractNum w:abstractNumId="9" w15:restartNumberingAfterBreak="0">
+  <w:abstractNum w:abstractNumId="11" w15:restartNumberingAfterBreak="0">
     <w:nsid w:val="4033254E"/>
     <w:multiLevelType w:val="multilevel"/>
     <w:tmpl w:val="A6F810D8"/>
@@ -9654,7 +10139,7 @@
       </w:rPr>
     </w:lvl>
   </w:abstractNum>
-  <w:abstractNum w:abstractNumId="10" w15:restartNumberingAfterBreak="0">
+  <w:abstractNum w:abstractNumId="12" w15:restartNumberingAfterBreak="0">
     <w:nsid w:val="5113141F"/>
     <w:multiLevelType w:val="hybridMultilevel"/>
     <w:tmpl w:val="5EA07BDC"/>
@@ -9767,7 +10252,156 @@
       </w:rPr>
     </w:lvl>
   </w:abstractNum>
-  <w:abstractNum w:abstractNumId="11" w15:restartNumberingAfterBreak="0">
+  <w:abstractNum w:abstractNumId="13" w15:restartNumberingAfterBreak="0">
+    <w:nsid w:val="5D0675BD"/>
+    <w:multiLevelType w:val="multilevel"/>
+    <w:tmpl w:val="299219FC"/>
+    <w:lvl w:ilvl="0">
+      <w:start w:val="1"/>
+      <w:numFmt w:val="bullet"/>
+      <w:lvlText w:val=""/>
+      <w:lvlJc w:val="left"/>
+      <w:pPr>
+        <w:tabs>
+          <w:tab w:val="num" w:pos="720"/>
+        </w:tabs>
+        <w:ind w:left="720" w:hanging="360"/>
+      </w:pPr>
+      <w:rPr>
+        <w:rFonts w:ascii="Symbol" w:hAnsi="Symbol" w:hint="default"/>
+        <w:sz w:val="20"/>
+      </w:rPr>
+    </w:lvl>
+    <w:lvl w:ilvl="1">
+      <w:start w:val="1"/>
+      <w:numFmt w:val="bullet"/>
+      <w:lvlText w:val="o"/>
+      <w:lvlJc w:val="left"/>
+      <w:pPr>
+        <w:tabs>
+          <w:tab w:val="num" w:pos="1440"/>
+        </w:tabs>
+        <w:ind w:left="1440" w:hanging="360"/>
+      </w:pPr>
+      <w:rPr>
+        <w:rFonts w:ascii="Courier New" w:hAnsi="Courier New" w:cs="Times New Roman" w:hint="default"/>
+        <w:sz w:val="20"/>
+      </w:rPr>
+    </w:lvl>
+    <w:lvl w:ilvl="2">
+      <w:start w:val="1"/>
+      <w:numFmt w:val="bullet"/>
+      <w:lvlText w:val=""/>
+      <w:lvlJc w:val="left"/>
+      <w:pPr>
+        <w:tabs>
+          <w:tab w:val="num" w:pos="2160"/>
+        </w:tabs>
+        <w:ind w:left="2160" w:hanging="360"/>
+      </w:pPr>
+      <w:rPr>
+        <w:rFonts w:ascii="Wingdings" w:hAnsi="Wingdings" w:hint="default"/>
+        <w:sz w:val="20"/>
+      </w:rPr>
+    </w:lvl>
+    <w:lvl w:ilvl="3">
+      <w:start w:val="1"/>
+      <w:numFmt w:val="bullet"/>
+      <w:lvlText w:val=""/>
+      <w:lvlJc w:val="left"/>
+      <w:pPr>
+        <w:tabs>
+          <w:tab w:val="num" w:pos="2880"/>
+        </w:tabs>
+        <w:ind w:left="2880" w:hanging="360"/>
+      </w:pPr>
+      <w:rPr>
+        <w:rFonts w:ascii="Wingdings" w:hAnsi="Wingdings" w:hint="default"/>
+        <w:sz w:val="20"/>
+      </w:rPr>
+    </w:lvl>
+    <w:lvl w:ilvl="4">
+      <w:start w:val="1"/>
+      <w:numFmt w:val="bullet"/>
+      <w:lvlText w:val=""/>
+      <w:lvlJc w:val="left"/>
+      <w:pPr>
+        <w:tabs>
+          <w:tab w:val="num" w:pos="3600"/>
+        </w:tabs>
+        <w:ind w:left="3600" w:hanging="360"/>
+      </w:pPr>
+      <w:rPr>
+        <w:rFonts w:ascii="Wingdings" w:hAnsi="Wingdings" w:hint="default"/>
+        <w:sz w:val="20"/>
+      </w:rPr>
+    </w:lvl>
+    <w:lvl w:ilvl="5">
+      <w:start w:val="1"/>
+      <w:numFmt w:val="bullet"/>
+      <w:lvlText w:val=""/>
+      <w:lvlJc w:val="left"/>
+      <w:pPr>
+        <w:tabs>
+          <w:tab w:val="num" w:pos="4320"/>
+        </w:tabs>
+        <w:ind w:left="4320" w:hanging="360"/>
+      </w:pPr>
+      <w:rPr>
+        <w:rFonts w:ascii="Wingdings" w:hAnsi="Wingdings" w:hint="default"/>
+        <w:sz w:val="20"/>
+      </w:rPr>
+    </w:lvl>
+    <w:lvl w:ilvl="6">
+      <w:start w:val="1"/>
+      <w:numFmt w:val="bullet"/>
+      <w:lvlText w:val=""/>
+      <w:lvlJc w:val="left"/>
+      <w:pPr>
+        <w:tabs>
+          <w:tab w:val="num" w:pos="5040"/>
+        </w:tabs>
+        <w:ind w:left="5040" w:hanging="360"/>
+      </w:pPr>
+      <w:rPr>
+        <w:rFonts w:ascii="Wingdings" w:hAnsi="Wingdings" w:hint="default"/>
+        <w:sz w:val="20"/>
+      </w:rPr>
+    </w:lvl>
+    <w:lvl w:ilvl="7">
+      <w:start w:val="1"/>
+      <w:numFmt w:val="bullet"/>
+      <w:lvlText w:val=""/>
+      <w:lvlJc w:val="left"/>
+      <w:pPr>
+        <w:tabs>
+          <w:tab w:val="num" w:pos="5760"/>
+        </w:tabs>
+        <w:ind w:left="5760" w:hanging="360"/>
+      </w:pPr>
+      <w:rPr>
+        <w:rFonts w:ascii="Wingdings" w:hAnsi="Wingdings" w:hint="default"/>
+        <w:sz w:val="20"/>
+      </w:rPr>
+    </w:lvl>
+    <w:lvl w:ilvl="8">
+      <w:start w:val="1"/>
+      <w:numFmt w:val="bullet"/>
+      <w:lvlText w:val=""/>
+      <w:lvlJc w:val="left"/>
+      <w:pPr>
+        <w:tabs>
+          <w:tab w:val="num" w:pos="6480"/>
+        </w:tabs>
+        <w:ind w:left="6480" w:hanging="360"/>
+      </w:pPr>
+      <w:rPr>
+        <w:rFonts w:ascii="Wingdings" w:hAnsi="Wingdings" w:hint="default"/>
+        <w:sz w:val="20"/>
+      </w:rPr>
+    </w:lvl>
+  </w:abstractNum>
+  <w:abstractNum w:abstractNumId="14" w15:restartNumberingAfterBreak="0">
     <w:nsid w:val="60C1191C"/>
     <w:multiLevelType w:val="hybridMultilevel"/>
     <w:tmpl w:val="110EB0FE"/>
@@ -9880,7 +10514,7 @@
       </w:rPr>
     </w:lvl>
   </w:abstractNum>
-  <w:abstractNum w:abstractNumId="12" w15:restartNumberingAfterBreak="0">
+  <w:abstractNum w:abstractNumId="15" w15:restartNumberingAfterBreak="0">
     <w:nsid w:val="682801D7"/>
     <w:multiLevelType w:val="hybridMultilevel"/>
     <w:tmpl w:val="A282D674"/>
@@ -9993,7 +10627,7 @@
       </w:rPr>
     </w:lvl>
   </w:abstractNum>
-  <w:abstractNum w:abstractNumId="13" w15:restartNumberingAfterBreak="0">
+  <w:abstractNum w:abstractNumId="16" w15:restartNumberingAfterBreak="0">
     <w:nsid w:val="705A0060"/>
     <w:multiLevelType w:val="hybridMultilevel"/>
     <w:tmpl w:val="28581CBA"/>
@@ -10106,7 +10740,7 @@
       </w:rPr>
     </w:lvl>
   </w:abstractNum>
-  <w:abstractNum w:abstractNumId="14" w15:restartNumberingAfterBreak="0">
+  <w:abstractNum w:abstractNumId="17" w15:restartNumberingAfterBreak="0">
     <w:nsid w:val="783B4026"/>
     <w:multiLevelType w:val="hybridMultilevel"/>
     <w:tmpl w:val="4FBC7916"/>
@@ -10219,7 +10853,7 @@
       </w:rPr>
     </w:lvl>
   </w:abstractNum>
-  <w:abstractNum w:abstractNumId="15" w15:restartNumberingAfterBreak="0">
+  <w:abstractNum w:abstractNumId="18" w15:restartNumberingAfterBreak="0">
     <w:nsid w:val="7D127C5A"/>
     <w:multiLevelType w:val="hybridMultilevel"/>
     <w:tmpl w:val="CF42B732"/>
@@ -10332,7 +10966,7 @@
       </w:rPr>
     </w:lvl>
   </w:abstractNum>
-  <w:abstractNum w:abstractNumId="16" w15:restartNumberingAfterBreak="0">
+  <w:abstractNum w:abstractNumId="19" w15:restartNumberingAfterBreak="0">
     <w:nsid w:val="7FF37038"/>
     <w:multiLevelType w:val="hybridMultilevel"/>
     <w:tmpl w:val="D60C13DE"/>
@@ -10446,55 +11080,91 @@
     </w:lvl>
   </w:abstractNum>
   <w:num w:numId="1" w16cid:durableId="350883343">
+    <w:abstractNumId w:val="3"/>
+  </w:num>
+  <w:num w:numId="2" w16cid:durableId="40524523">
+    <w:abstractNumId w:val="5"/>
+  </w:num>
+  <w:num w:numId="3" w16cid:durableId="1546526297">
+    <w:abstractNumId w:val="19"/>
+  </w:num>
+  <w:num w:numId="4" w16cid:durableId="2054574287">
+    <w:abstractNumId w:val="16"/>
+  </w:num>
+  <w:num w:numId="5" w16cid:durableId="745029409">
+    <w:abstractNumId w:val="10"/>
+  </w:num>
+  <w:num w:numId="6" w16cid:durableId="1280723507">
+    <w:abstractNumId w:val="17"/>
+  </w:num>
+  <w:num w:numId="7" w16cid:durableId="2119056168">
     <w:abstractNumId w:val="2"/>
   </w:num>
-  <w:num w:numId="2" w16cid:durableId="40524523">
-    <w:abstractNumId w:val="3"/>
+  <w:num w:numId="8" w16cid:durableId="1103842181">
+    <w:abstractNumId w:val="14"/>
   </w:num>
-  <w:num w:numId="3" w16cid:durableId="1546526297">
-    <w:abstractNumId w:val="16"/>
+  <w:num w:numId="9" w16cid:durableId="1818062121">
+    <w:abstractNumId w:val="1"/>
   </w:num>
-  <w:num w:numId="4" w16cid:durableId="2054574287">
-    <w:abstractNumId w:val="13"/>
+  <w:num w:numId="10" w16cid:durableId="878663310">
+    <w:abstractNumId w:val="18"/>
   </w:num>
-  <w:num w:numId="5" w16cid:durableId="745029409">
+  <w:num w:numId="11" w16cid:durableId="1241793483">
+    <w:abstractNumId w:val="6"/>
+  </w:num>
+  <w:num w:numId="12" w16cid:durableId="794566562">
+    <w:abstractNumId w:val="15"/>
+  </w:num>
+  <w:num w:numId="13" w16cid:durableId="664239140">
+    <w:abstractNumId w:val="11"/>
+  </w:num>
+  <w:num w:numId="14" w16cid:durableId="1345547018">
     <w:abstractNumId w:val="8"/>
   </w:num>
-  <w:num w:numId="6" w16cid:durableId="1280723507">
-    <w:abstractNumId w:val="14"/>
-  </w:num>
-  <w:num w:numId="7" w16cid:durableId="2119056168">
-    <w:abstractNumId w:val="1"/>
-  </w:num>
-  <w:num w:numId="8" w16cid:durableId="1103842181">
-    <w:abstractNumId w:val="11"/>
-  </w:num>
-  <w:num w:numId="9" w16cid:durableId="1818062121">
-    <w:abstractNumId w:val="0"/>
-  </w:num>
-  <w:num w:numId="10" w16cid:durableId="878663310">
-    <w:abstractNumId w:val="15"/>
-  </w:num>
-  <w:num w:numId="11" w16cid:durableId="1241793483">
-    <w:abstractNumId w:val="4"/>
-  </w:num>
-  <w:num w:numId="12" w16cid:durableId="794566562">
+  <w:num w:numId="15" w16cid:durableId="2085712174">
     <w:abstractNumId w:val="12"/>
   </w:num>
-  <w:num w:numId="13" w16cid:durableId="664239140">
+  <w:num w:numId="16" w16cid:durableId="486940964">
     <w:abstractNumId w:val="9"/>
   </w:num>
-  <w:num w:numId="14" w16cid:durableId="1345547018">
-    <w:abstractNumId w:val="6"/>
-  </w:num>
-  <w:num w:numId="15" w16cid:durableId="2085712174">
-    <w:abstractNumId w:val="10"/>
-  </w:num>
-  <w:num w:numId="16" w16cid:durableId="486940964">
+  <w:num w:numId="17" w16cid:durableId="753822789">
     <w:abstractNumId w:val="7"/>
   </w:num>
-  <w:num w:numId="17" w16cid:durableId="753822789">
-    <w:abstractNumId w:val="5"/>
+  <w:num w:numId="18" w16cid:durableId="1844978854">
+    <w:abstractNumId w:val="13"/>
+    <w:lvlOverride w:ilvl="0"/>
+    <w:lvlOverride w:ilvl="1"/>
+    <w:lvlOverride w:ilvl="2"/>
+    <w:lvlOverride w:ilvl="3"/>
+    <w:lvlOverride w:ilvl="4"/>
+    <w:lvlOverride w:ilvl="5"/>
+    <w:lvlOverride w:ilvl="6"/>
+    <w:lvlOverride w:ilvl="7"/>
+    <w:lvlOverride w:ilvl="8"/>
+  </w:num>
+  <w:num w:numId="19" w16cid:durableId="1181624221">
+    <w:abstractNumId w:val="4"/>
+    <w:lvlOverride w:ilvl="0"/>
+    <w:lvlOverride w:ilvl="1"/>
+    <w:lvlOverride w:ilvl="2"/>
+    <w:lvlOverride w:ilvl="3"/>
+    <w:lvlOverride w:ilvl="4"/>
+    <w:lvlOverride w:ilvl="5"/>
+    <w:lvlOverride w:ilvl="6"/>
+    <w:lvlOverride w:ilvl="7"/>
+    <w:lvlOverride w:ilvl="8"/>
+  </w:num>
+  <w:num w:numId="20" w16cid:durableId="473452135">
+    <w:abstractNumId w:val="0"/>
+    <w:lvlOverride w:ilvl="0"/>
+    <w:lvlOverride w:ilvl="1"/>
+    <w:lvlOverride w:ilvl="2"/>
+    <w:lvlOverride w:ilvl="3"/>
+    <w:lvlOverride w:ilvl="4"/>
+    <w:lvlOverride w:ilvl="5"/>
+    <w:lvlOverride w:ilvl="6"/>
+    <w:lvlOverride w:ilvl="7"/>
+    <w:lvlOverride w:ilvl="8"/>
   </w:num>
 </w:numbering>
 </file>

</xml_diff>

<commit_message>
updated machine learning approach
</commit_message>
<xml_diff>
--- a/MediCareAi-Documentation.docx
+++ b/MediCareAi-Documentation.docx
@@ -4183,15 +4183,33 @@
           <w:b/>
           <w:lang w:val="en-US"/>
         </w:rPr>
-        <w:t>AI Solution</w:t>
-      </w:r>
+        <w:t xml:space="preserve">AI </w:t>
+      </w:r>
+      <w:proofErr w:type="gramStart"/>
       <w:r>
         <w:rPr>
           <w:rFonts w:ascii="Arial" w:hAnsi="Arial" w:cs="Arial"/>
           <w:b/>
           <w:lang w:val="en-US"/>
         </w:rPr>
-        <w:t>(5 Marks)</w:t>
+        <w:t>Solution</w:t>
+      </w:r>
+      <w:r>
+        <w:rPr>
+          <w:rFonts w:ascii="Arial" w:hAnsi="Arial" w:cs="Arial"/>
+          <w:b/>
+          <w:lang w:val="en-US"/>
+        </w:rPr>
+        <w:t>(</w:t>
+      </w:r>
+      <w:proofErr w:type="gramEnd"/>
+      <w:r>
+        <w:rPr>
+          <w:rFonts w:ascii="Arial" w:hAnsi="Arial" w:cs="Arial"/>
+          <w:b/>
+          <w:lang w:val="en-US"/>
+        </w:rPr>
+        <w:t>5 Marks)</w:t>
       </w:r>
       <w:bookmarkEnd w:id="2"/>
     </w:p>
@@ -6708,54 +6726,55 @@
     </w:p>
     <w:p>
       <w:pPr>
-        <w:jc w:val="both"/>
-        <w:rPr>
-          <w:rFonts w:ascii="Arial" w:hAnsi="Arial" w:cs="Arial"/>
-          <w:sz w:val="24"/>
-          <w:lang w:val="en-US"/>
-        </w:rPr>
-      </w:pPr>
-      <w:r>
-        <w:rPr>
-          <w:rFonts w:ascii="Arial" w:hAnsi="Arial" w:cs="Arial"/>
-          <w:sz w:val="24"/>
-          <w:lang w:val="en-US"/>
-        </w:rPr>
-        <w:t xml:space="preserve">The project uses supervised </w:t>
+        <w:pStyle w:val="Heading2"/>
+        <w:rPr>
+          <w:rFonts w:ascii="Arial" w:hAnsi="Arial" w:cs="Arial"/>
+          <w:color w:val="000000" w:themeColor="text1"/>
+          <w:sz w:val="24"/>
+        </w:rPr>
+      </w:pPr>
+      <w:bookmarkStart w:id="17" w:name="_Toc209620454"/>
+      <w:r>
+        <w:rPr>
+          <w:rFonts w:ascii="Arial" w:hAnsi="Arial" w:cs="Arial"/>
+          <w:color w:val="000000" w:themeColor="text1"/>
+          <w:sz w:val="24"/>
+        </w:rPr>
+        <w:t xml:space="preserve">This project applies supervised </w:t>
       </w:r>
       <w:r>
         <w:rPr>
           <w:rFonts w:ascii="Arial" w:hAnsi="Arial" w:cs="Arial"/>
           <w:b/>
           <w:bCs/>
-          <w:sz w:val="24"/>
-          <w:lang w:val="en-US"/>
+          <w:color w:val="000000" w:themeColor="text1"/>
+          <w:sz w:val="24"/>
         </w:rPr>
         <w:t>machine learning</w:t>
       </w:r>
       <w:r>
         <w:rPr>
           <w:rFonts w:ascii="Arial" w:hAnsi="Arial" w:cs="Arial"/>
-          <w:sz w:val="24"/>
-          <w:lang w:val="en-US"/>
-        </w:rPr>
-        <w:t xml:space="preserve"> since the dataset contains symptom features and corresponding disease labels. The model is implemented with the </w:t>
+          <w:color w:val="000000" w:themeColor="text1"/>
+          <w:sz w:val="24"/>
+        </w:rPr>
+        <w:t xml:space="preserve"> because the dataset includes symptom features and corresponding disease labels. The model is implemented using the </w:t>
       </w:r>
       <w:r>
         <w:rPr>
           <w:rFonts w:ascii="Arial" w:hAnsi="Arial" w:cs="Arial"/>
           <w:b/>
           <w:bCs/>
-          <w:sz w:val="24"/>
-          <w:lang w:val="en-US"/>
+          <w:color w:val="000000" w:themeColor="text1"/>
+          <w:sz w:val="24"/>
         </w:rPr>
         <w:t>Random Forest Classifier</w:t>
       </w:r>
       <w:r>
         <w:rPr>
           <w:rFonts w:ascii="Arial" w:hAnsi="Arial" w:cs="Arial"/>
-          <w:sz w:val="24"/>
-          <w:lang w:val="en-US"/>
+          <w:color w:val="000000" w:themeColor="text1"/>
+          <w:sz w:val="24"/>
         </w:rPr>
         <w:t xml:space="preserve"> from </w:t>
       </w:r>
@@ -6764,118 +6783,198 @@
           <w:rFonts w:ascii="Arial" w:hAnsi="Arial" w:cs="Arial"/>
           <w:b/>
           <w:bCs/>
-          <w:sz w:val="24"/>
-          <w:lang w:val="en-US"/>
+          <w:color w:val="000000" w:themeColor="text1"/>
+          <w:sz w:val="24"/>
         </w:rPr>
         <w:t>Scikit-learn</w:t>
       </w:r>
       <w:r>
         <w:rPr>
           <w:rFonts w:ascii="Arial" w:hAnsi="Arial" w:cs="Arial"/>
-          <w:sz w:val="24"/>
-          <w:lang w:val="en-US"/>
-        </w:rPr>
-        <w:t xml:space="preserve">, which combines multiple decision trees to enhance predictive performance. Random Forest was chosen because it can:  </w:t>
-      </w:r>
-    </w:p>
-    <w:p>
-      <w:pPr>
-        <w:jc w:val="both"/>
-        <w:rPr>
-          <w:rFonts w:ascii="Arial" w:hAnsi="Arial" w:cs="Arial"/>
-          <w:sz w:val="24"/>
-          <w:lang w:val="en-US"/>
-        </w:rPr>
-      </w:pPr>
-      <w:r>
-        <w:rPr>
-          <w:rFonts w:ascii="Arial" w:hAnsi="Arial" w:cs="Arial"/>
-          <w:sz w:val="24"/>
-          <w:lang w:val="en-US"/>
-        </w:rPr>
-        <w:t xml:space="preserve">• Handle multi-class classification (41 diseases).  </w:t>
-      </w:r>
-    </w:p>
-    <w:p>
-      <w:pPr>
-        <w:jc w:val="both"/>
-        <w:rPr>
-          <w:rFonts w:ascii="Arial" w:hAnsi="Arial" w:cs="Arial"/>
-          <w:sz w:val="24"/>
-          <w:lang w:val="en-US"/>
-        </w:rPr>
-      </w:pPr>
-      <w:r>
-        <w:rPr>
-          <w:rFonts w:ascii="Arial" w:hAnsi="Arial" w:cs="Arial"/>
-          <w:sz w:val="24"/>
-          <w:lang w:val="en-US"/>
-        </w:rPr>
-        <w:t xml:space="preserve">• Work effectively with many features (132 symptoms).  </w:t>
-      </w:r>
-    </w:p>
-    <w:p>
-      <w:pPr>
-        <w:jc w:val="both"/>
-        <w:rPr>
-          <w:rFonts w:ascii="Arial" w:hAnsi="Arial" w:cs="Arial"/>
-          <w:sz w:val="24"/>
-          <w:lang w:val="en-US"/>
-        </w:rPr>
-      </w:pPr>
-      <w:r>
-        <w:rPr>
-          <w:rFonts w:ascii="Arial" w:hAnsi="Arial" w:cs="Arial"/>
-          <w:sz w:val="24"/>
-          <w:lang w:val="en-US"/>
-        </w:rPr>
-        <w:t xml:space="preserve">• Reduce overfitting by averaging predictions from multiple trees.  </w:t>
-      </w:r>
-    </w:p>
-    <w:p>
-      <w:pPr>
-        <w:jc w:val="both"/>
-        <w:rPr>
-          <w:rFonts w:ascii="Arial" w:hAnsi="Arial" w:cs="Arial"/>
-          <w:sz w:val="24"/>
-          <w:lang w:val="en-US"/>
-        </w:rPr>
-      </w:pPr>
-    </w:p>
-    <w:p>
-      <w:pPr>
-        <w:jc w:val="both"/>
-        <w:rPr>
-          <w:rFonts w:ascii="Arial" w:hAnsi="Arial" w:cs="Arial"/>
-          <w:sz w:val="24"/>
-          <w:lang w:val="en-US"/>
-        </w:rPr>
-      </w:pPr>
-      <w:r>
-        <w:rPr>
-          <w:rFonts w:ascii="Arial" w:hAnsi="Arial" w:cs="Arial"/>
-          <w:sz w:val="24"/>
-          <w:lang w:val="en-US"/>
-        </w:rPr>
-        <w:t xml:space="preserve">Other </w:t>
+          <w:color w:val="000000" w:themeColor="text1"/>
+          <w:sz w:val="24"/>
+        </w:rPr>
+        <w:t>, which integrates multiple decision trees to improve predictive performance.</w:t>
+      </w:r>
+    </w:p>
+    <w:p>
+      <w:pPr>
+        <w:pStyle w:val="Heading2"/>
+        <w:rPr>
+          <w:rFonts w:ascii="Arial" w:hAnsi="Arial" w:cs="Arial"/>
+          <w:color w:val="000000" w:themeColor="text1"/>
+          <w:sz w:val="24"/>
+        </w:rPr>
+      </w:pPr>
+    </w:p>
+    <w:p>
+      <w:pPr>
+        <w:pStyle w:val="Heading2"/>
+        <w:rPr>
+          <w:rFonts w:ascii="Arial" w:hAnsi="Arial" w:cs="Arial"/>
+          <w:color w:val="000000" w:themeColor="text1"/>
+          <w:sz w:val="24"/>
+        </w:rPr>
+      </w:pPr>
+      <w:r>
+        <w:rPr>
+          <w:rFonts w:ascii="Arial" w:hAnsi="Arial" w:cs="Arial"/>
+          <w:color w:val="000000" w:themeColor="text1"/>
+          <w:sz w:val="24"/>
+        </w:rPr>
+        <w:t>Random Forest was selected due to its ability to:</w:t>
+      </w:r>
+    </w:p>
+    <w:p>
+      <w:pPr>
+        <w:pStyle w:val="Heading2"/>
+        <w:numPr>
+          <w:ilvl w:val="0"/>
+          <w:numId w:val="21"/>
+        </w:numPr>
+        <w:rPr>
+          <w:rFonts w:ascii="Arial" w:hAnsi="Arial" w:cs="Arial"/>
+          <w:color w:val="000000" w:themeColor="text1"/>
+          <w:sz w:val="24"/>
+        </w:rPr>
+      </w:pPr>
+      <w:r>
+        <w:rPr>
+          <w:rFonts w:ascii="Arial" w:hAnsi="Arial" w:cs="Arial"/>
+          <w:color w:val="000000" w:themeColor="text1"/>
+          <w:sz w:val="24"/>
+        </w:rPr>
+        <w:t>Handle multi-class classification (41 diseases)</w:t>
+      </w:r>
+    </w:p>
+    <w:p>
+      <w:pPr>
+        <w:pStyle w:val="Heading2"/>
+        <w:numPr>
+          <w:ilvl w:val="0"/>
+          <w:numId w:val="21"/>
+        </w:numPr>
+        <w:rPr>
+          <w:rFonts w:ascii="Arial" w:hAnsi="Arial" w:cs="Arial"/>
+          <w:color w:val="000000" w:themeColor="text1"/>
+          <w:sz w:val="24"/>
+        </w:rPr>
+      </w:pPr>
+      <w:r>
+        <w:rPr>
+          <w:rFonts w:ascii="Arial" w:hAnsi="Arial" w:cs="Arial"/>
+          <w:color w:val="000000" w:themeColor="text1"/>
+          <w:sz w:val="24"/>
+        </w:rPr>
+        <w:t>Work effectively with many features (132 symptoms)</w:t>
+      </w:r>
+    </w:p>
+    <w:p>
+      <w:pPr>
+        <w:pStyle w:val="Heading2"/>
+        <w:numPr>
+          <w:ilvl w:val="0"/>
+          <w:numId w:val="21"/>
+        </w:numPr>
+        <w:rPr>
+          <w:rFonts w:ascii="Arial" w:hAnsi="Arial" w:cs="Arial"/>
+          <w:color w:val="000000" w:themeColor="text1"/>
+          <w:sz w:val="24"/>
+        </w:rPr>
+      </w:pPr>
+      <w:r>
+        <w:rPr>
+          <w:rFonts w:ascii="Arial" w:hAnsi="Arial" w:cs="Arial"/>
+          <w:color w:val="000000" w:themeColor="text1"/>
+          <w:sz w:val="24"/>
+        </w:rPr>
+        <w:t>Reduce overfitting by averaging predictions from multiple trees</w:t>
+      </w:r>
+    </w:p>
+    <w:p>
+      <w:pPr>
+        <w:pStyle w:val="Heading2"/>
+        <w:numPr>
+          <w:ilvl w:val="0"/>
+          <w:numId w:val="21"/>
+        </w:numPr>
+        <w:rPr>
+          <w:rFonts w:ascii="Arial" w:hAnsi="Arial" w:cs="Arial"/>
+          <w:color w:val="000000" w:themeColor="text1"/>
+          <w:sz w:val="24"/>
+        </w:rPr>
+      </w:pPr>
+      <w:r>
+        <w:rPr>
+          <w:rFonts w:ascii="Arial" w:hAnsi="Arial" w:cs="Arial"/>
+          <w:color w:val="000000" w:themeColor="text1"/>
+          <w:sz w:val="24"/>
+        </w:rPr>
+        <w:t>Provide feature importance rankings</w:t>
+      </w:r>
+    </w:p>
+    <w:p>
+      <w:pPr>
+        <w:pStyle w:val="Heading2"/>
+        <w:rPr>
+          <w:rFonts w:ascii="Arial" w:hAnsi="Arial" w:cs="Arial"/>
+          <w:color w:val="000000" w:themeColor="text1"/>
+          <w:sz w:val="24"/>
+        </w:rPr>
+      </w:pPr>
+    </w:p>
+    <w:p>
+      <w:pPr>
+        <w:pStyle w:val="Heading2"/>
+        <w:rPr>
+          <w:rFonts w:ascii="Arial" w:hAnsi="Arial" w:cs="Arial"/>
+          <w:color w:val="000000" w:themeColor="text1"/>
+          <w:sz w:val="24"/>
+        </w:rPr>
+      </w:pPr>
+      <w:r>
+        <w:rPr>
+          <w:rFonts w:ascii="Arial" w:hAnsi="Arial" w:cs="Arial"/>
+          <w:color w:val="000000" w:themeColor="text1"/>
+          <w:sz w:val="24"/>
+        </w:rPr>
+        <w:t xml:space="preserve">Alternative </w:t>
       </w:r>
       <w:r>
         <w:rPr>
           <w:rFonts w:ascii="Arial" w:hAnsi="Arial" w:cs="Arial"/>
           <w:b/>
           <w:bCs/>
-          <w:sz w:val="24"/>
-          <w:lang w:val="en-US"/>
+          <w:color w:val="000000" w:themeColor="text1"/>
+          <w:sz w:val="24"/>
         </w:rPr>
         <w:t>algorithms</w:t>
       </w:r>
       <w:r>
         <w:rPr>
           <w:rFonts w:ascii="Arial" w:hAnsi="Arial" w:cs="Arial"/>
-          <w:sz w:val="24"/>
-          <w:lang w:val="en-US"/>
-        </w:rPr>
-        <w:t xml:space="preserve"> like Naïve Bayes, KNN, SVM, and single Decision Trees were considered. However, Random Forest was preferred for its accuracy, robustness, and interpretability, which suit the project’s practical implementation in train_model.py.  </w:t>
+          <w:color w:val="000000" w:themeColor="text1"/>
+          <w:sz w:val="24"/>
+        </w:rPr>
+        <w:t xml:space="preserve"> such as Naïve Bayes, k-Nearest </w:t>
+      </w:r>
+      <w:proofErr w:type="spellStart"/>
+      <w:r>
+        <w:rPr>
+          <w:rFonts w:ascii="Arial" w:hAnsi="Arial" w:cs="Arial"/>
+          <w:color w:val="000000" w:themeColor="text1"/>
+          <w:sz w:val="24"/>
+        </w:rPr>
+        <w:t>Neighbors</w:t>
+      </w:r>
+      <w:proofErr w:type="spellEnd"/>
+      <w:r>
+        <w:rPr>
+          <w:rFonts w:ascii="Arial" w:hAnsi="Arial" w:cs="Arial"/>
+          <w:color w:val="000000" w:themeColor="text1"/>
+          <w:sz w:val="24"/>
+        </w:rPr>
+        <w:t xml:space="preserve"> (KNN), Support Vector Machines (SVM), and single Decision Trees were evaluated. Random Forest was preferred due to its accuracy, robustness, and interpretability, which align with the requirements for practical implementation.</w:t>
       </w:r>
     </w:p>
     <w:p>
@@ -6883,11 +6982,20 @@
         <w:pStyle w:val="Heading2"/>
         <w:rPr>
           <w:rFonts w:ascii="Arial" w:hAnsi="Arial" w:cs="Arial"/>
+          <w:color w:val="000000" w:themeColor="text1"/>
+          <w:sz w:val="24"/>
+        </w:rPr>
+      </w:pPr>
+    </w:p>
+    <w:p>
+      <w:pPr>
+        <w:pStyle w:val="Heading2"/>
+        <w:rPr>
+          <w:rFonts w:ascii="Arial" w:hAnsi="Arial" w:cs="Arial"/>
           <w:sz w:val="28"/>
           <w:lang w:val="en-US"/>
         </w:rPr>
       </w:pPr>
-      <w:bookmarkStart w:id="17" w:name="_Toc209620454"/>
       <w:r>
         <w:rPr>
           <w:rFonts w:ascii="Arial" w:hAnsi="Arial" w:cs="Arial"/>
@@ -8378,6 +8486,7 @@
         <w:t>www.tutorialspoint.com. (</w:t>
       </w:r>
       <w:proofErr w:type="spellStart"/>
+      <w:proofErr w:type="gramStart"/>
       <w:r>
         <w:rPr>
           <w:rFonts w:ascii="Arial" w:hAnsi="Arial" w:cs="Arial"/>
@@ -8388,6 +8497,7 @@
         <w:t>n.d</w:t>
       </w:r>
       <w:proofErr w:type="spellEnd"/>
+      <w:proofErr w:type="gramEnd"/>
       <w:r>
         <w:rPr>
           <w:rFonts w:ascii="Arial" w:hAnsi="Arial" w:cs="Arial"/>
@@ -10854,6 +10964,155 @@
     </w:lvl>
   </w:abstractNum>
   <w:abstractNum w:abstractNumId="18" w15:restartNumberingAfterBreak="0">
+    <w:nsid w:val="785F15B6"/>
+    <w:multiLevelType w:val="multilevel"/>
+    <w:tmpl w:val="55B46D80"/>
+    <w:lvl w:ilvl="0">
+      <w:start w:val="1"/>
+      <w:numFmt w:val="bullet"/>
+      <w:lvlText w:val=""/>
+      <w:lvlJc w:val="left"/>
+      <w:pPr>
+        <w:tabs>
+          <w:tab w:val="num" w:pos="720"/>
+        </w:tabs>
+        <w:ind w:left="720" w:hanging="360"/>
+      </w:pPr>
+      <w:rPr>
+        <w:rFonts w:ascii="Symbol" w:hAnsi="Symbol" w:hint="default"/>
+        <w:sz w:val="20"/>
+      </w:rPr>
+    </w:lvl>
+    <w:lvl w:ilvl="1">
+      <w:start w:val="1"/>
+      <w:numFmt w:val="bullet"/>
+      <w:lvlText w:val="o"/>
+      <w:lvlJc w:val="left"/>
+      <w:pPr>
+        <w:tabs>
+          <w:tab w:val="num" w:pos="1440"/>
+        </w:tabs>
+        <w:ind w:left="1440" w:hanging="360"/>
+      </w:pPr>
+      <w:rPr>
+        <w:rFonts w:ascii="Courier New" w:hAnsi="Courier New" w:cs="Times New Roman" w:hint="default"/>
+        <w:sz w:val="20"/>
+      </w:rPr>
+    </w:lvl>
+    <w:lvl w:ilvl="2">
+      <w:start w:val="1"/>
+      <w:numFmt w:val="bullet"/>
+      <w:lvlText w:val=""/>
+      <w:lvlJc w:val="left"/>
+      <w:pPr>
+        <w:tabs>
+          <w:tab w:val="num" w:pos="2160"/>
+        </w:tabs>
+        <w:ind w:left="2160" w:hanging="360"/>
+      </w:pPr>
+      <w:rPr>
+        <w:rFonts w:ascii="Wingdings" w:hAnsi="Wingdings" w:hint="default"/>
+        <w:sz w:val="20"/>
+      </w:rPr>
+    </w:lvl>
+    <w:lvl w:ilvl="3">
+      <w:start w:val="1"/>
+      <w:numFmt w:val="bullet"/>
+      <w:lvlText w:val=""/>
+      <w:lvlJc w:val="left"/>
+      <w:pPr>
+        <w:tabs>
+          <w:tab w:val="num" w:pos="2880"/>
+        </w:tabs>
+        <w:ind w:left="2880" w:hanging="360"/>
+      </w:pPr>
+      <w:rPr>
+        <w:rFonts w:ascii="Wingdings" w:hAnsi="Wingdings" w:hint="default"/>
+        <w:sz w:val="20"/>
+      </w:rPr>
+    </w:lvl>
+    <w:lvl w:ilvl="4">
+      <w:start w:val="1"/>
+      <w:numFmt w:val="bullet"/>
+      <w:lvlText w:val=""/>
+      <w:lvlJc w:val="left"/>
+      <w:pPr>
+        <w:tabs>
+          <w:tab w:val="num" w:pos="3600"/>
+        </w:tabs>
+        <w:ind w:left="3600" w:hanging="360"/>
+      </w:pPr>
+      <w:rPr>
+        <w:rFonts w:ascii="Wingdings" w:hAnsi="Wingdings" w:hint="default"/>
+        <w:sz w:val="20"/>
+      </w:rPr>
+    </w:lvl>
+    <w:lvl w:ilvl="5">
+      <w:start w:val="1"/>
+      <w:numFmt w:val="bullet"/>
+      <w:lvlText w:val=""/>
+      <w:lvlJc w:val="left"/>
+      <w:pPr>
+        <w:tabs>
+          <w:tab w:val="num" w:pos="4320"/>
+        </w:tabs>
+        <w:ind w:left="4320" w:hanging="360"/>
+      </w:pPr>
+      <w:rPr>
+        <w:rFonts w:ascii="Wingdings" w:hAnsi="Wingdings" w:hint="default"/>
+        <w:sz w:val="20"/>
+      </w:rPr>
+    </w:lvl>
+    <w:lvl w:ilvl="6">
+      <w:start w:val="1"/>
+      <w:numFmt w:val="bullet"/>
+      <w:lvlText w:val=""/>
+      <w:lvlJc w:val="left"/>
+      <w:pPr>
+        <w:tabs>
+          <w:tab w:val="num" w:pos="5040"/>
+        </w:tabs>
+        <w:ind w:left="5040" w:hanging="360"/>
+      </w:pPr>
+      <w:rPr>
+        <w:rFonts w:ascii="Wingdings" w:hAnsi="Wingdings" w:hint="default"/>
+        <w:sz w:val="20"/>
+      </w:rPr>
+    </w:lvl>
+    <w:lvl w:ilvl="7">
+      <w:start w:val="1"/>
+      <w:numFmt w:val="bullet"/>
+      <w:lvlText w:val=""/>
+      <w:lvlJc w:val="left"/>
+      <w:pPr>
+        <w:tabs>
+          <w:tab w:val="num" w:pos="5760"/>
+        </w:tabs>
+        <w:ind w:left="5760" w:hanging="360"/>
+      </w:pPr>
+      <w:rPr>
+        <w:rFonts w:ascii="Wingdings" w:hAnsi="Wingdings" w:hint="default"/>
+        <w:sz w:val="20"/>
+      </w:rPr>
+    </w:lvl>
+    <w:lvl w:ilvl="8">
+      <w:start w:val="1"/>
+      <w:numFmt w:val="bullet"/>
+      <w:lvlText w:val=""/>
+      <w:lvlJc w:val="left"/>
+      <w:pPr>
+        <w:tabs>
+          <w:tab w:val="num" w:pos="6480"/>
+        </w:tabs>
+        <w:ind w:left="6480" w:hanging="360"/>
+      </w:pPr>
+      <w:rPr>
+        <w:rFonts w:ascii="Wingdings" w:hAnsi="Wingdings" w:hint="default"/>
+        <w:sz w:val="20"/>
+      </w:rPr>
+    </w:lvl>
+  </w:abstractNum>
+  <w:abstractNum w:abstractNumId="19" w15:restartNumberingAfterBreak="0">
     <w:nsid w:val="7D127C5A"/>
     <w:multiLevelType w:val="hybridMultilevel"/>
     <w:tmpl w:val="CF42B732"/>
@@ -10966,7 +11225,7 @@
       </w:rPr>
     </w:lvl>
   </w:abstractNum>
-  <w:abstractNum w:abstractNumId="19" w15:restartNumberingAfterBreak="0">
+  <w:abstractNum w:abstractNumId="20" w15:restartNumberingAfterBreak="0">
     <w:nsid w:val="7FF37038"/>
     <w:multiLevelType w:val="hybridMultilevel"/>
     <w:tmpl w:val="D60C13DE"/>
@@ -11086,7 +11345,7 @@
     <w:abstractNumId w:val="5"/>
   </w:num>
   <w:num w:numId="3" w16cid:durableId="1546526297">
-    <w:abstractNumId w:val="19"/>
+    <w:abstractNumId w:val="20"/>
   </w:num>
   <w:num w:numId="4" w16cid:durableId="2054574287">
     <w:abstractNumId w:val="16"/>
@@ -11107,7 +11366,7 @@
     <w:abstractNumId w:val="1"/>
   </w:num>
   <w:num w:numId="10" w16cid:durableId="878663310">
-    <w:abstractNumId w:val="18"/>
+    <w:abstractNumId w:val="19"/>
   </w:num>
   <w:num w:numId="11" w16cid:durableId="1241793483">
     <w:abstractNumId w:val="6"/>
@@ -11132,30 +11391,15 @@
   </w:num>
   <w:num w:numId="18" w16cid:durableId="1844978854">
     <w:abstractNumId w:val="13"/>
-    <w:lvlOverride w:ilvl="0"/>
-    <w:lvlOverride w:ilvl="1"/>
-    <w:lvlOverride w:ilvl="2"/>
-    <w:lvlOverride w:ilvl="3"/>
-    <w:lvlOverride w:ilvl="4"/>
-    <w:lvlOverride w:ilvl="5"/>
-    <w:lvlOverride w:ilvl="6"/>
-    <w:lvlOverride w:ilvl="7"/>
-    <w:lvlOverride w:ilvl="8"/>
   </w:num>
   <w:num w:numId="19" w16cid:durableId="1181624221">
     <w:abstractNumId w:val="4"/>
-    <w:lvlOverride w:ilvl="0"/>
-    <w:lvlOverride w:ilvl="1"/>
-    <w:lvlOverride w:ilvl="2"/>
-    <w:lvlOverride w:ilvl="3"/>
-    <w:lvlOverride w:ilvl="4"/>
-    <w:lvlOverride w:ilvl="5"/>
-    <w:lvlOverride w:ilvl="6"/>
-    <w:lvlOverride w:ilvl="7"/>
-    <w:lvlOverride w:ilvl="8"/>
   </w:num>
   <w:num w:numId="20" w16cid:durableId="473452135">
     <w:abstractNumId w:val="0"/>
+  </w:num>
+  <w:num w:numId="21" w16cid:durableId="670183585">
+    <w:abstractNumId w:val="18"/>
     <w:lvlOverride w:ilvl="0"/>
     <w:lvlOverride w:ilvl="1"/>
     <w:lvlOverride w:ilvl="2"/>

</xml_diff>